<commit_message>
Update Cập nhật phiếu gửi tiền
</commit_message>
<xml_diff>
--- a/BaoCao.docx
+++ b/BaoCao.docx
@@ -6129,7 +6129,23 @@
           <w:sz w:val="28"/>
           <w:szCs w:val="28"/>
         </w:rPr>
-        <w:t xml:space="preserve">danh sách phiếu gửi tiền (Loại tiết kiệm)  còn mở có loại tái tục != “Không tái tục” + </w:t>
+        <w:t xml:space="preserve">danh sách phiếu gửi tiền (Loại tiết kiệm)  còn mở </w:t>
+      </w:r>
+      <w:r>
+        <w:rPr>
+          <w:rFonts w:ascii="Times New Roman" w:hAnsi="Times New Roman"/>
+          <w:sz w:val="28"/>
+          <w:szCs w:val="28"/>
+        </w:rPr>
+        <w:t xml:space="preserve">có loại tiết kiệm != “Không kỳ hạn” </w:t>
+      </w:r>
+      <w:r>
+        <w:rPr>
+          <w:rFonts w:ascii="Times New Roman" w:hAnsi="Times New Roman"/>
+          <w:sz w:val="28"/>
+          <w:szCs w:val="28"/>
+        </w:rPr>
+        <w:t xml:space="preserve">+ </w:t>
       </w:r>
       <w:r>
         <w:rPr>
@@ -6508,7 +6524,63 @@
           <w:sz w:val="28"/>
           <w:szCs w:val="28"/>
         </w:rPr>
-        <w:t>Tạo chi tiết phiểu gửi tiền mới (Mã chi tiết, Mã phiếu gửi tiền (D3), số dư = số dư phiếu mới , số tiền thay đổi = số dư phiếu mới – số dư phiếu (D3), ngày cập nhật = ngày cập nhật (D3) + Kỳ hạn (D3)).</w:t>
+        <w:t>Nếu loại tiết kiệm (D</w:t>
+      </w:r>
+      <w:r>
+        <w:rPr>
+          <w:rFonts w:ascii="Times New Roman" w:hAnsi="Times New Roman"/>
+          <w:sz w:val="28"/>
+          <w:szCs w:val="28"/>
+        </w:rPr>
+        <w:t>3) = “</w:t>
+      </w:r>
+      <w:r>
+        <w:rPr>
+          <w:rFonts w:ascii="Times New Roman" w:hAnsi="Times New Roman"/>
+          <w:sz w:val="28"/>
+          <w:szCs w:val="28"/>
+        </w:rPr>
+        <w:t>Không tái tục</w:t>
+      </w:r>
+      <w:r>
+        <w:rPr>
+          <w:rFonts w:ascii="Times New Roman" w:hAnsi="Times New Roman"/>
+          <w:sz w:val="28"/>
+          <w:szCs w:val="28"/>
+        </w:rPr>
+        <w:t>”, tính tiề</w:t>
+      </w:r>
+      <w:r>
+        <w:rPr>
+          <w:rFonts w:ascii="Times New Roman" w:hAnsi="Times New Roman"/>
+          <w:sz w:val="28"/>
+          <w:szCs w:val="28"/>
+        </w:rPr>
+        <w:t>n lãi = số dư phiếu * lãi suất (D3) / 100 / 365 * số ngày(kỳ hạn (D3)),</w:t>
+      </w:r>
+      <w:r>
+        <w:rPr>
+          <w:rFonts w:ascii="Times New Roman" w:hAnsi="Times New Roman"/>
+          <w:sz w:val="28"/>
+          <w:szCs w:val="28"/>
+        </w:rPr>
+        <w:t xml:space="preserve"> số dư phiếu mới = 0,</w:t>
+      </w:r>
+      <w:r>
+        <w:rPr>
+          <w:rFonts w:ascii="Times New Roman" w:hAnsi="Times New Roman"/>
+          <w:sz w:val="28"/>
+          <w:szCs w:val="28"/>
+        </w:rPr>
+        <w:t xml:space="preserve"> số dư khách mới = số dư khách (D3)</w:t>
+      </w:r>
+      <w:r>
+        <w:rPr>
+          <w:rFonts w:ascii="Times New Roman" w:hAnsi="Times New Roman"/>
+          <w:sz w:val="28"/>
+          <w:szCs w:val="28"/>
+        </w:rPr>
+        <w:t xml:space="preserve"> + tiền lãi + số dư phiếu.</w:t>
       </w:r>
     </w:p>
     <w:p>
@@ -6534,16 +6606,33 @@
           <w:sz w:val="28"/>
           <w:szCs w:val="28"/>
         </w:rPr>
-        <w:t xml:space="preserve">B7: </w:t>
-      </w:r>
-      <w:r>
-        <w:rPr>
-          <w:rFonts w:ascii="Times New Roman" w:hAnsi="Times New Roman"/>
-          <w:bCs/>
-          <w:sz w:val="28"/>
-          <w:szCs w:val="28"/>
-        </w:rPr>
-        <w:t>Lưu D4 xuống bộ nhớ phụ.</w:t>
+        <w:t>B</w:t>
+      </w:r>
+      <w:r>
+        <w:rPr>
+          <w:rFonts w:ascii="Times New Roman" w:hAnsi="Times New Roman"/>
+          <w:b/>
+          <w:sz w:val="28"/>
+          <w:szCs w:val="28"/>
+        </w:rPr>
+        <w:t>7</w:t>
+      </w:r>
+      <w:r>
+        <w:rPr>
+          <w:rFonts w:ascii="Times New Roman" w:hAnsi="Times New Roman"/>
+          <w:b/>
+          <w:sz w:val="28"/>
+          <w:szCs w:val="28"/>
+        </w:rPr>
+        <w:t xml:space="preserve">: </w:t>
+      </w:r>
+      <w:r>
+        <w:rPr>
+          <w:rFonts w:ascii="Times New Roman" w:hAnsi="Times New Roman"/>
+          <w:sz w:val="28"/>
+          <w:szCs w:val="28"/>
+        </w:rPr>
+        <w:t>Tạo chi tiết phiểu gửi tiền mới (Mã chi tiết, Mã phiếu gửi tiền (D3), số dư = số dư phiếu mới , số tiền thay đổi = số dư phiếu mới – số dư phiếu (D3), ngày cập nhật = ngày cập nhật (D3) + Kỳ hạn (D3)).</w:t>
       </w:r>
     </w:p>
     <w:p>
@@ -6569,7 +6658,16 @@
           <w:sz w:val="28"/>
           <w:szCs w:val="28"/>
         </w:rPr>
-        <w:t xml:space="preserve">B8: </w:t>
+        <w:t>B8</w:t>
+      </w:r>
+      <w:r>
+        <w:rPr>
+          <w:rFonts w:ascii="Times New Roman" w:hAnsi="Times New Roman"/>
+          <w:b/>
+          <w:sz w:val="28"/>
+          <w:szCs w:val="28"/>
+        </w:rPr>
+        <w:t xml:space="preserve">: </w:t>
       </w:r>
       <w:r>
         <w:rPr>
@@ -6578,7 +6676,7 @@
           <w:sz w:val="28"/>
           <w:szCs w:val="28"/>
         </w:rPr>
-        <w:t>Đóng kết nối cơ sở dữ liệu.</w:t>
+        <w:t>Lưu D4 xuống bộ nhớ phụ.</w:t>
       </w:r>
     </w:p>
     <w:p>
@@ -6604,7 +6702,62 @@
           <w:sz w:val="28"/>
           <w:szCs w:val="28"/>
         </w:rPr>
-        <w:t xml:space="preserve">B9: </w:t>
+        <w:t>B9</w:t>
+      </w:r>
+      <w:r>
+        <w:rPr>
+          <w:rFonts w:ascii="Times New Roman" w:hAnsi="Times New Roman"/>
+          <w:b/>
+          <w:sz w:val="28"/>
+          <w:szCs w:val="28"/>
+        </w:rPr>
+        <w:t xml:space="preserve">: </w:t>
+      </w:r>
+      <w:r>
+        <w:rPr>
+          <w:rFonts w:ascii="Times New Roman" w:hAnsi="Times New Roman"/>
+          <w:bCs/>
+          <w:sz w:val="28"/>
+          <w:szCs w:val="28"/>
+        </w:rPr>
+        <w:t>Đóng kết nối cơ sở dữ liệu.</w:t>
+      </w:r>
+    </w:p>
+    <w:p>
+      <w:pPr>
+        <w:pStyle w:val="ListParagraph"/>
+        <w:numPr>
+          <w:ilvl w:val="1"/>
+          <w:numId w:val="6"/>
+        </w:numPr>
+        <w:spacing w:line="360" w:lineRule="auto"/>
+        <w:jc w:val="both"/>
+        <w:rPr>
+          <w:rFonts w:ascii="Times New Roman" w:hAnsi="Times New Roman"/>
+          <w:b/>
+          <w:sz w:val="28"/>
+          <w:szCs w:val="28"/>
+        </w:rPr>
+      </w:pPr>
+      <w:r>
+        <w:rPr>
+          <w:rFonts w:ascii="Times New Roman" w:hAnsi="Times New Roman"/>
+          <w:b/>
+          <w:sz w:val="28"/>
+          <w:szCs w:val="28"/>
+        </w:rPr>
+        <w:t>B10</w:t>
+      </w:r>
+      <w:bookmarkStart w:id="0" w:name="_GoBack"/>
+      <w:bookmarkEnd w:id="0"/>
+      <w:r>
+        <w:rPr>
+          <w:rFonts w:ascii="Times New Roman" w:hAnsi="Times New Roman"/>
+          <w:b/>
+          <w:sz w:val="28"/>
+          <w:szCs w:val="28"/>
+        </w:rPr>
+        <w:t xml:space="preserve">: </w:t>
       </w:r>
       <w:r>
         <w:rPr>
@@ -6721,6 +6874,7 @@
                 <w:szCs w:val="28"/>
                 <w:lang w:val="vi-VN"/>
               </w:rPr>
+              <w:lastRenderedPageBreak/>
               <w:t>BM3:</w:t>
             </w:r>
           </w:p>
@@ -6947,7 +7101,6 @@
           <w:sz w:val="28"/>
           <w:szCs w:val="28"/>
         </w:rPr>
-        <w:lastRenderedPageBreak/>
         <w:t>Qui định.</w:t>
       </w:r>
     </w:p>
@@ -7255,6 +7408,7 @@
           <w:sz w:val="28"/>
           <w:szCs w:val="28"/>
         </w:rPr>
+        <w:lastRenderedPageBreak/>
         <w:t>Các luồng dữ liệu.</w:t>
       </w:r>
     </w:p>
@@ -7360,7 +7514,6 @@
           <w:sz w:val="28"/>
           <w:szCs w:val="28"/>
         </w:rPr>
-        <w:lastRenderedPageBreak/>
         <w:t xml:space="preserve">D3: </w:t>
       </w:r>
       <w:r>
@@ -8239,6 +8392,7 @@
           <w:sz w:val="28"/>
           <w:szCs w:val="28"/>
         </w:rPr>
+        <w:lastRenderedPageBreak/>
         <w:t>B11</w:t>
       </w:r>
       <w:r>
@@ -8291,7 +8445,6 @@
           <w:sz w:val="28"/>
           <w:szCs w:val="28"/>
         </w:rPr>
-        <w:lastRenderedPageBreak/>
         <w:t>B12:</w:t>
       </w:r>
       <w:r>
@@ -9389,6 +9542,7 @@
           <w:sz w:val="28"/>
           <w:szCs w:val="28"/>
         </w:rPr>
+        <w:lastRenderedPageBreak/>
         <w:t xml:space="preserve">D1: </w:t>
       </w:r>
       <w:r>
@@ -9473,7 +9627,6 @@
           <w:sz w:val="28"/>
           <w:szCs w:val="28"/>
         </w:rPr>
-        <w:lastRenderedPageBreak/>
         <w:t>D2:</w:t>
       </w:r>
       <w:r>
@@ -10515,6 +10668,7 @@
                 <w:sz w:val="28"/>
                 <w:szCs w:val="28"/>
               </w:rPr>
+              <w:lastRenderedPageBreak/>
               <w:t>2</w:t>
             </w:r>
           </w:p>
@@ -10683,7 +10837,6 @@
           <w:szCs w:val="28"/>
           <w:lang w:val="en-GB" w:eastAsia="en-GB"/>
         </w:rPr>
-        <w:lastRenderedPageBreak/>
         <w:drawing>
           <wp:inline distT="0" distB="0" distL="0" distR="0" wp14:anchorId="4C63C657" wp14:editId="6B361773">
             <wp:extent cx="5579745" cy="2823210"/>
@@ -11181,6 +11334,7 @@
           <w:sz w:val="28"/>
           <w:szCs w:val="28"/>
         </w:rPr>
+        <w:lastRenderedPageBreak/>
         <w:t xml:space="preserve">B4: </w:t>
       </w:r>
       <w:r>
@@ -11216,7 +11370,6 @@
           <w:sz w:val="28"/>
           <w:szCs w:val="28"/>
         </w:rPr>
-        <w:lastRenderedPageBreak/>
         <w:t xml:space="preserve">B5: </w:t>
       </w:r>
       <w:r>
@@ -12230,6 +12383,7 @@
           <w:szCs w:val="28"/>
           <w:lang w:val="en-GB" w:eastAsia="en-GB"/>
         </w:rPr>
+        <w:lastRenderedPageBreak/>
         <w:drawing>
           <wp:inline distT="0" distB="0" distL="0" distR="0" wp14:anchorId="2569F058" wp14:editId="07F2BB8B">
             <wp:extent cx="5156200" cy="2593063"/>
@@ -12289,7 +12443,6 @@
           <w:sz w:val="28"/>
           <w:szCs w:val="28"/>
         </w:rPr>
-        <w:lastRenderedPageBreak/>
         <w:t>Các luồng dữ liệu.</w:t>
       </w:r>
     </w:p>
@@ -12726,6 +12879,7 @@
           <w:sz w:val="28"/>
           <w:szCs w:val="28"/>
         </w:rPr>
+        <w:lastRenderedPageBreak/>
         <w:t xml:space="preserve">B6: </w:t>
       </w:r>
       <w:r>
@@ -12994,7 +13148,6 @@
           <w:sz w:val="28"/>
           <w:szCs w:val="28"/>
         </w:rPr>
-        <w:lastRenderedPageBreak/>
         <w:t>Các luồng dữ liệu.</w:t>
       </w:r>
     </w:p>
@@ -13680,6 +13833,7 @@
           <w:sz w:val="28"/>
           <w:szCs w:val="28"/>
         </w:rPr>
+        <w:lastRenderedPageBreak/>
         <w:t>Yêu cầu thay đổi</w:t>
       </w:r>
       <w:r>
@@ -13957,7 +14111,6 @@
           <w:sz w:val="28"/>
           <w:szCs w:val="28"/>
         </w:rPr>
-        <w:lastRenderedPageBreak/>
         <w:t xml:space="preserve">D6: </w:t>
       </w:r>
       <w:r>
@@ -14723,6 +14876,7 @@
                 <w:sz w:val="28"/>
                 <w:szCs w:val="28"/>
               </w:rPr>
+              <w:lastRenderedPageBreak/>
               <w:t>1</w:t>
             </w:r>
           </w:p>
@@ -15062,7 +15216,6 @@
           <w:szCs w:val="28"/>
           <w:lang w:val="en-GB" w:eastAsia="en-GB"/>
         </w:rPr>
-        <w:lastRenderedPageBreak/>
         <w:drawing>
           <wp:inline distT="0" distB="0" distL="0" distR="0" wp14:anchorId="7CD9DB27" wp14:editId="4CB96127">
             <wp:extent cx="4733925" cy="2998151"/>
@@ -15331,6 +15484,7 @@
                 <w:sz w:val="28"/>
                 <w:szCs w:val="28"/>
               </w:rPr>
+              <w:lastRenderedPageBreak/>
               <w:t>2</w:t>
             </w:r>
           </w:p>
@@ -15464,7 +15618,6 @@
                 <w:sz w:val="28"/>
                 <w:szCs w:val="28"/>
               </w:rPr>
-              <w:lastRenderedPageBreak/>
               <w:t>3</w:t>
             </w:r>
           </w:p>
@@ -15681,6 +15834,14 @@
         </w:rPr>
         <w:t>Biểu mẫu liên quan:</w:t>
       </w:r>
+      <w:r>
+        <w:rPr>
+          <w:rFonts w:ascii="Times New Roman" w:hAnsi="Times New Roman"/>
+          <w:sz w:val="28"/>
+          <w:szCs w:val="28"/>
+        </w:rPr>
+        <w:t xml:space="preserve"> BM1</w:t>
+      </w:r>
     </w:p>
     <w:p>
       <w:pPr>
@@ -15705,6 +15866,14 @@
         </w:rPr>
         <w:t>Sơ đồ luồng liên quan:</w:t>
       </w:r>
+      <w:r>
+        <w:rPr>
+          <w:rFonts w:ascii="Times New Roman" w:hAnsi="Times New Roman"/>
+          <w:sz w:val="28"/>
+          <w:szCs w:val="28"/>
+        </w:rPr>
+        <w:t xml:space="preserve"> SĐ1</w:t>
+      </w:r>
     </w:p>
     <w:p>
       <w:pPr>
@@ -15849,6 +16018,7 @@
           <w:sz w:val="28"/>
           <w:szCs w:val="28"/>
         </w:rPr>
+        <w:lastRenderedPageBreak/>
         <w:t>Quy định liên quan:</w:t>
       </w:r>
     </w:p>
@@ -16068,7 +16238,6 @@
           <w:sz w:val="28"/>
           <w:szCs w:val="28"/>
         </w:rPr>
-        <w:lastRenderedPageBreak/>
         <w:t>Sơ đồ luồng liên quan:</w:t>
       </w:r>
     </w:p>
@@ -16535,6 +16704,7 @@
           <w:sz w:val="28"/>
           <w:szCs w:val="28"/>
         </w:rPr>
+        <w:lastRenderedPageBreak/>
         <w:t xml:space="preserve">Thiết kế dữ liệu: </w:t>
       </w:r>
     </w:p>
@@ -16769,7 +16939,6 @@
           <w:sz w:val="28"/>
           <w:szCs w:val="28"/>
         </w:rPr>
-        <w:lastRenderedPageBreak/>
         <w:t xml:space="preserve">Thiết kế dữ liệu: </w:t>
       </w:r>
     </w:p>
@@ -17197,8 +17366,6 @@
           <w:szCs w:val="28"/>
         </w:rPr>
       </w:pPr>
-      <w:bookmarkStart w:id="0" w:name="_GoBack"/>
-      <w:bookmarkEnd w:id="0"/>
       <w:r>
         <w:rPr>
           <w:rFonts w:ascii="Times New Roman" w:hAnsi="Times New Roman"/>
@@ -17303,7 +17470,7 @@
           <w:rPr>
             <w:noProof/>
           </w:rPr>
-          <w:t>17</w:t>
+          <w:t>9</w:t>
         </w:r>
         <w:r>
           <w:rPr>
@@ -20542,7 +20709,7 @@
 </file>
 
 <file path=customXml/itemProps1.xml><?xml version="1.0" encoding="utf-8"?>
-<ds:datastoreItem xmlns:ds="http://schemas.openxmlformats.org/officeDocument/2006/customXml" ds:itemID="{BD179D54-E93F-4384-AD87-CCC3F7EB82B5}">
+<ds:datastoreItem xmlns:ds="http://schemas.openxmlformats.org/officeDocument/2006/customXml" ds:itemID="{631C7857-F053-4A5A-A2A8-7EB732C8AFFC}">
   <ds:schemaRefs>
     <ds:schemaRef ds:uri="http://schemas.openxmlformats.org/officeDocument/2006/bibliography"/>
   </ds:schemaRefs>

</xml_diff>

<commit_message>
Update Mã số -> Mã phiếu
</commit_message>
<xml_diff>
--- a/BaoCao.docx
+++ b/BaoCao.docx
@@ -3957,7 +3957,14 @@
                 <w:szCs w:val="28"/>
                 <w:lang w:val="vi-VN"/>
               </w:rPr>
-              <w:t>Mã số</w:t>
+              <w:t xml:space="preserve">Mã </w:t>
+            </w:r>
+            <w:r>
+              <w:rPr>
+                <w:sz w:val="28"/>
+                <w:szCs w:val="28"/>
+              </w:rPr>
+              <w:t>phiếu</w:t>
             </w:r>
             <w:r>
               <w:rPr>
@@ -6928,7 +6935,24 @@
                 <w:szCs w:val="28"/>
                 <w:lang w:val="vi-VN"/>
               </w:rPr>
-              <w:t xml:space="preserve">Mã số: </w:t>
+              <w:t xml:space="preserve">Mã </w:t>
+            </w:r>
+            <w:r>
+              <w:rPr>
+                <w:sz w:val="28"/>
+                <w:szCs w:val="28"/>
+              </w:rPr>
+              <w:t>phiếu</w:t>
+            </w:r>
+            <w:bookmarkStart w:id="0" w:name="_GoBack"/>
+            <w:bookmarkEnd w:id="0"/>
+            <w:r>
+              <w:rPr>
+                <w:sz w:val="28"/>
+                <w:szCs w:val="28"/>
+                <w:lang w:val="vi-VN"/>
+              </w:rPr>
+              <w:t xml:space="preserve">: </w:t>
             </w:r>
             <w:r>
               <w:rPr>
@@ -16236,8 +16260,6 @@
         </w:rPr>
         <w:t>, TienGuiToiThieu</w:t>
       </w:r>
-      <w:bookmarkStart w:id="0" w:name="_GoBack"/>
-      <w:bookmarkEnd w:id="0"/>
       <w:r>
         <w:rPr>
           <w:rFonts w:ascii="Times New Roman" w:hAnsi="Times New Roman"/>
@@ -17754,7 +17776,7 @@
           <w:rPr>
             <w:noProof/>
           </w:rPr>
-          <w:t>19</w:t>
+          <w:t>8</w:t>
         </w:r>
         <w:r>
           <w:rPr>
@@ -20993,7 +21015,7 @@
 </file>
 
 <file path=customXml/itemProps1.xml><?xml version="1.0" encoding="utf-8"?>
-<ds:datastoreItem xmlns:ds="http://schemas.openxmlformats.org/officeDocument/2006/customXml" ds:itemID="{9BAE1745-DA99-4631-969D-A67F215898BD}">
+<ds:datastoreItem xmlns:ds="http://schemas.openxmlformats.org/officeDocument/2006/customXml" ds:itemID="{5A7FD6CB-6C54-4A28-B950-7B068E77A88D}">
   <ds:schemaRefs>
     <ds:schemaRef ds:uri="http://schemas.openxmlformats.org/officeDocument/2006/bibliography"/>
   </ds:schemaRefs>

</xml_diff>

<commit_message>
Update 4.4 and Update cập nhật phiếu gửi tiền phần không tái tục
</commit_message>
<xml_diff>
--- a/BaoCao.docx
+++ b/BaoCao.docx
@@ -4404,7 +4404,7 @@
           <w:lang w:val="en-GB" w:eastAsia="en-GB"/>
         </w:rPr>
         <w:drawing>
-          <wp:inline distT="0" distB="0" distL="0" distR="0" wp14:anchorId="04D1908B" wp14:editId="76A2D353">
+          <wp:inline distT="0" distB="0" distL="0" distR="0" wp14:anchorId="12BB0C1E" wp14:editId="2CCC9FFC">
             <wp:extent cx="5579745" cy="2758440"/>
             <wp:effectExtent l="0" t="0" r="1905" b="3810"/>
             <wp:docPr id="1" name="Picture 1"/>
@@ -5388,7 +5388,7 @@
           <w:lang w:val="en-GB" w:eastAsia="en-GB"/>
         </w:rPr>
         <w:drawing>
-          <wp:inline distT="0" distB="0" distL="0" distR="0" wp14:anchorId="5F920525" wp14:editId="7FDC4F27">
+          <wp:inline distT="0" distB="0" distL="0" distR="0" wp14:anchorId="41224C28" wp14:editId="5BD06A8E">
             <wp:extent cx="4373583" cy="2228850"/>
             <wp:effectExtent l="0" t="0" r="8255" b="0"/>
             <wp:docPr id="8" name="Picture 8"/>
@@ -5619,7 +5619,25 @@
           <w:sz w:val="28"/>
           <w:szCs w:val="28"/>
         </w:rPr>
-        <w:t>Chi tiết phiểu gửi tiền mới, thông tin khách hàng (số dư mới).</w:t>
+        <w:t>Chi tiết phiểu gửi tiền mới, thông tin khách hàng (số dư mới)</w:t>
+      </w:r>
+      <w:r>
+        <w:rPr>
+          <w:rFonts w:ascii="Times New Roman" w:hAnsi="Times New Roman"/>
+          <w:bCs/>
+          <w:sz w:val="28"/>
+          <w:szCs w:val="28"/>
+        </w:rPr>
+        <w:t>, Ngày rút + Số tiền rút (Nếu loại tái tục là Không tái tục)</w:t>
+      </w:r>
+      <w:r>
+        <w:rPr>
+          <w:rFonts w:ascii="Times New Roman" w:hAnsi="Times New Roman"/>
+          <w:bCs/>
+          <w:sz w:val="28"/>
+          <w:szCs w:val="28"/>
+        </w:rPr>
+        <w:t>.</w:t>
       </w:r>
     </w:p>
     <w:p>
@@ -5645,6 +5663,7 @@
           <w:sz w:val="28"/>
           <w:szCs w:val="28"/>
         </w:rPr>
+        <w:lastRenderedPageBreak/>
         <w:t xml:space="preserve">D5: </w:t>
       </w:r>
       <w:r>
@@ -5680,7 +5699,6 @@
           <w:sz w:val="28"/>
           <w:szCs w:val="28"/>
         </w:rPr>
-        <w:lastRenderedPageBreak/>
         <w:t xml:space="preserve">D6: </w:t>
       </w:r>
       <w:r>
@@ -5994,7 +6012,7 @@
           <w:sz w:val="28"/>
           <w:szCs w:val="28"/>
         </w:rPr>
-        <w:t xml:space="preserve"> + tiền lãi + số dư phiếu.</w:t>
+        <w:t xml:space="preserve"> + tiền lãi + số dư phiếu, Ngày rút = Ngày hiện tại, Số tiền rút = tiền lãi + số dư phiếu.</w:t>
       </w:r>
     </w:p>
     <w:p>
@@ -6215,6 +6233,7 @@
           <w:sz w:val="28"/>
           <w:szCs w:val="28"/>
         </w:rPr>
+        <w:lastRenderedPageBreak/>
         <w:t>Yêu cầu lập phiếu rút tiền.</w:t>
       </w:r>
     </w:p>
@@ -6286,7 +6305,6 @@
                 <w:szCs w:val="28"/>
                 <w:lang w:val="vi-VN"/>
               </w:rPr>
-              <w:lastRenderedPageBreak/>
               <w:t>BM3:</w:t>
             </w:r>
           </w:p>
@@ -6755,8 +6773,9 @@
           <w:szCs w:val="28"/>
           <w:lang w:val="en-GB" w:eastAsia="en-GB"/>
         </w:rPr>
+        <w:lastRenderedPageBreak/>
         <w:drawing>
-          <wp:inline distT="0" distB="0" distL="0" distR="0" wp14:anchorId="41D58EE4" wp14:editId="38D7A742">
+          <wp:inline distT="0" distB="0" distL="0" distR="0" wp14:anchorId="6594A320" wp14:editId="1242DECA">
             <wp:extent cx="5579745" cy="2741295"/>
             <wp:effectExtent l="0" t="0" r="1905" b="1905"/>
             <wp:docPr id="4" name="Picture 4"/>
@@ -6814,7 +6833,6 @@
           <w:sz w:val="28"/>
           <w:szCs w:val="28"/>
         </w:rPr>
-        <w:lastRenderedPageBreak/>
         <w:t>Các luồng dữ liệu.</w:t>
       </w:r>
     </w:p>
@@ -7275,6 +7293,7 @@
           <w:sz w:val="28"/>
           <w:szCs w:val="28"/>
         </w:rPr>
+        <w:lastRenderedPageBreak/>
         <w:t xml:space="preserve">B5: </w:t>
       </w:r>
       <w:r>
@@ -7488,7 +7507,6 @@
           <w:sz w:val="28"/>
           <w:szCs w:val="28"/>
         </w:rPr>
-        <w:lastRenderedPageBreak/>
         <w:t xml:space="preserve">B11: </w:t>
       </w:r>
       <w:r>
@@ -8455,8 +8473,9 @@
           <w:szCs w:val="28"/>
           <w:lang w:val="en-GB" w:eastAsia="en-GB"/>
         </w:rPr>
+        <w:lastRenderedPageBreak/>
         <w:drawing>
-          <wp:inline distT="0" distB="0" distL="0" distR="0" wp14:anchorId="44384E11" wp14:editId="3F17B9C4">
+          <wp:inline distT="0" distB="0" distL="0" distR="0" wp14:anchorId="2A69AEE5" wp14:editId="336753EB">
             <wp:extent cx="5579745" cy="2691765"/>
             <wp:effectExtent l="0" t="0" r="1905" b="0"/>
             <wp:docPr id="5" name="Picture 5"/>
@@ -8544,7 +8563,6 @@
           <w:sz w:val="28"/>
           <w:szCs w:val="28"/>
         </w:rPr>
-        <w:lastRenderedPageBreak/>
         <w:t xml:space="preserve">D1: </w:t>
       </w:r>
       <w:r>
@@ -8993,6 +9011,7 @@
           <w:sz w:val="28"/>
           <w:szCs w:val="28"/>
         </w:rPr>
+        <w:lastRenderedPageBreak/>
         <w:t xml:space="preserve">B6: </w:t>
       </w:r>
       <w:r>
@@ -9566,7 +9585,6 @@
                 <w:sz w:val="28"/>
                 <w:szCs w:val="28"/>
               </w:rPr>
-              <w:lastRenderedPageBreak/>
               <w:t>2</w:t>
             </w:r>
           </w:p>
@@ -9736,7 +9754,7 @@
           <w:lang w:val="en-GB" w:eastAsia="en-GB"/>
         </w:rPr>
         <w:drawing>
-          <wp:inline distT="0" distB="0" distL="0" distR="0" wp14:anchorId="0C3E7B02" wp14:editId="5401B74B">
+          <wp:inline distT="0" distB="0" distL="0" distR="0" wp14:anchorId="1E0B3836" wp14:editId="2F78414A">
             <wp:extent cx="5579745" cy="2823210"/>
             <wp:effectExtent l="0" t="0" r="1905" b="0"/>
             <wp:docPr id="6" name="Picture 6"/>
@@ -9890,6 +9908,7 @@
           <w:sz w:val="28"/>
           <w:szCs w:val="28"/>
         </w:rPr>
+        <w:lastRenderedPageBreak/>
         <w:t xml:space="preserve">D3: </w:t>
       </w:r>
       <w:r>
@@ -10160,7 +10179,6 @@
           <w:sz w:val="28"/>
           <w:szCs w:val="28"/>
         </w:rPr>
-        <w:lastRenderedPageBreak/>
         <w:t xml:space="preserve">B4: </w:t>
       </w:r>
       <w:r>
@@ -10618,6 +10636,7 @@
                 <w:szCs w:val="28"/>
                 <w:lang w:val="vi-VN"/>
               </w:rPr>
+              <w:lastRenderedPageBreak/>
               <w:t>Loại tiết kiệm</w:t>
             </w:r>
             <w:r>
@@ -11152,9 +11171,8 @@
           <w:szCs w:val="28"/>
           <w:lang w:val="en-GB" w:eastAsia="en-GB"/>
         </w:rPr>
-        <w:lastRenderedPageBreak/>
         <w:drawing>
-          <wp:inline distT="0" distB="0" distL="0" distR="0" wp14:anchorId="60E1A198" wp14:editId="4B012CE5">
+          <wp:inline distT="0" distB="0" distL="0" distR="0" wp14:anchorId="336D8D46" wp14:editId="0CD184A9">
             <wp:extent cx="5156200" cy="2593063"/>
             <wp:effectExtent l="0" t="0" r="6350" b="0"/>
             <wp:docPr id="7" name="Picture 7"/>
@@ -11543,6 +11561,7 @@
           <w:sz w:val="28"/>
           <w:szCs w:val="28"/>
         </w:rPr>
+        <w:lastRenderedPageBreak/>
         <w:t xml:space="preserve">B3: </w:t>
       </w:r>
       <w:r>
@@ -11648,7 +11667,6 @@
           <w:sz w:val="28"/>
           <w:szCs w:val="28"/>
         </w:rPr>
-        <w:lastRenderedPageBreak/>
         <w:t xml:space="preserve">B6: </w:t>
       </w:r>
       <w:r>
@@ -11925,7 +11943,7 @@
           <w:lang w:val="en-GB" w:eastAsia="en-GB"/>
         </w:rPr>
         <w:drawing>
-          <wp:inline distT="0" distB="0" distL="0" distR="0" wp14:anchorId="07241D85" wp14:editId="0F8D2001">
+          <wp:inline distT="0" distB="0" distL="0" distR="0" wp14:anchorId="5CDAECC8" wp14:editId="55BAA6FF">
             <wp:extent cx="5579745" cy="2865755"/>
             <wp:effectExtent l="0" t="0" r="1905" b="0"/>
             <wp:docPr id="3" name="Picture 3"/>
@@ -12079,6 +12097,7 @@
           <w:sz w:val="28"/>
           <w:szCs w:val="28"/>
         </w:rPr>
+        <w:lastRenderedPageBreak/>
         <w:t xml:space="preserve">D3: </w:t>
       </w:r>
       <w:r>
@@ -12242,7 +12261,6 @@
           <w:sz w:val="28"/>
           <w:szCs w:val="28"/>
         </w:rPr>
-        <w:lastRenderedPageBreak/>
         <w:t>B1</w:t>
       </w:r>
       <w:r>
@@ -12679,8 +12697,9 @@
           <w:szCs w:val="28"/>
           <w:lang w:val="en-GB" w:eastAsia="en-GB"/>
         </w:rPr>
+        <w:lastRenderedPageBreak/>
         <w:drawing>
-          <wp:inline distT="0" distB="0" distL="0" distR="0" wp14:anchorId="3411920B" wp14:editId="211C7502">
+          <wp:inline distT="0" distB="0" distL="0" distR="0" wp14:anchorId="74A56584" wp14:editId="083473D7">
             <wp:extent cx="5579745" cy="2955925"/>
             <wp:effectExtent l="0" t="0" r="1905" b="0"/>
             <wp:docPr id="10" name="Picture 10"/>
@@ -12869,7 +12888,6 @@
           <w:sz w:val="28"/>
           <w:szCs w:val="28"/>
         </w:rPr>
-        <w:lastRenderedPageBreak/>
         <w:t xml:space="preserve">D4: </w:t>
       </w:r>
       <w:r>
@@ -13298,6 +13316,7 @@
           <w:sz w:val="28"/>
           <w:szCs w:val="28"/>
         </w:rPr>
+        <w:lastRenderedPageBreak/>
         <w:t>B8</w:t>
       </w:r>
       <w:r>
@@ -13978,7 +13997,6 @@
           <w:sz w:val="28"/>
           <w:szCs w:val="28"/>
         </w:rPr>
-        <w:lastRenderedPageBreak/>
         <w:t>Data Access Layer (DAL).</w:t>
       </w:r>
     </w:p>
@@ -14000,7 +14018,7 @@
           <w:lang w:val="en-GB" w:eastAsia="en-GB"/>
         </w:rPr>
         <w:drawing>
-          <wp:inline distT="0" distB="0" distL="0" distR="0" wp14:anchorId="5BC18C5E" wp14:editId="2B32C64B">
+          <wp:inline distT="0" distB="0" distL="0" distR="0" wp14:anchorId="5F4CAE62" wp14:editId="1BCAD70C">
             <wp:extent cx="4733925" cy="2998151"/>
             <wp:effectExtent l="0" t="0" r="0" b="0"/>
             <wp:docPr id="26" name="Picture 26"/>
@@ -14104,6 +14122,7 @@
                 <w:sz w:val="28"/>
                 <w:szCs w:val="28"/>
               </w:rPr>
+              <w:lastRenderedPageBreak/>
               <w:t>STT</w:t>
             </w:r>
           </w:p>
@@ -14373,17 +14392,7 @@
                 <w:sz w:val="28"/>
                 <w:szCs w:val="28"/>
               </w:rPr>
-              <w:t xml:space="preserve">Đây còn là nơi kiểm tra các ràng buộc, tính toàn vẹn và hợp lệ dữ liệu, thực hiện tính </w:t>
-            </w:r>
-            <w:r>
-              <w:rPr>
-                <w:rFonts w:ascii="Times New Roman" w:hAnsi="Times New Roman"/>
-                <w:color w:val="000000" w:themeColor="text1"/>
-                <w:sz w:val="28"/>
-                <w:szCs w:val="28"/>
-              </w:rPr>
-              <w:lastRenderedPageBreak/>
-              <w:t>toán và xử lý các yêu cầu nghiệp vụ, trước khi trả kết quả về Presentation Layer.</w:t>
+              <w:t>Đây còn là nơi kiểm tra các ràng buộc, tính toàn vẹn và hợp lệ dữ liệu, thực hiện tính toán và xử lý các yêu cầu nghiệp vụ, trước khi trả kết quả về Presentation Layer.</w:t>
             </w:r>
           </w:p>
         </w:tc>
@@ -14410,7 +14419,6 @@
                 <w:sz w:val="28"/>
                 <w:szCs w:val="28"/>
               </w:rPr>
-              <w:lastRenderedPageBreak/>
               <w:t>3</w:t>
             </w:r>
           </w:p>
@@ -14616,6 +14624,7 @@
           <w:sz w:val="28"/>
           <w:szCs w:val="28"/>
         </w:rPr>
+        <w:lastRenderedPageBreak/>
         <w:t>Biểu mẫu liên quan: BM1.</w:t>
       </w:r>
     </w:p>
@@ -14793,9 +14802,8 @@
           <w:szCs w:val="28"/>
           <w:lang w:val="en-GB" w:eastAsia="en-GB"/>
         </w:rPr>
-        <w:lastRenderedPageBreak/>
         <w:drawing>
-          <wp:anchor distT="0" distB="0" distL="114300" distR="114300" simplePos="0" relativeHeight="251659264" behindDoc="1" locked="0" layoutInCell="1" allowOverlap="1" wp14:anchorId="55EE0469" wp14:editId="272C0FD4">
+          <wp:anchor distT="0" distB="0" distL="114300" distR="114300" simplePos="0" relativeHeight="251659264" behindDoc="1" locked="0" layoutInCell="1" allowOverlap="1" wp14:anchorId="4FA89AFC" wp14:editId="124E9529">
             <wp:simplePos x="0" y="0"/>
             <wp:positionH relativeFrom="column">
               <wp:posOffset>-255482</wp:posOffset>
@@ -14876,6 +14884,7 @@
           <w:sz w:val="28"/>
           <w:szCs w:val="28"/>
         </w:rPr>
+        <w:lastRenderedPageBreak/>
         <w:t>Thiết kế dữ liệu với tính tiến hóa:</w:t>
       </w:r>
     </w:p>
@@ -15131,7 +15140,6 @@
           <w:szCs w:val="28"/>
           <w:lang w:val="fr-FR"/>
         </w:rPr>
-        <w:lastRenderedPageBreak/>
         <w:t>Qui định liên quan: QĐ2.</w:t>
       </w:r>
     </w:p>
@@ -15368,8 +15376,9 @@
           <w:szCs w:val="28"/>
           <w:lang w:val="en-GB" w:eastAsia="en-GB"/>
         </w:rPr>
+        <w:lastRenderedPageBreak/>
         <w:drawing>
-          <wp:inline distT="0" distB="0" distL="0" distR="0" wp14:anchorId="60681021" wp14:editId="133FB335">
+          <wp:inline distT="0" distB="0" distL="0" distR="0" wp14:anchorId="6BBCF0AD" wp14:editId="4A6A122F">
             <wp:extent cx="5303980" cy="5448772"/>
             <wp:effectExtent l="0" t="0" r="0" b="0"/>
             <wp:docPr id="9" name="Picture 9"/>
@@ -15453,7 +15462,6 @@
           <w:sz w:val="28"/>
           <w:szCs w:val="28"/>
         </w:rPr>
-        <w:lastRenderedPageBreak/>
         <w:t>Xét yêu cầu lập phiếu rút tiền.</w:t>
       </w:r>
     </w:p>
@@ -15631,6 +15639,7 @@
           <w:sz w:val="28"/>
           <w:szCs w:val="28"/>
         </w:rPr>
+        <w:lastRenderedPageBreak/>
         <w:t xml:space="preserve">Các thuộc tính trừu tượng: </w:t>
       </w:r>
       <w:r>
@@ -15686,7 +15695,7 @@
           <w:lang w:val="en-GB" w:eastAsia="en-GB"/>
         </w:rPr>
         <w:drawing>
-          <wp:anchor distT="0" distB="0" distL="114300" distR="114300" simplePos="0" relativeHeight="251660288" behindDoc="0" locked="0" layoutInCell="1" allowOverlap="1" wp14:anchorId="0DCABD57" wp14:editId="35CE7837">
+          <wp:anchor distT="0" distB="0" distL="114300" distR="114300" simplePos="0" relativeHeight="251660288" behindDoc="0" locked="0" layoutInCell="1" allowOverlap="1" wp14:anchorId="6248804B" wp14:editId="126EBAAE">
             <wp:simplePos x="0" y="0"/>
             <wp:positionH relativeFrom="column">
               <wp:posOffset>491490</wp:posOffset>
@@ -15765,7 +15774,6 @@
           <w:sz w:val="28"/>
           <w:szCs w:val="28"/>
         </w:rPr>
-        <w:lastRenderedPageBreak/>
         <w:t>Thiết kế dữ liệu với tính tiến hóa:</w:t>
       </w:r>
     </w:p>
@@ -15903,6 +15911,7 @@
           <w:sz w:val="28"/>
           <w:szCs w:val="28"/>
         </w:rPr>
+        <w:lastRenderedPageBreak/>
         <w:t>Các thuộc tính trừu tượng: MaPhieu, MaKH, MaCT, MaLoaiTK.</w:t>
       </w:r>
     </w:p>
@@ -15930,7 +15939,7 @@
           <w:lang w:val="en-GB" w:eastAsia="en-GB"/>
         </w:rPr>
         <w:drawing>
-          <wp:anchor distT="0" distB="0" distL="114300" distR="114300" simplePos="0" relativeHeight="251661312" behindDoc="0" locked="0" layoutInCell="1" allowOverlap="1" wp14:anchorId="4CE6A601" wp14:editId="477B4DE7">
+          <wp:anchor distT="0" distB="0" distL="114300" distR="114300" simplePos="0" relativeHeight="251661312" behindDoc="0" locked="0" layoutInCell="1" allowOverlap="1" wp14:anchorId="3CFC5B3C" wp14:editId="3844E537">
             <wp:simplePos x="0" y="0"/>
             <wp:positionH relativeFrom="column">
               <wp:posOffset>111125</wp:posOffset>
@@ -16053,7 +16062,6 @@
           <w:sz w:val="28"/>
           <w:szCs w:val="28"/>
         </w:rPr>
-        <w:lastRenderedPageBreak/>
         <w:t>Thiết kế dữ liệu với tính đúng đắn:</w:t>
       </w:r>
     </w:p>
@@ -16225,6 +16233,7 @@
           <w:sz w:val="28"/>
           <w:szCs w:val="28"/>
         </w:rPr>
+        <w:lastRenderedPageBreak/>
         <w:t>Các thuộc tính trừu tượng:</w:t>
       </w:r>
       <w:r>
@@ -16273,7 +16282,7 @@
           <w:lang w:val="en-GB" w:eastAsia="en-GB"/>
         </w:rPr>
         <w:drawing>
-          <wp:anchor distT="0" distB="0" distL="114300" distR="114300" simplePos="0" relativeHeight="251662336" behindDoc="0" locked="0" layoutInCell="1" allowOverlap="1" wp14:anchorId="60687314" wp14:editId="2213B024">
+          <wp:anchor distT="0" distB="0" distL="114300" distR="114300" simplePos="0" relativeHeight="251662336" behindDoc="0" locked="0" layoutInCell="1" allowOverlap="1" wp14:anchorId="461A2F58" wp14:editId="75971DEE">
             <wp:simplePos x="0" y="0"/>
             <wp:positionH relativeFrom="column">
               <wp:posOffset>0</wp:posOffset>
@@ -16393,7 +16402,6 @@
           <w:sz w:val="28"/>
           <w:szCs w:val="28"/>
         </w:rPr>
-        <w:lastRenderedPageBreak/>
         <w:t>Xét yêu cầu lập báo cáo.</w:t>
       </w:r>
     </w:p>
@@ -16556,6 +16564,7 @@
           <w:sz w:val="28"/>
           <w:szCs w:val="28"/>
         </w:rPr>
+        <w:lastRenderedPageBreak/>
         <w:t>Thiết kế dữ liệu: table CTPHIEUGUI, table KHACHHANG,</w:t>
       </w:r>
       <w:r>
@@ -16652,7 +16661,7 @@
           <w:lang w:val="en-GB" w:eastAsia="en-GB"/>
         </w:rPr>
         <w:drawing>
-          <wp:anchor distT="0" distB="0" distL="114300" distR="114300" simplePos="0" relativeHeight="251664384" behindDoc="0" locked="0" layoutInCell="1" allowOverlap="1" wp14:anchorId="16FACA8C" wp14:editId="1A94C58F">
+          <wp:anchor distT="0" distB="0" distL="114300" distR="114300" simplePos="0" relativeHeight="251663360" behindDoc="0" locked="0" layoutInCell="1" allowOverlap="1" wp14:anchorId="416420EE" wp14:editId="395032D6">
             <wp:simplePos x="0" y="0"/>
             <wp:positionH relativeFrom="column">
               <wp:posOffset>393065</wp:posOffset>
@@ -16909,6 +16918,7 @@
           <w:sz w:val="28"/>
           <w:szCs w:val="28"/>
         </w:rPr>
+        <w:lastRenderedPageBreak/>
         <w:t>Thiết kế dữ liệu: table CTPHIEUGUI, table KHACHHANG,</w:t>
       </w:r>
       <w:r>
@@ -16990,7 +17000,7 @@
           <w:lang w:val="en-GB" w:eastAsia="en-GB"/>
         </w:rPr>
         <w:drawing>
-          <wp:anchor distT="0" distB="0" distL="114300" distR="114300" simplePos="0" relativeHeight="251666432" behindDoc="0" locked="0" layoutInCell="1" allowOverlap="1" wp14:anchorId="3B8E9DF2" wp14:editId="2910B8E4">
+          <wp:anchor distT="0" distB="0" distL="114300" distR="114300" simplePos="0" relativeHeight="251664384" behindDoc="0" locked="0" layoutInCell="1" allowOverlap="1" wp14:anchorId="54BB168E" wp14:editId="285D251F">
             <wp:simplePos x="0" y="0"/>
             <wp:positionH relativeFrom="column">
               <wp:posOffset>266700</wp:posOffset>
@@ -17211,6 +17221,7 @@
                 <w:szCs w:val="28"/>
               </w:rPr>
             </w:pPr>
+            <w:bookmarkStart w:id="0" w:name="_Hlk181255534"/>
             <w:r>
               <w:rPr>
                 <w:rFonts w:ascii="Times New Roman" w:hAnsi="Times New Roman"/>
@@ -17379,6 +17390,7 @@
                 <w:sz w:val="28"/>
                 <w:szCs w:val="28"/>
               </w:rPr>
+              <w:lastRenderedPageBreak/>
               <w:t>2</w:t>
             </w:r>
           </w:p>
@@ -17666,6 +17678,7 @@
         </w:tc>
       </w:tr>
     </w:tbl>
+    <w:bookmarkEnd w:id="0"/>
     <w:p>
       <w:pPr>
         <w:pStyle w:val="ListParagraph"/>
@@ -17681,8 +17694,6 @@
           <w:szCs w:val="28"/>
         </w:rPr>
       </w:pPr>
-      <w:bookmarkStart w:id="0" w:name="_GoBack"/>
-      <w:bookmarkEnd w:id="0"/>
       <w:r>
         <w:rPr>
           <w:rFonts w:ascii="Times New Roman" w:hAnsi="Times New Roman"/>
@@ -17701,13 +17712,4403 @@
         <w:ind w:left="641"/>
         <w:rPr>
           <w:rFonts w:ascii="Times New Roman" w:hAnsi="Times New Roman"/>
-          <w:b/>
           <w:bCs/>
           <w:sz w:val="28"/>
           <w:szCs w:val="28"/>
-        </w:rPr>
-      </w:pPr>
-    </w:p>
+          <w:lang w:val="vi-VN"/>
+        </w:rPr>
+      </w:pPr>
+      <w:r>
+        <w:rPr>
+          <w:rFonts w:ascii="Segoe UI Symbol" w:hAnsi="Segoe UI Symbol" w:cs="Segoe UI Symbol"/>
+          <w:bCs/>
+          <w:sz w:val="28"/>
+          <w:szCs w:val="28"/>
+        </w:rPr>
+        <w:t>❖</w:t>
+      </w:r>
+      <w:r>
+        <w:rPr>
+          <w:rFonts w:ascii="Times New Roman" w:hAnsi="Times New Roman"/>
+          <w:bCs/>
+          <w:sz w:val="28"/>
+          <w:szCs w:val="28"/>
+        </w:rPr>
+        <w:t xml:space="preserve"> Bảng </w:t>
+      </w:r>
+      <w:r>
+        <w:rPr>
+          <w:rFonts w:ascii="Times New Roman" w:hAnsi="Times New Roman"/>
+          <w:bCs/>
+          <w:sz w:val="28"/>
+          <w:szCs w:val="28"/>
+          <w:lang w:val="vi-VN"/>
+        </w:rPr>
+        <w:t>PHIEUGUI</w:t>
+      </w:r>
+    </w:p>
+    <w:tbl>
+      <w:tblPr>
+        <w:tblStyle w:val="TableGrid"/>
+        <w:tblW w:w="9540" w:type="dxa"/>
+        <w:tblInd w:w="-5" w:type="dxa"/>
+        <w:tblLayout w:type="fixed"/>
+        <w:tblLook w:val="06A0" w:firstRow="1" w:lastRow="0" w:firstColumn="1" w:lastColumn="0" w:noHBand="1" w:noVBand="1"/>
+      </w:tblPr>
+      <w:tblGrid>
+        <w:gridCol w:w="810"/>
+        <w:gridCol w:w="1620"/>
+        <w:gridCol w:w="2808"/>
+        <w:gridCol w:w="2142"/>
+        <w:gridCol w:w="2160"/>
+      </w:tblGrid>
+      <w:tr>
+        <w:trPr>
+          <w:trHeight w:val="498"/>
+        </w:trPr>
+        <w:tc>
+          <w:tcPr>
+            <w:tcW w:w="810" w:type="dxa"/>
+            <w:vAlign w:val="center"/>
+          </w:tcPr>
+          <w:p>
+            <w:pPr>
+              <w:jc w:val="center"/>
+              <w:rPr>
+                <w:rFonts w:ascii="Times New Roman" w:hAnsi="Times New Roman"/>
+                <w:b/>
+                <w:bCs/>
+                <w:sz w:val="28"/>
+                <w:szCs w:val="28"/>
+              </w:rPr>
+            </w:pPr>
+            <w:r>
+              <w:rPr>
+                <w:rFonts w:ascii="Times New Roman" w:hAnsi="Times New Roman"/>
+                <w:b/>
+                <w:bCs/>
+                <w:sz w:val="28"/>
+                <w:szCs w:val="28"/>
+              </w:rPr>
+              <w:t>STT</w:t>
+            </w:r>
+          </w:p>
+        </w:tc>
+        <w:tc>
+          <w:tcPr>
+            <w:tcW w:w="1620" w:type="dxa"/>
+            <w:vAlign w:val="center"/>
+          </w:tcPr>
+          <w:p>
+            <w:pPr>
+              <w:jc w:val="center"/>
+              <w:rPr>
+                <w:rFonts w:ascii="Times New Roman" w:hAnsi="Times New Roman"/>
+                <w:b/>
+                <w:bCs/>
+                <w:sz w:val="28"/>
+                <w:szCs w:val="28"/>
+                <w:lang w:val="vi-VN"/>
+              </w:rPr>
+            </w:pPr>
+            <w:r>
+              <w:rPr>
+                <w:rFonts w:ascii="Times New Roman" w:hAnsi="Times New Roman"/>
+                <w:b/>
+                <w:bCs/>
+                <w:sz w:val="28"/>
+                <w:szCs w:val="28"/>
+                <w:lang w:val="vi-VN"/>
+              </w:rPr>
+              <w:t>Thuộc tính</w:t>
+            </w:r>
+          </w:p>
+        </w:tc>
+        <w:tc>
+          <w:tcPr>
+            <w:tcW w:w="2808" w:type="dxa"/>
+            <w:vAlign w:val="center"/>
+          </w:tcPr>
+          <w:p>
+            <w:pPr>
+              <w:jc w:val="center"/>
+              <w:rPr>
+                <w:rFonts w:ascii="Times New Roman" w:hAnsi="Times New Roman"/>
+                <w:b/>
+                <w:bCs/>
+                <w:sz w:val="28"/>
+                <w:szCs w:val="28"/>
+                <w:lang w:val="vi-VN"/>
+              </w:rPr>
+            </w:pPr>
+            <w:r>
+              <w:rPr>
+                <w:rFonts w:ascii="Times New Roman" w:hAnsi="Times New Roman"/>
+                <w:b/>
+                <w:bCs/>
+                <w:sz w:val="28"/>
+                <w:szCs w:val="28"/>
+                <w:lang w:val="vi-VN"/>
+              </w:rPr>
+              <w:t>Kiểu dữ liệu</w:t>
+            </w:r>
+          </w:p>
+        </w:tc>
+        <w:tc>
+          <w:tcPr>
+            <w:tcW w:w="2142" w:type="dxa"/>
+            <w:vAlign w:val="center"/>
+          </w:tcPr>
+          <w:p>
+            <w:pPr>
+              <w:jc w:val="center"/>
+              <w:rPr>
+                <w:rFonts w:ascii="Times New Roman" w:hAnsi="Times New Roman"/>
+                <w:b/>
+                <w:bCs/>
+                <w:sz w:val="28"/>
+                <w:szCs w:val="28"/>
+                <w:lang w:val="vi-VN"/>
+              </w:rPr>
+            </w:pPr>
+            <w:r>
+              <w:rPr>
+                <w:rFonts w:ascii="Times New Roman" w:hAnsi="Times New Roman"/>
+                <w:b/>
+                <w:bCs/>
+                <w:sz w:val="28"/>
+                <w:szCs w:val="28"/>
+                <w:lang w:val="vi-VN"/>
+              </w:rPr>
+              <w:t>Ràng buộc</w:t>
+            </w:r>
+          </w:p>
+        </w:tc>
+        <w:tc>
+          <w:tcPr>
+            <w:tcW w:w="2160" w:type="dxa"/>
+            <w:vAlign w:val="center"/>
+          </w:tcPr>
+          <w:p>
+            <w:pPr>
+              <w:jc w:val="center"/>
+              <w:rPr>
+                <w:rFonts w:ascii="Times New Roman" w:hAnsi="Times New Roman"/>
+                <w:b/>
+                <w:bCs/>
+                <w:sz w:val="28"/>
+                <w:szCs w:val="28"/>
+                <w:lang w:val="vi-VN"/>
+              </w:rPr>
+            </w:pPr>
+            <w:r>
+              <w:rPr>
+                <w:rFonts w:ascii="Times New Roman" w:hAnsi="Times New Roman"/>
+                <w:b/>
+                <w:bCs/>
+                <w:sz w:val="28"/>
+                <w:szCs w:val="28"/>
+                <w:lang w:val="vi-VN"/>
+              </w:rPr>
+              <w:t>Diễn giải</w:t>
+            </w:r>
+          </w:p>
+        </w:tc>
+      </w:tr>
+      <w:tr>
+        <w:trPr>
+          <w:trHeight w:val="498"/>
+        </w:trPr>
+        <w:tc>
+          <w:tcPr>
+            <w:tcW w:w="810" w:type="dxa"/>
+            <w:vAlign w:val="center"/>
+          </w:tcPr>
+          <w:p>
+            <w:pPr>
+              <w:jc w:val="center"/>
+              <w:rPr>
+                <w:rFonts w:ascii="Times New Roman" w:hAnsi="Times New Roman"/>
+                <w:sz w:val="28"/>
+                <w:szCs w:val="28"/>
+                <w:lang w:val="vi-VN"/>
+              </w:rPr>
+            </w:pPr>
+            <w:r>
+              <w:rPr>
+                <w:rFonts w:ascii="Times New Roman" w:hAnsi="Times New Roman"/>
+                <w:sz w:val="28"/>
+                <w:szCs w:val="28"/>
+                <w:lang w:val="vi-VN"/>
+              </w:rPr>
+              <w:t>1</w:t>
+            </w:r>
+          </w:p>
+        </w:tc>
+        <w:tc>
+          <w:tcPr>
+            <w:tcW w:w="1620" w:type="dxa"/>
+            <w:vAlign w:val="center"/>
+          </w:tcPr>
+          <w:p>
+            <w:pPr>
+              <w:jc w:val="center"/>
+              <w:rPr>
+                <w:rFonts w:ascii="Times New Roman" w:hAnsi="Times New Roman"/>
+                <w:sz w:val="28"/>
+                <w:szCs w:val="28"/>
+                <w:lang w:val="vi-VN"/>
+              </w:rPr>
+            </w:pPr>
+            <w:r>
+              <w:rPr>
+                <w:rFonts w:ascii="Times New Roman" w:hAnsi="Times New Roman"/>
+                <w:sz w:val="28"/>
+                <w:szCs w:val="28"/>
+                <w:lang w:val="vi-VN"/>
+              </w:rPr>
+              <w:t>MaPhieu</w:t>
+            </w:r>
+          </w:p>
+        </w:tc>
+        <w:tc>
+          <w:tcPr>
+            <w:tcW w:w="2808" w:type="dxa"/>
+            <w:vAlign w:val="center"/>
+          </w:tcPr>
+          <w:p>
+            <w:pPr>
+              <w:jc w:val="center"/>
+              <w:rPr>
+                <w:rFonts w:ascii="Times New Roman" w:hAnsi="Times New Roman"/>
+                <w:sz w:val="28"/>
+                <w:szCs w:val="28"/>
+                <w:lang w:val="vi-VN"/>
+              </w:rPr>
+            </w:pPr>
+            <w:r>
+              <w:rPr>
+                <w:rFonts w:ascii="Times New Roman" w:hAnsi="Times New Roman"/>
+                <w:sz w:val="28"/>
+                <w:szCs w:val="28"/>
+              </w:rPr>
+              <w:t>INT IDENTITY(1,1)</w:t>
+            </w:r>
+          </w:p>
+        </w:tc>
+        <w:tc>
+          <w:tcPr>
+            <w:tcW w:w="2142" w:type="dxa"/>
+            <w:vAlign w:val="center"/>
+          </w:tcPr>
+          <w:p>
+            <w:pPr>
+              <w:jc w:val="center"/>
+              <w:rPr>
+                <w:rFonts w:ascii="Times New Roman" w:hAnsi="Times New Roman"/>
+                <w:sz w:val="28"/>
+                <w:szCs w:val="28"/>
+                <w:lang w:val="vi-VN"/>
+              </w:rPr>
+            </w:pPr>
+            <w:r>
+              <w:rPr>
+                <w:rFonts w:ascii="Times New Roman" w:hAnsi="Times New Roman"/>
+                <w:sz w:val="28"/>
+                <w:szCs w:val="28"/>
+                <w:lang w:val="vi-VN"/>
+              </w:rPr>
+              <w:t>PK, NOT NULL</w:t>
+            </w:r>
+          </w:p>
+        </w:tc>
+        <w:tc>
+          <w:tcPr>
+            <w:tcW w:w="2160" w:type="dxa"/>
+            <w:vAlign w:val="center"/>
+          </w:tcPr>
+          <w:p>
+            <w:pPr>
+              <w:jc w:val="center"/>
+              <w:rPr>
+                <w:rFonts w:ascii="Times New Roman" w:hAnsi="Times New Roman"/>
+                <w:sz w:val="28"/>
+                <w:szCs w:val="28"/>
+                <w:lang w:val="vi-VN"/>
+              </w:rPr>
+            </w:pPr>
+            <w:r>
+              <w:rPr>
+                <w:rFonts w:ascii="Times New Roman" w:hAnsi="Times New Roman"/>
+                <w:sz w:val="28"/>
+                <w:szCs w:val="28"/>
+                <w:lang w:val="vi-VN"/>
+              </w:rPr>
+              <w:t>Mã phiếu gửi tiền</w:t>
+            </w:r>
+          </w:p>
+        </w:tc>
+      </w:tr>
+      <w:tr>
+        <w:trPr>
+          <w:trHeight w:val="498"/>
+        </w:trPr>
+        <w:tc>
+          <w:tcPr>
+            <w:tcW w:w="810" w:type="dxa"/>
+            <w:vAlign w:val="center"/>
+          </w:tcPr>
+          <w:p>
+            <w:pPr>
+              <w:jc w:val="center"/>
+              <w:rPr>
+                <w:rFonts w:ascii="Times New Roman" w:hAnsi="Times New Roman"/>
+                <w:sz w:val="28"/>
+                <w:szCs w:val="28"/>
+                <w:lang w:val="vi-VN"/>
+              </w:rPr>
+            </w:pPr>
+            <w:r>
+              <w:rPr>
+                <w:rFonts w:ascii="Times New Roman" w:hAnsi="Times New Roman"/>
+                <w:sz w:val="28"/>
+                <w:szCs w:val="28"/>
+                <w:lang w:val="vi-VN"/>
+              </w:rPr>
+              <w:t>2</w:t>
+            </w:r>
+          </w:p>
+        </w:tc>
+        <w:tc>
+          <w:tcPr>
+            <w:tcW w:w="1620" w:type="dxa"/>
+            <w:vAlign w:val="center"/>
+          </w:tcPr>
+          <w:p>
+            <w:pPr>
+              <w:jc w:val="center"/>
+              <w:rPr>
+                <w:rFonts w:ascii="Times New Roman" w:hAnsi="Times New Roman"/>
+                <w:sz w:val="28"/>
+                <w:szCs w:val="28"/>
+                <w:lang w:val="vi-VN"/>
+              </w:rPr>
+            </w:pPr>
+            <w:r>
+              <w:rPr>
+                <w:rFonts w:ascii="Times New Roman" w:hAnsi="Times New Roman"/>
+                <w:sz w:val="28"/>
+                <w:szCs w:val="28"/>
+                <w:lang w:val="vi-VN"/>
+              </w:rPr>
+              <w:t>MaLoaiTK</w:t>
+            </w:r>
+          </w:p>
+        </w:tc>
+        <w:tc>
+          <w:tcPr>
+            <w:tcW w:w="2808" w:type="dxa"/>
+            <w:vAlign w:val="center"/>
+          </w:tcPr>
+          <w:p>
+            <w:pPr>
+              <w:jc w:val="center"/>
+              <w:rPr>
+                <w:rFonts w:ascii="Times New Roman" w:hAnsi="Times New Roman"/>
+                <w:sz w:val="28"/>
+                <w:szCs w:val="28"/>
+                <w:lang w:val="vi-VN"/>
+              </w:rPr>
+            </w:pPr>
+            <w:r>
+              <w:rPr>
+                <w:rFonts w:ascii="Times New Roman" w:hAnsi="Times New Roman"/>
+                <w:sz w:val="28"/>
+                <w:szCs w:val="28"/>
+                <w:lang w:val="vi-VN"/>
+              </w:rPr>
+              <w:t>INT</w:t>
+            </w:r>
+          </w:p>
+        </w:tc>
+        <w:tc>
+          <w:tcPr>
+            <w:tcW w:w="2142" w:type="dxa"/>
+            <w:vAlign w:val="center"/>
+          </w:tcPr>
+          <w:p>
+            <w:pPr>
+              <w:jc w:val="center"/>
+              <w:rPr>
+                <w:rFonts w:ascii="Times New Roman" w:hAnsi="Times New Roman"/>
+                <w:sz w:val="28"/>
+                <w:szCs w:val="28"/>
+                <w:lang w:val="vi-VN"/>
+              </w:rPr>
+            </w:pPr>
+            <w:r>
+              <w:rPr>
+                <w:rFonts w:ascii="Times New Roman" w:hAnsi="Times New Roman"/>
+                <w:sz w:val="28"/>
+                <w:szCs w:val="28"/>
+                <w:lang w:val="vi-VN"/>
+              </w:rPr>
+              <w:t>FK, NOT NULL</w:t>
+            </w:r>
+          </w:p>
+        </w:tc>
+        <w:tc>
+          <w:tcPr>
+            <w:tcW w:w="2160" w:type="dxa"/>
+            <w:vAlign w:val="center"/>
+          </w:tcPr>
+          <w:p>
+            <w:pPr>
+              <w:jc w:val="center"/>
+              <w:rPr>
+                <w:rFonts w:ascii="Times New Roman" w:hAnsi="Times New Roman"/>
+                <w:sz w:val="28"/>
+                <w:szCs w:val="28"/>
+                <w:lang w:val="vi-VN"/>
+              </w:rPr>
+            </w:pPr>
+            <w:r>
+              <w:rPr>
+                <w:rFonts w:ascii="Times New Roman" w:hAnsi="Times New Roman"/>
+                <w:sz w:val="28"/>
+                <w:szCs w:val="28"/>
+                <w:lang w:val="vi-VN"/>
+              </w:rPr>
+              <w:t>Mã loại tiết kiệm</w:t>
+            </w:r>
+          </w:p>
+        </w:tc>
+      </w:tr>
+      <w:tr>
+        <w:trPr>
+          <w:trHeight w:val="498"/>
+        </w:trPr>
+        <w:tc>
+          <w:tcPr>
+            <w:tcW w:w="810" w:type="dxa"/>
+            <w:vAlign w:val="center"/>
+          </w:tcPr>
+          <w:p>
+            <w:pPr>
+              <w:jc w:val="center"/>
+              <w:rPr>
+                <w:rFonts w:ascii="Times New Roman" w:hAnsi="Times New Roman"/>
+                <w:sz w:val="28"/>
+                <w:szCs w:val="28"/>
+                <w:lang w:val="vi-VN"/>
+              </w:rPr>
+            </w:pPr>
+            <w:r>
+              <w:rPr>
+                <w:rFonts w:ascii="Times New Roman" w:hAnsi="Times New Roman"/>
+                <w:sz w:val="28"/>
+                <w:szCs w:val="28"/>
+                <w:lang w:val="vi-VN"/>
+              </w:rPr>
+              <w:t>3</w:t>
+            </w:r>
+          </w:p>
+        </w:tc>
+        <w:tc>
+          <w:tcPr>
+            <w:tcW w:w="1620" w:type="dxa"/>
+            <w:vAlign w:val="center"/>
+          </w:tcPr>
+          <w:p>
+            <w:pPr>
+              <w:jc w:val="center"/>
+              <w:rPr>
+                <w:rFonts w:ascii="Times New Roman" w:hAnsi="Times New Roman"/>
+                <w:sz w:val="28"/>
+                <w:szCs w:val="28"/>
+                <w:lang w:val="vi-VN"/>
+              </w:rPr>
+            </w:pPr>
+            <w:r>
+              <w:rPr>
+                <w:rFonts w:ascii="Times New Roman" w:hAnsi="Times New Roman"/>
+                <w:sz w:val="28"/>
+                <w:szCs w:val="28"/>
+                <w:lang w:val="vi-VN"/>
+              </w:rPr>
+              <w:t>MaKH</w:t>
+            </w:r>
+          </w:p>
+        </w:tc>
+        <w:tc>
+          <w:tcPr>
+            <w:tcW w:w="2808" w:type="dxa"/>
+            <w:vAlign w:val="center"/>
+          </w:tcPr>
+          <w:p>
+            <w:pPr>
+              <w:jc w:val="center"/>
+              <w:rPr>
+                <w:rFonts w:ascii="Times New Roman" w:hAnsi="Times New Roman"/>
+                <w:sz w:val="28"/>
+                <w:szCs w:val="28"/>
+                <w:lang w:val="vi-VN"/>
+              </w:rPr>
+            </w:pPr>
+            <w:r>
+              <w:rPr>
+                <w:rFonts w:ascii="Times New Roman" w:hAnsi="Times New Roman"/>
+                <w:sz w:val="28"/>
+                <w:szCs w:val="28"/>
+                <w:lang w:val="vi-VN"/>
+              </w:rPr>
+              <w:t>INT</w:t>
+            </w:r>
+          </w:p>
+        </w:tc>
+        <w:tc>
+          <w:tcPr>
+            <w:tcW w:w="2142" w:type="dxa"/>
+            <w:vAlign w:val="center"/>
+          </w:tcPr>
+          <w:p>
+            <w:pPr>
+              <w:jc w:val="center"/>
+              <w:rPr>
+                <w:rFonts w:ascii="Times New Roman" w:hAnsi="Times New Roman"/>
+                <w:sz w:val="28"/>
+                <w:szCs w:val="28"/>
+                <w:lang w:val="vi-VN"/>
+              </w:rPr>
+            </w:pPr>
+            <w:r>
+              <w:rPr>
+                <w:rFonts w:ascii="Times New Roman" w:hAnsi="Times New Roman"/>
+                <w:sz w:val="28"/>
+                <w:szCs w:val="28"/>
+                <w:lang w:val="vi-VN"/>
+              </w:rPr>
+              <w:t>FK, NOT NULL</w:t>
+            </w:r>
+          </w:p>
+        </w:tc>
+        <w:tc>
+          <w:tcPr>
+            <w:tcW w:w="2160" w:type="dxa"/>
+            <w:vAlign w:val="center"/>
+          </w:tcPr>
+          <w:p>
+            <w:pPr>
+              <w:jc w:val="center"/>
+              <w:rPr>
+                <w:rFonts w:ascii="Times New Roman" w:hAnsi="Times New Roman"/>
+                <w:sz w:val="28"/>
+                <w:szCs w:val="28"/>
+                <w:lang w:val="vi-VN"/>
+              </w:rPr>
+            </w:pPr>
+            <w:r>
+              <w:rPr>
+                <w:rFonts w:ascii="Times New Roman" w:hAnsi="Times New Roman"/>
+                <w:sz w:val="28"/>
+                <w:szCs w:val="28"/>
+                <w:lang w:val="vi-VN"/>
+              </w:rPr>
+              <w:t>Mã khách hàng</w:t>
+            </w:r>
+          </w:p>
+        </w:tc>
+      </w:tr>
+      <w:tr>
+        <w:trPr>
+          <w:trHeight w:val="498"/>
+        </w:trPr>
+        <w:tc>
+          <w:tcPr>
+            <w:tcW w:w="810" w:type="dxa"/>
+            <w:vAlign w:val="center"/>
+          </w:tcPr>
+          <w:p>
+            <w:pPr>
+              <w:jc w:val="center"/>
+              <w:rPr>
+                <w:rFonts w:ascii="Times New Roman" w:hAnsi="Times New Roman"/>
+                <w:sz w:val="28"/>
+                <w:szCs w:val="28"/>
+                <w:lang w:val="vi-VN"/>
+              </w:rPr>
+            </w:pPr>
+            <w:r>
+              <w:rPr>
+                <w:rFonts w:ascii="Times New Roman" w:hAnsi="Times New Roman"/>
+                <w:sz w:val="28"/>
+                <w:szCs w:val="28"/>
+                <w:lang w:val="vi-VN"/>
+              </w:rPr>
+              <w:t>4</w:t>
+            </w:r>
+          </w:p>
+        </w:tc>
+        <w:tc>
+          <w:tcPr>
+            <w:tcW w:w="1620" w:type="dxa"/>
+            <w:vAlign w:val="center"/>
+          </w:tcPr>
+          <w:p>
+            <w:pPr>
+              <w:spacing w:line="360" w:lineRule="auto"/>
+              <w:jc w:val="center"/>
+              <w:rPr>
+                <w:rFonts w:ascii="Times New Roman" w:hAnsi="Times New Roman"/>
+                <w:sz w:val="28"/>
+                <w:szCs w:val="28"/>
+                <w:lang w:val="vi-VN"/>
+              </w:rPr>
+            </w:pPr>
+            <w:r>
+              <w:rPr>
+                <w:rFonts w:ascii="Times New Roman" w:hAnsi="Times New Roman"/>
+                <w:sz w:val="28"/>
+                <w:szCs w:val="28"/>
+                <w:lang w:val="vi-VN"/>
+              </w:rPr>
+              <w:t>LoaiTaiTuc</w:t>
+            </w:r>
+          </w:p>
+        </w:tc>
+        <w:tc>
+          <w:tcPr>
+            <w:tcW w:w="2808" w:type="dxa"/>
+            <w:vAlign w:val="center"/>
+          </w:tcPr>
+          <w:p>
+            <w:pPr>
+              <w:jc w:val="center"/>
+              <w:rPr>
+                <w:rFonts w:ascii="Times New Roman" w:hAnsi="Times New Roman"/>
+                <w:sz w:val="28"/>
+                <w:szCs w:val="28"/>
+                <w:lang w:val="vi-VN"/>
+              </w:rPr>
+            </w:pPr>
+            <w:r>
+              <w:rPr>
+                <w:rFonts w:ascii="Times New Roman" w:hAnsi="Times New Roman"/>
+                <w:sz w:val="28"/>
+                <w:szCs w:val="28"/>
+                <w:lang w:val="vi-VN"/>
+              </w:rPr>
+              <w:t>INT</w:t>
+            </w:r>
+          </w:p>
+        </w:tc>
+        <w:tc>
+          <w:tcPr>
+            <w:tcW w:w="2142" w:type="dxa"/>
+            <w:vAlign w:val="center"/>
+          </w:tcPr>
+          <w:p>
+            <w:pPr>
+              <w:jc w:val="center"/>
+              <w:rPr>
+                <w:rFonts w:ascii="Times New Roman" w:hAnsi="Times New Roman"/>
+                <w:sz w:val="28"/>
+                <w:szCs w:val="28"/>
+                <w:lang w:val="vi-VN"/>
+              </w:rPr>
+            </w:pPr>
+            <w:r>
+              <w:rPr>
+                <w:rFonts w:ascii="Times New Roman" w:hAnsi="Times New Roman"/>
+                <w:sz w:val="28"/>
+                <w:szCs w:val="28"/>
+                <w:lang w:val="vi-VN"/>
+              </w:rPr>
+              <w:t>NOT NULL</w:t>
+            </w:r>
+          </w:p>
+        </w:tc>
+        <w:tc>
+          <w:tcPr>
+            <w:tcW w:w="2160" w:type="dxa"/>
+            <w:vAlign w:val="center"/>
+          </w:tcPr>
+          <w:p>
+            <w:pPr>
+              <w:jc w:val="center"/>
+              <w:rPr>
+                <w:rFonts w:ascii="Times New Roman" w:hAnsi="Times New Roman"/>
+                <w:sz w:val="28"/>
+                <w:szCs w:val="28"/>
+                <w:lang w:val="vi-VN"/>
+              </w:rPr>
+            </w:pPr>
+            <w:r>
+              <w:rPr>
+                <w:rFonts w:ascii="Times New Roman" w:hAnsi="Times New Roman"/>
+                <w:sz w:val="28"/>
+                <w:szCs w:val="28"/>
+                <w:lang w:val="vi-VN"/>
+              </w:rPr>
+              <w:t>Loại tái t</w:t>
+            </w:r>
+            <w:r>
+              <w:rPr>
+                <w:rFonts w:ascii="Times New Roman" w:hAnsi="Times New Roman"/>
+                <w:sz w:val="28"/>
+                <w:szCs w:val="28"/>
+              </w:rPr>
+              <w:t>ụ</w:t>
+            </w:r>
+            <w:r>
+              <w:rPr>
+                <w:rFonts w:ascii="Times New Roman" w:hAnsi="Times New Roman"/>
+                <w:sz w:val="28"/>
+                <w:szCs w:val="28"/>
+                <w:lang w:val="vi-VN"/>
+              </w:rPr>
+              <w:t>c</w:t>
+            </w:r>
+          </w:p>
+          <w:p>
+            <w:pPr>
+              <w:jc w:val="center"/>
+              <w:rPr>
+                <w:rFonts w:ascii="Times New Roman" w:hAnsi="Times New Roman"/>
+                <w:sz w:val="28"/>
+                <w:szCs w:val="28"/>
+                <w:lang w:val="vi-VN"/>
+              </w:rPr>
+            </w:pPr>
+            <w:r>
+              <w:rPr>
+                <w:rFonts w:ascii="Times New Roman" w:hAnsi="Times New Roman"/>
+                <w:sz w:val="28"/>
+                <w:szCs w:val="28"/>
+                <w:lang w:val="vi-VN"/>
+              </w:rPr>
+              <w:t>(0 – Tái t</w:t>
+            </w:r>
+            <w:r>
+              <w:rPr>
+                <w:rFonts w:ascii="Times New Roman" w:hAnsi="Times New Roman"/>
+                <w:sz w:val="28"/>
+                <w:szCs w:val="28"/>
+              </w:rPr>
+              <w:t>ụ</w:t>
+            </w:r>
+            <w:r>
+              <w:rPr>
+                <w:rFonts w:ascii="Times New Roman" w:hAnsi="Times New Roman"/>
+                <w:sz w:val="28"/>
+                <w:szCs w:val="28"/>
+                <w:lang w:val="vi-VN"/>
+              </w:rPr>
+              <w:t>c gốc, 1 – Tái t</w:t>
+            </w:r>
+            <w:r>
+              <w:rPr>
+                <w:rFonts w:ascii="Times New Roman" w:hAnsi="Times New Roman"/>
+                <w:sz w:val="28"/>
+                <w:szCs w:val="28"/>
+              </w:rPr>
+              <w:t>ụ</w:t>
+            </w:r>
+            <w:r>
+              <w:rPr>
+                <w:rFonts w:ascii="Times New Roman" w:hAnsi="Times New Roman"/>
+                <w:sz w:val="28"/>
+                <w:szCs w:val="28"/>
+                <w:lang w:val="vi-VN"/>
+              </w:rPr>
+              <w:t>c toàn bộ, 3 – Không tái t</w:t>
+            </w:r>
+            <w:r>
+              <w:rPr>
+                <w:rFonts w:ascii="Times New Roman" w:hAnsi="Times New Roman"/>
+                <w:sz w:val="28"/>
+                <w:szCs w:val="28"/>
+              </w:rPr>
+              <w:t>ụ</w:t>
+            </w:r>
+            <w:r>
+              <w:rPr>
+                <w:rFonts w:ascii="Times New Roman" w:hAnsi="Times New Roman"/>
+                <w:sz w:val="28"/>
+                <w:szCs w:val="28"/>
+                <w:lang w:val="vi-VN"/>
+              </w:rPr>
+              <w:t>c)</w:t>
+            </w:r>
+          </w:p>
+        </w:tc>
+      </w:tr>
+      <w:tr>
+        <w:trPr>
+          <w:trHeight w:val="498"/>
+        </w:trPr>
+        <w:tc>
+          <w:tcPr>
+            <w:tcW w:w="810" w:type="dxa"/>
+            <w:vAlign w:val="center"/>
+          </w:tcPr>
+          <w:p>
+            <w:pPr>
+              <w:jc w:val="center"/>
+              <w:rPr>
+                <w:rFonts w:ascii="Times New Roman" w:hAnsi="Times New Roman"/>
+                <w:sz w:val="28"/>
+                <w:szCs w:val="28"/>
+                <w:lang w:val="vi-VN"/>
+              </w:rPr>
+            </w:pPr>
+            <w:r>
+              <w:rPr>
+                <w:rFonts w:ascii="Times New Roman" w:hAnsi="Times New Roman"/>
+                <w:sz w:val="28"/>
+                <w:szCs w:val="28"/>
+                <w:lang w:val="vi-VN"/>
+              </w:rPr>
+              <w:t>5</w:t>
+            </w:r>
+          </w:p>
+        </w:tc>
+        <w:tc>
+          <w:tcPr>
+            <w:tcW w:w="1620" w:type="dxa"/>
+            <w:vAlign w:val="center"/>
+          </w:tcPr>
+          <w:p>
+            <w:pPr>
+              <w:spacing w:line="360" w:lineRule="auto"/>
+              <w:jc w:val="center"/>
+              <w:rPr>
+                <w:rFonts w:ascii="Times New Roman" w:hAnsi="Times New Roman"/>
+                <w:sz w:val="28"/>
+                <w:szCs w:val="28"/>
+                <w:lang w:val="vi-VN"/>
+              </w:rPr>
+            </w:pPr>
+            <w:r>
+              <w:rPr>
+                <w:rFonts w:ascii="Times New Roman" w:hAnsi="Times New Roman"/>
+                <w:sz w:val="28"/>
+                <w:szCs w:val="28"/>
+                <w:lang w:val="vi-VN"/>
+              </w:rPr>
+              <w:t>TienGui</w:t>
+            </w:r>
+          </w:p>
+        </w:tc>
+        <w:tc>
+          <w:tcPr>
+            <w:tcW w:w="2808" w:type="dxa"/>
+            <w:vAlign w:val="center"/>
+          </w:tcPr>
+          <w:p>
+            <w:pPr>
+              <w:jc w:val="center"/>
+              <w:rPr>
+                <w:rFonts w:ascii="Times New Roman" w:hAnsi="Times New Roman"/>
+                <w:sz w:val="28"/>
+                <w:szCs w:val="28"/>
+                <w:lang w:val="vi-VN"/>
+              </w:rPr>
+            </w:pPr>
+            <w:r>
+              <w:rPr>
+                <w:rFonts w:ascii="Times New Roman" w:hAnsi="Times New Roman"/>
+                <w:sz w:val="28"/>
+                <w:szCs w:val="28"/>
+                <w:lang w:val="vi-VN"/>
+              </w:rPr>
+              <w:t>MONEY</w:t>
+            </w:r>
+          </w:p>
+        </w:tc>
+        <w:tc>
+          <w:tcPr>
+            <w:tcW w:w="2142" w:type="dxa"/>
+            <w:vAlign w:val="center"/>
+          </w:tcPr>
+          <w:p>
+            <w:pPr>
+              <w:jc w:val="center"/>
+              <w:rPr>
+                <w:rFonts w:ascii="Times New Roman" w:hAnsi="Times New Roman"/>
+                <w:sz w:val="28"/>
+                <w:szCs w:val="28"/>
+                <w:lang w:val="vi-VN"/>
+              </w:rPr>
+            </w:pPr>
+            <w:r>
+              <w:rPr>
+                <w:rFonts w:ascii="Times New Roman" w:hAnsi="Times New Roman"/>
+                <w:sz w:val="28"/>
+                <w:szCs w:val="28"/>
+                <w:lang w:val="vi-VN"/>
+              </w:rPr>
+              <w:t>NOT NULL</w:t>
+            </w:r>
+          </w:p>
+        </w:tc>
+        <w:tc>
+          <w:tcPr>
+            <w:tcW w:w="2160" w:type="dxa"/>
+            <w:vAlign w:val="center"/>
+          </w:tcPr>
+          <w:p>
+            <w:pPr>
+              <w:jc w:val="center"/>
+              <w:rPr>
+                <w:rFonts w:ascii="Times New Roman" w:hAnsi="Times New Roman"/>
+                <w:sz w:val="28"/>
+                <w:szCs w:val="28"/>
+                <w:lang w:val="vi-VN"/>
+              </w:rPr>
+            </w:pPr>
+            <w:r>
+              <w:rPr>
+                <w:rFonts w:ascii="Times New Roman" w:hAnsi="Times New Roman"/>
+                <w:sz w:val="28"/>
+                <w:szCs w:val="28"/>
+                <w:lang w:val="vi-VN"/>
+              </w:rPr>
+              <w:t>Tiền gửi</w:t>
+            </w:r>
+          </w:p>
+        </w:tc>
+      </w:tr>
+      <w:tr>
+        <w:trPr>
+          <w:trHeight w:val="498"/>
+        </w:trPr>
+        <w:tc>
+          <w:tcPr>
+            <w:tcW w:w="810" w:type="dxa"/>
+            <w:vAlign w:val="center"/>
+          </w:tcPr>
+          <w:p>
+            <w:pPr>
+              <w:jc w:val="center"/>
+              <w:rPr>
+                <w:rFonts w:ascii="Times New Roman" w:hAnsi="Times New Roman"/>
+                <w:sz w:val="28"/>
+                <w:szCs w:val="28"/>
+                <w:lang w:val="vi-VN"/>
+              </w:rPr>
+            </w:pPr>
+            <w:r>
+              <w:rPr>
+                <w:rFonts w:ascii="Times New Roman" w:hAnsi="Times New Roman"/>
+                <w:sz w:val="28"/>
+                <w:szCs w:val="28"/>
+                <w:lang w:val="vi-VN"/>
+              </w:rPr>
+              <w:t>6</w:t>
+            </w:r>
+          </w:p>
+        </w:tc>
+        <w:tc>
+          <w:tcPr>
+            <w:tcW w:w="1620" w:type="dxa"/>
+            <w:vAlign w:val="center"/>
+          </w:tcPr>
+          <w:p>
+            <w:pPr>
+              <w:spacing w:line="360" w:lineRule="auto"/>
+              <w:jc w:val="center"/>
+              <w:rPr>
+                <w:rFonts w:ascii="Times New Roman" w:hAnsi="Times New Roman"/>
+                <w:sz w:val="28"/>
+                <w:szCs w:val="28"/>
+                <w:lang w:val="vi-VN"/>
+              </w:rPr>
+            </w:pPr>
+            <w:r>
+              <w:rPr>
+                <w:rFonts w:ascii="Times New Roman" w:hAnsi="Times New Roman"/>
+                <w:sz w:val="28"/>
+                <w:szCs w:val="28"/>
+                <w:lang w:val="vi-VN"/>
+              </w:rPr>
+              <w:t>NgayGui</w:t>
+            </w:r>
+          </w:p>
+        </w:tc>
+        <w:tc>
+          <w:tcPr>
+            <w:tcW w:w="2808" w:type="dxa"/>
+            <w:vAlign w:val="center"/>
+          </w:tcPr>
+          <w:p>
+            <w:pPr>
+              <w:jc w:val="center"/>
+              <w:rPr>
+                <w:rFonts w:ascii="Times New Roman" w:hAnsi="Times New Roman"/>
+                <w:sz w:val="28"/>
+                <w:szCs w:val="28"/>
+                <w:lang w:val="vi-VN"/>
+              </w:rPr>
+            </w:pPr>
+            <w:r>
+              <w:rPr>
+                <w:rFonts w:ascii="Times New Roman" w:hAnsi="Times New Roman"/>
+                <w:sz w:val="28"/>
+                <w:szCs w:val="28"/>
+                <w:lang w:val="vi-VN"/>
+              </w:rPr>
+              <w:t>SMALLDATETIME</w:t>
+            </w:r>
+          </w:p>
+        </w:tc>
+        <w:tc>
+          <w:tcPr>
+            <w:tcW w:w="2142" w:type="dxa"/>
+            <w:vAlign w:val="center"/>
+          </w:tcPr>
+          <w:p>
+            <w:pPr>
+              <w:jc w:val="center"/>
+              <w:rPr>
+                <w:rFonts w:ascii="Times New Roman" w:hAnsi="Times New Roman"/>
+                <w:sz w:val="28"/>
+                <w:szCs w:val="28"/>
+                <w:lang w:val="vi-VN"/>
+              </w:rPr>
+            </w:pPr>
+            <w:r>
+              <w:rPr>
+                <w:rFonts w:ascii="Times New Roman" w:hAnsi="Times New Roman"/>
+                <w:sz w:val="28"/>
+                <w:szCs w:val="28"/>
+                <w:lang w:val="vi-VN"/>
+              </w:rPr>
+              <w:t>NOT NULL</w:t>
+            </w:r>
+          </w:p>
+        </w:tc>
+        <w:tc>
+          <w:tcPr>
+            <w:tcW w:w="2160" w:type="dxa"/>
+            <w:vAlign w:val="center"/>
+          </w:tcPr>
+          <w:p>
+            <w:pPr>
+              <w:jc w:val="center"/>
+              <w:rPr>
+                <w:rFonts w:ascii="Times New Roman" w:hAnsi="Times New Roman"/>
+                <w:sz w:val="28"/>
+                <w:szCs w:val="28"/>
+                <w:lang w:val="vi-VN"/>
+              </w:rPr>
+            </w:pPr>
+            <w:r>
+              <w:rPr>
+                <w:rFonts w:ascii="Times New Roman" w:hAnsi="Times New Roman"/>
+                <w:sz w:val="28"/>
+                <w:szCs w:val="28"/>
+                <w:lang w:val="vi-VN"/>
+              </w:rPr>
+              <w:t>Ngày gửi tiền</w:t>
+            </w:r>
+          </w:p>
+        </w:tc>
+      </w:tr>
+      <w:tr>
+        <w:trPr>
+          <w:trHeight w:val="498"/>
+        </w:trPr>
+        <w:tc>
+          <w:tcPr>
+            <w:tcW w:w="810" w:type="dxa"/>
+            <w:vAlign w:val="center"/>
+          </w:tcPr>
+          <w:p>
+            <w:pPr>
+              <w:jc w:val="center"/>
+              <w:rPr>
+                <w:rFonts w:ascii="Times New Roman" w:hAnsi="Times New Roman"/>
+                <w:sz w:val="28"/>
+                <w:szCs w:val="28"/>
+                <w:lang w:val="vi-VN"/>
+              </w:rPr>
+            </w:pPr>
+            <w:r>
+              <w:rPr>
+                <w:rFonts w:ascii="Times New Roman" w:hAnsi="Times New Roman"/>
+                <w:sz w:val="28"/>
+                <w:szCs w:val="28"/>
+                <w:lang w:val="vi-VN"/>
+              </w:rPr>
+              <w:t>7</w:t>
+            </w:r>
+          </w:p>
+        </w:tc>
+        <w:tc>
+          <w:tcPr>
+            <w:tcW w:w="1620" w:type="dxa"/>
+            <w:vAlign w:val="center"/>
+          </w:tcPr>
+          <w:p>
+            <w:pPr>
+              <w:spacing w:line="360" w:lineRule="auto"/>
+              <w:jc w:val="center"/>
+              <w:rPr>
+                <w:rFonts w:ascii="Times New Roman" w:hAnsi="Times New Roman"/>
+                <w:sz w:val="28"/>
+                <w:szCs w:val="28"/>
+                <w:lang w:val="vi-VN"/>
+              </w:rPr>
+            </w:pPr>
+            <w:r>
+              <w:rPr>
+                <w:rFonts w:ascii="Times New Roman" w:hAnsi="Times New Roman"/>
+                <w:sz w:val="28"/>
+                <w:szCs w:val="28"/>
+                <w:lang w:val="vi-VN"/>
+              </w:rPr>
+              <w:t>NgayRut</w:t>
+            </w:r>
+          </w:p>
+        </w:tc>
+        <w:tc>
+          <w:tcPr>
+            <w:tcW w:w="2808" w:type="dxa"/>
+            <w:vAlign w:val="center"/>
+          </w:tcPr>
+          <w:p>
+            <w:pPr>
+              <w:jc w:val="center"/>
+              <w:rPr>
+                <w:rFonts w:ascii="Times New Roman" w:hAnsi="Times New Roman"/>
+                <w:sz w:val="28"/>
+                <w:szCs w:val="28"/>
+                <w:lang w:val="vi-VN"/>
+              </w:rPr>
+            </w:pPr>
+            <w:r>
+              <w:rPr>
+                <w:rFonts w:ascii="Times New Roman" w:hAnsi="Times New Roman"/>
+                <w:sz w:val="28"/>
+                <w:szCs w:val="28"/>
+                <w:lang w:val="vi-VN"/>
+              </w:rPr>
+              <w:t>SMALLDATETIME</w:t>
+            </w:r>
+          </w:p>
+        </w:tc>
+        <w:tc>
+          <w:tcPr>
+            <w:tcW w:w="2142" w:type="dxa"/>
+            <w:vAlign w:val="center"/>
+          </w:tcPr>
+          <w:p>
+            <w:pPr>
+              <w:jc w:val="center"/>
+              <w:rPr>
+                <w:rFonts w:ascii="Times New Roman" w:hAnsi="Times New Roman"/>
+                <w:sz w:val="28"/>
+                <w:szCs w:val="28"/>
+                <w:lang w:val="vi-VN"/>
+              </w:rPr>
+            </w:pPr>
+          </w:p>
+        </w:tc>
+        <w:tc>
+          <w:tcPr>
+            <w:tcW w:w="2160" w:type="dxa"/>
+            <w:vAlign w:val="center"/>
+          </w:tcPr>
+          <w:p>
+            <w:pPr>
+              <w:jc w:val="center"/>
+              <w:rPr>
+                <w:rFonts w:ascii="Times New Roman" w:hAnsi="Times New Roman"/>
+                <w:sz w:val="28"/>
+                <w:szCs w:val="28"/>
+                <w:lang w:val="vi-VN"/>
+              </w:rPr>
+            </w:pPr>
+            <w:r>
+              <w:rPr>
+                <w:rFonts w:ascii="Times New Roman" w:hAnsi="Times New Roman"/>
+                <w:sz w:val="28"/>
+                <w:szCs w:val="28"/>
+                <w:lang w:val="vi-VN"/>
+              </w:rPr>
+              <w:t>Ngày rút tiền</w:t>
+            </w:r>
+          </w:p>
+        </w:tc>
+      </w:tr>
+      <w:tr>
+        <w:trPr>
+          <w:trHeight w:val="498"/>
+        </w:trPr>
+        <w:tc>
+          <w:tcPr>
+            <w:tcW w:w="810" w:type="dxa"/>
+            <w:vAlign w:val="center"/>
+          </w:tcPr>
+          <w:p>
+            <w:pPr>
+              <w:jc w:val="center"/>
+              <w:rPr>
+                <w:rFonts w:ascii="Times New Roman" w:hAnsi="Times New Roman"/>
+                <w:sz w:val="28"/>
+                <w:szCs w:val="28"/>
+                <w:lang w:val="vi-VN"/>
+              </w:rPr>
+            </w:pPr>
+            <w:r>
+              <w:rPr>
+                <w:rFonts w:ascii="Times New Roman" w:hAnsi="Times New Roman"/>
+                <w:sz w:val="28"/>
+                <w:szCs w:val="28"/>
+                <w:lang w:val="vi-VN"/>
+              </w:rPr>
+              <w:t>8</w:t>
+            </w:r>
+          </w:p>
+        </w:tc>
+        <w:tc>
+          <w:tcPr>
+            <w:tcW w:w="1620" w:type="dxa"/>
+            <w:vAlign w:val="center"/>
+          </w:tcPr>
+          <w:p>
+            <w:pPr>
+              <w:spacing w:line="360" w:lineRule="auto"/>
+              <w:jc w:val="center"/>
+              <w:rPr>
+                <w:rFonts w:ascii="Times New Roman" w:hAnsi="Times New Roman"/>
+                <w:sz w:val="28"/>
+                <w:szCs w:val="28"/>
+                <w:lang w:val="vi-VN"/>
+              </w:rPr>
+            </w:pPr>
+            <w:r>
+              <w:rPr>
+                <w:rFonts w:ascii="Times New Roman" w:hAnsi="Times New Roman"/>
+                <w:sz w:val="28"/>
+                <w:szCs w:val="28"/>
+                <w:lang w:val="vi-VN"/>
+              </w:rPr>
+              <w:t>SoTienRut</w:t>
+            </w:r>
+          </w:p>
+        </w:tc>
+        <w:tc>
+          <w:tcPr>
+            <w:tcW w:w="2808" w:type="dxa"/>
+            <w:vAlign w:val="center"/>
+          </w:tcPr>
+          <w:p>
+            <w:pPr>
+              <w:jc w:val="center"/>
+              <w:rPr>
+                <w:rFonts w:ascii="Times New Roman" w:hAnsi="Times New Roman"/>
+                <w:sz w:val="28"/>
+                <w:szCs w:val="28"/>
+                <w:lang w:val="vi-VN"/>
+              </w:rPr>
+            </w:pPr>
+            <w:r>
+              <w:rPr>
+                <w:rFonts w:ascii="Times New Roman" w:hAnsi="Times New Roman"/>
+                <w:sz w:val="28"/>
+                <w:szCs w:val="28"/>
+                <w:lang w:val="vi-VN"/>
+              </w:rPr>
+              <w:t>MONEY</w:t>
+            </w:r>
+          </w:p>
+        </w:tc>
+        <w:tc>
+          <w:tcPr>
+            <w:tcW w:w="2142" w:type="dxa"/>
+            <w:vAlign w:val="center"/>
+          </w:tcPr>
+          <w:p>
+            <w:pPr>
+              <w:jc w:val="center"/>
+              <w:rPr>
+                <w:rFonts w:ascii="Times New Roman" w:hAnsi="Times New Roman"/>
+                <w:sz w:val="28"/>
+                <w:szCs w:val="28"/>
+                <w:lang w:val="vi-VN"/>
+              </w:rPr>
+            </w:pPr>
+          </w:p>
+        </w:tc>
+        <w:tc>
+          <w:tcPr>
+            <w:tcW w:w="2160" w:type="dxa"/>
+            <w:vAlign w:val="center"/>
+          </w:tcPr>
+          <w:p>
+            <w:pPr>
+              <w:jc w:val="center"/>
+              <w:rPr>
+                <w:rFonts w:ascii="Times New Roman" w:hAnsi="Times New Roman"/>
+                <w:sz w:val="28"/>
+                <w:szCs w:val="28"/>
+                <w:lang w:val="vi-VN"/>
+              </w:rPr>
+            </w:pPr>
+            <w:r>
+              <w:rPr>
+                <w:rFonts w:ascii="Times New Roman" w:hAnsi="Times New Roman"/>
+                <w:sz w:val="28"/>
+                <w:szCs w:val="28"/>
+                <w:lang w:val="vi-VN"/>
+              </w:rPr>
+              <w:t>Số tiền rút</w:t>
+            </w:r>
+          </w:p>
+        </w:tc>
+      </w:tr>
+    </w:tbl>
+    <w:p>
+      <w:pPr>
+        <w:spacing w:line="360" w:lineRule="auto"/>
+        <w:rPr>
+          <w:rFonts w:asciiTheme="minorHAnsi" w:hAnsiTheme="minorHAnsi" w:cs="Segoe UI Symbol"/>
+          <w:bCs/>
+          <w:sz w:val="28"/>
+          <w:szCs w:val="28"/>
+          <w:lang w:val="vi-VN"/>
+        </w:rPr>
+      </w:pPr>
+    </w:p>
+    <w:p>
+      <w:pPr>
+        <w:pStyle w:val="ListParagraph"/>
+        <w:spacing w:line="360" w:lineRule="auto"/>
+        <w:ind w:left="641"/>
+        <w:rPr>
+          <w:rFonts w:ascii="Times New Roman" w:hAnsi="Times New Roman"/>
+          <w:sz w:val="28"/>
+          <w:szCs w:val="28"/>
+          <w:lang w:val="vi-VN"/>
+        </w:rPr>
+      </w:pPr>
+      <w:r>
+        <w:rPr>
+          <w:rFonts w:ascii="Segoe UI Symbol" w:hAnsi="Segoe UI Symbol" w:cs="Segoe UI Symbol"/>
+          <w:bCs/>
+          <w:sz w:val="28"/>
+          <w:szCs w:val="28"/>
+        </w:rPr>
+        <w:t>❖</w:t>
+      </w:r>
+      <w:r>
+        <w:rPr>
+          <w:rFonts w:ascii="Times New Roman" w:hAnsi="Times New Roman"/>
+          <w:bCs/>
+          <w:sz w:val="28"/>
+          <w:szCs w:val="28"/>
+        </w:rPr>
+        <w:t xml:space="preserve"> Bảng </w:t>
+      </w:r>
+      <w:r>
+        <w:rPr>
+          <w:rFonts w:ascii="Times New Roman" w:hAnsi="Times New Roman"/>
+          <w:sz w:val="28"/>
+          <w:szCs w:val="28"/>
+        </w:rPr>
+        <w:t>CTPHIEUGUI</w:t>
+      </w:r>
+    </w:p>
+    <w:tbl>
+      <w:tblPr>
+        <w:tblStyle w:val="TableGrid"/>
+        <w:tblW w:w="9540" w:type="dxa"/>
+        <w:tblInd w:w="-5" w:type="dxa"/>
+        <w:tblLayout w:type="fixed"/>
+        <w:tblLook w:val="06A0" w:firstRow="1" w:lastRow="0" w:firstColumn="1" w:lastColumn="0" w:noHBand="1" w:noVBand="1"/>
+      </w:tblPr>
+      <w:tblGrid>
+        <w:gridCol w:w="810"/>
+        <w:gridCol w:w="1620"/>
+        <w:gridCol w:w="2808"/>
+        <w:gridCol w:w="2142"/>
+        <w:gridCol w:w="2160"/>
+      </w:tblGrid>
+      <w:tr>
+        <w:trPr>
+          <w:trHeight w:val="498"/>
+        </w:trPr>
+        <w:tc>
+          <w:tcPr>
+            <w:tcW w:w="810" w:type="dxa"/>
+            <w:vAlign w:val="center"/>
+          </w:tcPr>
+          <w:p>
+            <w:pPr>
+              <w:jc w:val="center"/>
+              <w:rPr>
+                <w:rFonts w:ascii="Times New Roman" w:hAnsi="Times New Roman"/>
+                <w:b/>
+                <w:bCs/>
+                <w:sz w:val="28"/>
+                <w:szCs w:val="28"/>
+              </w:rPr>
+            </w:pPr>
+            <w:r>
+              <w:rPr>
+                <w:rFonts w:ascii="Times New Roman" w:hAnsi="Times New Roman"/>
+                <w:b/>
+                <w:bCs/>
+                <w:sz w:val="28"/>
+                <w:szCs w:val="28"/>
+              </w:rPr>
+              <w:t>STT</w:t>
+            </w:r>
+          </w:p>
+        </w:tc>
+        <w:tc>
+          <w:tcPr>
+            <w:tcW w:w="1620" w:type="dxa"/>
+            <w:vAlign w:val="center"/>
+          </w:tcPr>
+          <w:p>
+            <w:pPr>
+              <w:jc w:val="center"/>
+              <w:rPr>
+                <w:rFonts w:ascii="Times New Roman" w:hAnsi="Times New Roman"/>
+                <w:b/>
+                <w:bCs/>
+                <w:sz w:val="28"/>
+                <w:szCs w:val="28"/>
+                <w:lang w:val="vi-VN"/>
+              </w:rPr>
+            </w:pPr>
+            <w:r>
+              <w:rPr>
+                <w:rFonts w:ascii="Times New Roman" w:hAnsi="Times New Roman"/>
+                <w:b/>
+                <w:bCs/>
+                <w:sz w:val="28"/>
+                <w:szCs w:val="28"/>
+                <w:lang w:val="vi-VN"/>
+              </w:rPr>
+              <w:t>Thuộc tính</w:t>
+            </w:r>
+          </w:p>
+        </w:tc>
+        <w:tc>
+          <w:tcPr>
+            <w:tcW w:w="2808" w:type="dxa"/>
+            <w:vAlign w:val="center"/>
+          </w:tcPr>
+          <w:p>
+            <w:pPr>
+              <w:jc w:val="center"/>
+              <w:rPr>
+                <w:rFonts w:ascii="Times New Roman" w:hAnsi="Times New Roman"/>
+                <w:b/>
+                <w:bCs/>
+                <w:sz w:val="28"/>
+                <w:szCs w:val="28"/>
+                <w:lang w:val="vi-VN"/>
+              </w:rPr>
+            </w:pPr>
+            <w:r>
+              <w:rPr>
+                <w:rFonts w:ascii="Times New Roman" w:hAnsi="Times New Roman"/>
+                <w:b/>
+                <w:bCs/>
+                <w:sz w:val="28"/>
+                <w:szCs w:val="28"/>
+                <w:lang w:val="vi-VN"/>
+              </w:rPr>
+              <w:t>Kiểu dữ liệu</w:t>
+            </w:r>
+          </w:p>
+        </w:tc>
+        <w:tc>
+          <w:tcPr>
+            <w:tcW w:w="2142" w:type="dxa"/>
+            <w:vAlign w:val="center"/>
+          </w:tcPr>
+          <w:p>
+            <w:pPr>
+              <w:jc w:val="center"/>
+              <w:rPr>
+                <w:rFonts w:ascii="Times New Roman" w:hAnsi="Times New Roman"/>
+                <w:b/>
+                <w:bCs/>
+                <w:sz w:val="28"/>
+                <w:szCs w:val="28"/>
+                <w:lang w:val="vi-VN"/>
+              </w:rPr>
+            </w:pPr>
+            <w:r>
+              <w:rPr>
+                <w:rFonts w:ascii="Times New Roman" w:hAnsi="Times New Roman"/>
+                <w:b/>
+                <w:bCs/>
+                <w:sz w:val="28"/>
+                <w:szCs w:val="28"/>
+                <w:lang w:val="vi-VN"/>
+              </w:rPr>
+              <w:t>Ràng buộc</w:t>
+            </w:r>
+          </w:p>
+        </w:tc>
+        <w:tc>
+          <w:tcPr>
+            <w:tcW w:w="2160" w:type="dxa"/>
+            <w:vAlign w:val="center"/>
+          </w:tcPr>
+          <w:p>
+            <w:pPr>
+              <w:jc w:val="center"/>
+              <w:rPr>
+                <w:rFonts w:ascii="Times New Roman" w:hAnsi="Times New Roman"/>
+                <w:b/>
+                <w:bCs/>
+                <w:sz w:val="28"/>
+                <w:szCs w:val="28"/>
+                <w:lang w:val="vi-VN"/>
+              </w:rPr>
+            </w:pPr>
+            <w:r>
+              <w:rPr>
+                <w:rFonts w:ascii="Times New Roman" w:hAnsi="Times New Roman"/>
+                <w:b/>
+                <w:bCs/>
+                <w:sz w:val="28"/>
+                <w:szCs w:val="28"/>
+                <w:lang w:val="vi-VN"/>
+              </w:rPr>
+              <w:t>Diễn giải</w:t>
+            </w:r>
+          </w:p>
+        </w:tc>
+      </w:tr>
+      <w:tr>
+        <w:trPr>
+          <w:trHeight w:val="498"/>
+        </w:trPr>
+        <w:tc>
+          <w:tcPr>
+            <w:tcW w:w="810" w:type="dxa"/>
+            <w:vAlign w:val="center"/>
+          </w:tcPr>
+          <w:p>
+            <w:pPr>
+              <w:jc w:val="center"/>
+              <w:rPr>
+                <w:rFonts w:ascii="Times New Roman" w:hAnsi="Times New Roman"/>
+                <w:sz w:val="28"/>
+                <w:szCs w:val="28"/>
+                <w:lang w:val="vi-VN"/>
+              </w:rPr>
+            </w:pPr>
+            <w:r>
+              <w:rPr>
+                <w:rFonts w:ascii="Times New Roman" w:hAnsi="Times New Roman"/>
+                <w:sz w:val="28"/>
+                <w:szCs w:val="28"/>
+                <w:lang w:val="vi-VN"/>
+              </w:rPr>
+              <w:t>1</w:t>
+            </w:r>
+          </w:p>
+        </w:tc>
+        <w:tc>
+          <w:tcPr>
+            <w:tcW w:w="1620" w:type="dxa"/>
+            <w:vAlign w:val="center"/>
+          </w:tcPr>
+          <w:p>
+            <w:pPr>
+              <w:jc w:val="center"/>
+              <w:rPr>
+                <w:rFonts w:ascii="Times New Roman" w:hAnsi="Times New Roman"/>
+                <w:sz w:val="28"/>
+                <w:szCs w:val="28"/>
+                <w:lang w:val="vi-VN"/>
+              </w:rPr>
+            </w:pPr>
+            <w:r>
+              <w:rPr>
+                <w:rFonts w:ascii="Times New Roman" w:hAnsi="Times New Roman"/>
+                <w:sz w:val="28"/>
+                <w:szCs w:val="28"/>
+                <w:lang w:val="vi-VN"/>
+              </w:rPr>
+              <w:t>MaCT</w:t>
+            </w:r>
+          </w:p>
+        </w:tc>
+        <w:tc>
+          <w:tcPr>
+            <w:tcW w:w="2808" w:type="dxa"/>
+            <w:vAlign w:val="center"/>
+          </w:tcPr>
+          <w:p>
+            <w:pPr>
+              <w:jc w:val="center"/>
+              <w:rPr>
+                <w:rFonts w:ascii="Times New Roman" w:hAnsi="Times New Roman"/>
+                <w:sz w:val="28"/>
+                <w:szCs w:val="28"/>
+                <w:lang w:val="vi-VN"/>
+              </w:rPr>
+            </w:pPr>
+            <w:r>
+              <w:rPr>
+                <w:rFonts w:ascii="Times New Roman" w:hAnsi="Times New Roman"/>
+                <w:sz w:val="28"/>
+                <w:szCs w:val="28"/>
+              </w:rPr>
+              <w:t>INT IDENTITY(1,1)</w:t>
+            </w:r>
+          </w:p>
+        </w:tc>
+        <w:tc>
+          <w:tcPr>
+            <w:tcW w:w="2142" w:type="dxa"/>
+            <w:vAlign w:val="center"/>
+          </w:tcPr>
+          <w:p>
+            <w:pPr>
+              <w:jc w:val="center"/>
+              <w:rPr>
+                <w:rFonts w:ascii="Times New Roman" w:hAnsi="Times New Roman"/>
+                <w:sz w:val="28"/>
+                <w:szCs w:val="28"/>
+                <w:lang w:val="vi-VN"/>
+              </w:rPr>
+            </w:pPr>
+            <w:r>
+              <w:rPr>
+                <w:rFonts w:ascii="Times New Roman" w:hAnsi="Times New Roman"/>
+                <w:sz w:val="28"/>
+                <w:szCs w:val="28"/>
+                <w:lang w:val="vi-VN"/>
+              </w:rPr>
+              <w:t>PK, NOT NULL</w:t>
+            </w:r>
+          </w:p>
+        </w:tc>
+        <w:tc>
+          <w:tcPr>
+            <w:tcW w:w="2160" w:type="dxa"/>
+            <w:vAlign w:val="center"/>
+          </w:tcPr>
+          <w:p>
+            <w:pPr>
+              <w:jc w:val="center"/>
+              <w:rPr>
+                <w:rFonts w:ascii="Times New Roman" w:hAnsi="Times New Roman"/>
+                <w:sz w:val="28"/>
+                <w:szCs w:val="28"/>
+                <w:lang w:val="vi-VN"/>
+              </w:rPr>
+            </w:pPr>
+            <w:r>
+              <w:rPr>
+                <w:rFonts w:ascii="Times New Roman" w:hAnsi="Times New Roman"/>
+                <w:sz w:val="28"/>
+                <w:szCs w:val="28"/>
+                <w:lang w:val="vi-VN"/>
+              </w:rPr>
+              <w:t>Mã chi tiết của phiếu gửi tiền</w:t>
+            </w:r>
+          </w:p>
+        </w:tc>
+      </w:tr>
+      <w:tr>
+        <w:trPr>
+          <w:trHeight w:val="498"/>
+        </w:trPr>
+        <w:tc>
+          <w:tcPr>
+            <w:tcW w:w="810" w:type="dxa"/>
+            <w:vAlign w:val="center"/>
+          </w:tcPr>
+          <w:p>
+            <w:pPr>
+              <w:jc w:val="center"/>
+              <w:rPr>
+                <w:rFonts w:ascii="Times New Roman" w:hAnsi="Times New Roman"/>
+                <w:sz w:val="28"/>
+                <w:szCs w:val="28"/>
+                <w:lang w:val="vi-VN"/>
+              </w:rPr>
+            </w:pPr>
+            <w:r>
+              <w:rPr>
+                <w:rFonts w:ascii="Times New Roman" w:hAnsi="Times New Roman"/>
+                <w:sz w:val="28"/>
+                <w:szCs w:val="28"/>
+                <w:lang w:val="vi-VN"/>
+              </w:rPr>
+              <w:t>2</w:t>
+            </w:r>
+          </w:p>
+        </w:tc>
+        <w:tc>
+          <w:tcPr>
+            <w:tcW w:w="1620" w:type="dxa"/>
+            <w:vAlign w:val="center"/>
+          </w:tcPr>
+          <w:p>
+            <w:pPr>
+              <w:jc w:val="center"/>
+              <w:rPr>
+                <w:rFonts w:ascii="Times New Roman" w:hAnsi="Times New Roman"/>
+                <w:sz w:val="28"/>
+                <w:szCs w:val="28"/>
+                <w:lang w:val="vi-VN"/>
+              </w:rPr>
+            </w:pPr>
+            <w:r>
+              <w:rPr>
+                <w:rFonts w:ascii="Times New Roman" w:hAnsi="Times New Roman"/>
+                <w:sz w:val="28"/>
+                <w:szCs w:val="28"/>
+                <w:lang w:val="vi-VN"/>
+              </w:rPr>
+              <w:t>MaPhieu</w:t>
+            </w:r>
+          </w:p>
+        </w:tc>
+        <w:tc>
+          <w:tcPr>
+            <w:tcW w:w="2808" w:type="dxa"/>
+            <w:vAlign w:val="center"/>
+          </w:tcPr>
+          <w:p>
+            <w:pPr>
+              <w:jc w:val="center"/>
+              <w:rPr>
+                <w:rFonts w:ascii="Times New Roman" w:hAnsi="Times New Roman"/>
+                <w:sz w:val="28"/>
+                <w:szCs w:val="28"/>
+                <w:lang w:val="vi-VN"/>
+              </w:rPr>
+            </w:pPr>
+            <w:r>
+              <w:rPr>
+                <w:rFonts w:ascii="Times New Roman" w:hAnsi="Times New Roman"/>
+                <w:sz w:val="28"/>
+                <w:szCs w:val="28"/>
+                <w:lang w:val="vi-VN"/>
+              </w:rPr>
+              <w:t>INT</w:t>
+            </w:r>
+          </w:p>
+        </w:tc>
+        <w:tc>
+          <w:tcPr>
+            <w:tcW w:w="2142" w:type="dxa"/>
+            <w:vAlign w:val="center"/>
+          </w:tcPr>
+          <w:p>
+            <w:pPr>
+              <w:jc w:val="center"/>
+              <w:rPr>
+                <w:rFonts w:ascii="Times New Roman" w:hAnsi="Times New Roman"/>
+                <w:sz w:val="28"/>
+                <w:szCs w:val="28"/>
+                <w:lang w:val="vi-VN"/>
+              </w:rPr>
+            </w:pPr>
+            <w:r>
+              <w:rPr>
+                <w:rFonts w:ascii="Times New Roman" w:hAnsi="Times New Roman"/>
+                <w:sz w:val="28"/>
+                <w:szCs w:val="28"/>
+                <w:lang w:val="vi-VN"/>
+              </w:rPr>
+              <w:t>FK, NOT NULL</w:t>
+            </w:r>
+          </w:p>
+        </w:tc>
+        <w:tc>
+          <w:tcPr>
+            <w:tcW w:w="2160" w:type="dxa"/>
+            <w:vAlign w:val="center"/>
+          </w:tcPr>
+          <w:p>
+            <w:pPr>
+              <w:jc w:val="center"/>
+              <w:rPr>
+                <w:rFonts w:ascii="Times New Roman" w:hAnsi="Times New Roman"/>
+                <w:sz w:val="28"/>
+                <w:szCs w:val="28"/>
+                <w:lang w:val="vi-VN"/>
+              </w:rPr>
+            </w:pPr>
+            <w:r>
+              <w:rPr>
+                <w:rFonts w:ascii="Times New Roman" w:hAnsi="Times New Roman"/>
+                <w:sz w:val="28"/>
+                <w:szCs w:val="28"/>
+                <w:lang w:val="vi-VN"/>
+              </w:rPr>
+              <w:t>Mã phiếu gửi tiền</w:t>
+            </w:r>
+          </w:p>
+        </w:tc>
+      </w:tr>
+      <w:tr>
+        <w:trPr>
+          <w:trHeight w:val="498"/>
+        </w:trPr>
+        <w:tc>
+          <w:tcPr>
+            <w:tcW w:w="810" w:type="dxa"/>
+            <w:vAlign w:val="center"/>
+          </w:tcPr>
+          <w:p>
+            <w:pPr>
+              <w:jc w:val="center"/>
+              <w:rPr>
+                <w:rFonts w:ascii="Times New Roman" w:hAnsi="Times New Roman"/>
+                <w:sz w:val="28"/>
+                <w:szCs w:val="28"/>
+                <w:lang w:val="vi-VN"/>
+              </w:rPr>
+            </w:pPr>
+            <w:r>
+              <w:rPr>
+                <w:rFonts w:ascii="Times New Roman" w:hAnsi="Times New Roman"/>
+                <w:sz w:val="28"/>
+                <w:szCs w:val="28"/>
+                <w:lang w:val="vi-VN"/>
+              </w:rPr>
+              <w:t>3</w:t>
+            </w:r>
+          </w:p>
+        </w:tc>
+        <w:tc>
+          <w:tcPr>
+            <w:tcW w:w="1620" w:type="dxa"/>
+            <w:vAlign w:val="center"/>
+          </w:tcPr>
+          <w:p>
+            <w:pPr>
+              <w:jc w:val="center"/>
+              <w:rPr>
+                <w:rFonts w:ascii="Times New Roman" w:hAnsi="Times New Roman"/>
+                <w:sz w:val="28"/>
+                <w:szCs w:val="28"/>
+                <w:lang w:val="vi-VN"/>
+              </w:rPr>
+            </w:pPr>
+            <w:r>
+              <w:rPr>
+                <w:rFonts w:ascii="Times New Roman" w:hAnsi="Times New Roman"/>
+                <w:sz w:val="28"/>
+                <w:szCs w:val="28"/>
+                <w:lang w:val="vi-VN"/>
+              </w:rPr>
+              <w:t>SoDu</w:t>
+            </w:r>
+          </w:p>
+        </w:tc>
+        <w:tc>
+          <w:tcPr>
+            <w:tcW w:w="2808" w:type="dxa"/>
+            <w:vAlign w:val="center"/>
+          </w:tcPr>
+          <w:p>
+            <w:pPr>
+              <w:jc w:val="center"/>
+              <w:rPr>
+                <w:rFonts w:ascii="Times New Roman" w:hAnsi="Times New Roman"/>
+                <w:sz w:val="28"/>
+                <w:szCs w:val="28"/>
+                <w:lang w:val="vi-VN"/>
+              </w:rPr>
+            </w:pPr>
+            <w:r>
+              <w:rPr>
+                <w:rFonts w:ascii="Times New Roman" w:hAnsi="Times New Roman"/>
+                <w:sz w:val="28"/>
+                <w:szCs w:val="28"/>
+                <w:lang w:val="vi-VN"/>
+              </w:rPr>
+              <w:t>MONEY</w:t>
+            </w:r>
+          </w:p>
+        </w:tc>
+        <w:tc>
+          <w:tcPr>
+            <w:tcW w:w="2142" w:type="dxa"/>
+            <w:vAlign w:val="center"/>
+          </w:tcPr>
+          <w:p>
+            <w:pPr>
+              <w:jc w:val="center"/>
+              <w:rPr>
+                <w:rFonts w:ascii="Times New Roman" w:hAnsi="Times New Roman"/>
+                <w:sz w:val="28"/>
+                <w:szCs w:val="28"/>
+                <w:lang w:val="vi-VN"/>
+              </w:rPr>
+            </w:pPr>
+            <w:r>
+              <w:rPr>
+                <w:rFonts w:ascii="Times New Roman" w:hAnsi="Times New Roman"/>
+                <w:sz w:val="28"/>
+                <w:szCs w:val="28"/>
+                <w:lang w:val="vi-VN"/>
+              </w:rPr>
+              <w:t>NOT NULL</w:t>
+            </w:r>
+          </w:p>
+        </w:tc>
+        <w:tc>
+          <w:tcPr>
+            <w:tcW w:w="2160" w:type="dxa"/>
+            <w:vAlign w:val="center"/>
+          </w:tcPr>
+          <w:p>
+            <w:pPr>
+              <w:jc w:val="center"/>
+              <w:rPr>
+                <w:rFonts w:ascii="Times New Roman" w:hAnsi="Times New Roman"/>
+                <w:sz w:val="28"/>
+                <w:szCs w:val="28"/>
+                <w:lang w:val="vi-VN"/>
+              </w:rPr>
+            </w:pPr>
+            <w:r>
+              <w:rPr>
+                <w:rFonts w:ascii="Times New Roman" w:hAnsi="Times New Roman"/>
+                <w:sz w:val="28"/>
+                <w:szCs w:val="28"/>
+                <w:lang w:val="vi-VN"/>
+              </w:rPr>
+              <w:t>Số dư</w:t>
+            </w:r>
+          </w:p>
+        </w:tc>
+      </w:tr>
+      <w:tr>
+        <w:trPr>
+          <w:trHeight w:val="498"/>
+        </w:trPr>
+        <w:tc>
+          <w:tcPr>
+            <w:tcW w:w="810" w:type="dxa"/>
+            <w:vAlign w:val="center"/>
+          </w:tcPr>
+          <w:p>
+            <w:pPr>
+              <w:jc w:val="center"/>
+              <w:rPr>
+                <w:rFonts w:ascii="Times New Roman" w:hAnsi="Times New Roman"/>
+                <w:sz w:val="28"/>
+                <w:szCs w:val="28"/>
+                <w:lang w:val="vi-VN"/>
+              </w:rPr>
+            </w:pPr>
+            <w:r>
+              <w:rPr>
+                <w:rFonts w:ascii="Times New Roman" w:hAnsi="Times New Roman"/>
+                <w:sz w:val="28"/>
+                <w:szCs w:val="28"/>
+                <w:lang w:val="vi-VN"/>
+              </w:rPr>
+              <w:t>4</w:t>
+            </w:r>
+          </w:p>
+        </w:tc>
+        <w:tc>
+          <w:tcPr>
+            <w:tcW w:w="1620" w:type="dxa"/>
+            <w:vAlign w:val="center"/>
+          </w:tcPr>
+          <w:p>
+            <w:pPr>
+              <w:spacing w:line="360" w:lineRule="auto"/>
+              <w:jc w:val="center"/>
+              <w:rPr>
+                <w:rFonts w:ascii="Times New Roman" w:hAnsi="Times New Roman"/>
+                <w:sz w:val="28"/>
+                <w:szCs w:val="28"/>
+                <w:lang w:val="vi-VN"/>
+              </w:rPr>
+            </w:pPr>
+            <w:r>
+              <w:rPr>
+                <w:rFonts w:ascii="Times New Roman" w:hAnsi="Times New Roman"/>
+                <w:sz w:val="28"/>
+                <w:szCs w:val="28"/>
+                <w:lang w:val="vi-VN"/>
+              </w:rPr>
+              <w:t>SoThayDoi</w:t>
+            </w:r>
+          </w:p>
+        </w:tc>
+        <w:tc>
+          <w:tcPr>
+            <w:tcW w:w="2808" w:type="dxa"/>
+            <w:vAlign w:val="center"/>
+          </w:tcPr>
+          <w:p>
+            <w:pPr>
+              <w:jc w:val="center"/>
+              <w:rPr>
+                <w:rFonts w:ascii="Times New Roman" w:hAnsi="Times New Roman"/>
+                <w:sz w:val="28"/>
+                <w:szCs w:val="28"/>
+                <w:lang w:val="vi-VN"/>
+              </w:rPr>
+            </w:pPr>
+            <w:r>
+              <w:rPr>
+                <w:rFonts w:ascii="Times New Roman" w:hAnsi="Times New Roman"/>
+                <w:sz w:val="28"/>
+                <w:szCs w:val="28"/>
+                <w:lang w:val="vi-VN"/>
+              </w:rPr>
+              <w:t>MONEY</w:t>
+            </w:r>
+          </w:p>
+        </w:tc>
+        <w:tc>
+          <w:tcPr>
+            <w:tcW w:w="2142" w:type="dxa"/>
+            <w:vAlign w:val="center"/>
+          </w:tcPr>
+          <w:p>
+            <w:pPr>
+              <w:jc w:val="center"/>
+              <w:rPr>
+                <w:rFonts w:ascii="Times New Roman" w:hAnsi="Times New Roman"/>
+                <w:sz w:val="28"/>
+                <w:szCs w:val="28"/>
+                <w:lang w:val="vi-VN"/>
+              </w:rPr>
+            </w:pPr>
+            <w:r>
+              <w:rPr>
+                <w:rFonts w:ascii="Times New Roman" w:hAnsi="Times New Roman"/>
+                <w:sz w:val="28"/>
+                <w:szCs w:val="28"/>
+                <w:lang w:val="vi-VN"/>
+              </w:rPr>
+              <w:t>NOT NULL</w:t>
+            </w:r>
+          </w:p>
+        </w:tc>
+        <w:tc>
+          <w:tcPr>
+            <w:tcW w:w="2160" w:type="dxa"/>
+            <w:vAlign w:val="center"/>
+          </w:tcPr>
+          <w:p>
+            <w:pPr>
+              <w:jc w:val="center"/>
+              <w:rPr>
+                <w:rFonts w:ascii="Times New Roman" w:hAnsi="Times New Roman"/>
+                <w:sz w:val="28"/>
+                <w:szCs w:val="28"/>
+                <w:lang w:val="vi-VN"/>
+              </w:rPr>
+            </w:pPr>
+            <w:r>
+              <w:rPr>
+                <w:rFonts w:ascii="Times New Roman" w:hAnsi="Times New Roman"/>
+                <w:sz w:val="28"/>
+                <w:szCs w:val="28"/>
+                <w:lang w:val="vi-VN"/>
+              </w:rPr>
+              <w:t>Số tiền thay đổi</w:t>
+            </w:r>
+          </w:p>
+        </w:tc>
+      </w:tr>
+      <w:tr>
+        <w:trPr>
+          <w:trHeight w:val="498"/>
+        </w:trPr>
+        <w:tc>
+          <w:tcPr>
+            <w:tcW w:w="810" w:type="dxa"/>
+            <w:vAlign w:val="center"/>
+          </w:tcPr>
+          <w:p>
+            <w:pPr>
+              <w:jc w:val="center"/>
+              <w:rPr>
+                <w:rFonts w:ascii="Times New Roman" w:hAnsi="Times New Roman"/>
+                <w:sz w:val="28"/>
+                <w:szCs w:val="28"/>
+                <w:lang w:val="vi-VN"/>
+              </w:rPr>
+            </w:pPr>
+            <w:r>
+              <w:rPr>
+                <w:rFonts w:ascii="Times New Roman" w:hAnsi="Times New Roman"/>
+                <w:sz w:val="28"/>
+                <w:szCs w:val="28"/>
+                <w:lang w:val="vi-VN"/>
+              </w:rPr>
+              <w:lastRenderedPageBreak/>
+              <w:t>5</w:t>
+            </w:r>
+          </w:p>
+        </w:tc>
+        <w:tc>
+          <w:tcPr>
+            <w:tcW w:w="1620" w:type="dxa"/>
+            <w:vAlign w:val="center"/>
+          </w:tcPr>
+          <w:p>
+            <w:pPr>
+              <w:spacing w:line="360" w:lineRule="auto"/>
+              <w:jc w:val="center"/>
+              <w:rPr>
+                <w:rFonts w:ascii="Times New Roman" w:hAnsi="Times New Roman"/>
+                <w:sz w:val="28"/>
+                <w:szCs w:val="28"/>
+                <w:lang w:val="vi-VN"/>
+              </w:rPr>
+            </w:pPr>
+            <w:r>
+              <w:rPr>
+                <w:rFonts w:ascii="Times New Roman" w:hAnsi="Times New Roman"/>
+                <w:sz w:val="28"/>
+                <w:szCs w:val="28"/>
+                <w:lang w:val="vi-VN"/>
+              </w:rPr>
+              <w:t>SoRutVe</w:t>
+            </w:r>
+          </w:p>
+        </w:tc>
+        <w:tc>
+          <w:tcPr>
+            <w:tcW w:w="2808" w:type="dxa"/>
+            <w:vAlign w:val="center"/>
+          </w:tcPr>
+          <w:p>
+            <w:pPr>
+              <w:jc w:val="center"/>
+              <w:rPr>
+                <w:rFonts w:ascii="Times New Roman" w:hAnsi="Times New Roman"/>
+                <w:sz w:val="28"/>
+                <w:szCs w:val="28"/>
+                <w:lang w:val="vi-VN"/>
+              </w:rPr>
+            </w:pPr>
+            <w:r>
+              <w:rPr>
+                <w:rFonts w:ascii="Times New Roman" w:hAnsi="Times New Roman"/>
+                <w:sz w:val="28"/>
+                <w:szCs w:val="28"/>
+                <w:lang w:val="vi-VN"/>
+              </w:rPr>
+              <w:t>MONEY</w:t>
+            </w:r>
+          </w:p>
+        </w:tc>
+        <w:tc>
+          <w:tcPr>
+            <w:tcW w:w="2142" w:type="dxa"/>
+            <w:vAlign w:val="center"/>
+          </w:tcPr>
+          <w:p>
+            <w:pPr>
+              <w:jc w:val="center"/>
+              <w:rPr>
+                <w:rFonts w:ascii="Times New Roman" w:hAnsi="Times New Roman"/>
+                <w:sz w:val="28"/>
+                <w:szCs w:val="28"/>
+                <w:lang w:val="vi-VN"/>
+              </w:rPr>
+            </w:pPr>
+            <w:r>
+              <w:rPr>
+                <w:rFonts w:ascii="Times New Roman" w:hAnsi="Times New Roman"/>
+                <w:sz w:val="28"/>
+                <w:szCs w:val="28"/>
+                <w:lang w:val="vi-VN"/>
+              </w:rPr>
+              <w:t>NOT NULL</w:t>
+            </w:r>
+          </w:p>
+        </w:tc>
+        <w:tc>
+          <w:tcPr>
+            <w:tcW w:w="2160" w:type="dxa"/>
+            <w:vAlign w:val="center"/>
+          </w:tcPr>
+          <w:p>
+            <w:pPr>
+              <w:jc w:val="center"/>
+              <w:rPr>
+                <w:rFonts w:ascii="Times New Roman" w:hAnsi="Times New Roman"/>
+                <w:sz w:val="28"/>
+                <w:szCs w:val="28"/>
+                <w:lang w:val="vi-VN"/>
+              </w:rPr>
+            </w:pPr>
+            <w:r>
+              <w:rPr>
+                <w:rFonts w:ascii="Times New Roman" w:hAnsi="Times New Roman"/>
+                <w:sz w:val="28"/>
+                <w:szCs w:val="28"/>
+                <w:lang w:val="vi-VN"/>
+              </w:rPr>
+              <w:t>Số tiền rút về</w:t>
+            </w:r>
+          </w:p>
+        </w:tc>
+      </w:tr>
+      <w:tr>
+        <w:trPr>
+          <w:trHeight w:val="498"/>
+        </w:trPr>
+        <w:tc>
+          <w:tcPr>
+            <w:tcW w:w="810" w:type="dxa"/>
+            <w:vAlign w:val="center"/>
+          </w:tcPr>
+          <w:p>
+            <w:pPr>
+              <w:jc w:val="center"/>
+              <w:rPr>
+                <w:rFonts w:ascii="Times New Roman" w:hAnsi="Times New Roman"/>
+                <w:sz w:val="28"/>
+                <w:szCs w:val="28"/>
+                <w:lang w:val="vi-VN"/>
+              </w:rPr>
+            </w:pPr>
+            <w:r>
+              <w:rPr>
+                <w:rFonts w:ascii="Times New Roman" w:hAnsi="Times New Roman"/>
+                <w:sz w:val="28"/>
+                <w:szCs w:val="28"/>
+                <w:lang w:val="vi-VN"/>
+              </w:rPr>
+              <w:t>6</w:t>
+            </w:r>
+          </w:p>
+        </w:tc>
+        <w:tc>
+          <w:tcPr>
+            <w:tcW w:w="1620" w:type="dxa"/>
+            <w:vAlign w:val="center"/>
+          </w:tcPr>
+          <w:p>
+            <w:pPr>
+              <w:spacing w:line="360" w:lineRule="auto"/>
+              <w:jc w:val="center"/>
+              <w:rPr>
+                <w:rFonts w:ascii="Times New Roman" w:hAnsi="Times New Roman"/>
+                <w:sz w:val="28"/>
+                <w:szCs w:val="28"/>
+                <w:lang w:val="vi-VN"/>
+              </w:rPr>
+            </w:pPr>
+            <w:r>
+              <w:rPr>
+                <w:rFonts w:ascii="Times New Roman" w:hAnsi="Times New Roman"/>
+                <w:sz w:val="28"/>
+                <w:szCs w:val="28"/>
+                <w:lang w:val="vi-VN"/>
+              </w:rPr>
+              <w:t>NgayCT</w:t>
+            </w:r>
+          </w:p>
+        </w:tc>
+        <w:tc>
+          <w:tcPr>
+            <w:tcW w:w="2808" w:type="dxa"/>
+            <w:vAlign w:val="center"/>
+          </w:tcPr>
+          <w:p>
+            <w:pPr>
+              <w:jc w:val="center"/>
+              <w:rPr>
+                <w:rFonts w:ascii="Times New Roman" w:hAnsi="Times New Roman"/>
+                <w:sz w:val="28"/>
+                <w:szCs w:val="28"/>
+                <w:lang w:val="vi-VN"/>
+              </w:rPr>
+            </w:pPr>
+            <w:r>
+              <w:rPr>
+                <w:rFonts w:ascii="Times New Roman" w:hAnsi="Times New Roman"/>
+                <w:sz w:val="28"/>
+                <w:szCs w:val="28"/>
+                <w:lang w:val="vi-VN"/>
+              </w:rPr>
+              <w:t>SMALLDATETIME</w:t>
+            </w:r>
+          </w:p>
+        </w:tc>
+        <w:tc>
+          <w:tcPr>
+            <w:tcW w:w="2142" w:type="dxa"/>
+            <w:vAlign w:val="center"/>
+          </w:tcPr>
+          <w:p>
+            <w:pPr>
+              <w:jc w:val="center"/>
+              <w:rPr>
+                <w:rFonts w:ascii="Times New Roman" w:hAnsi="Times New Roman"/>
+                <w:sz w:val="28"/>
+                <w:szCs w:val="28"/>
+                <w:lang w:val="vi-VN"/>
+              </w:rPr>
+            </w:pPr>
+            <w:r>
+              <w:rPr>
+                <w:rFonts w:ascii="Times New Roman" w:hAnsi="Times New Roman"/>
+                <w:sz w:val="28"/>
+                <w:szCs w:val="28"/>
+                <w:lang w:val="vi-VN"/>
+              </w:rPr>
+              <w:t>NOT NULL</w:t>
+            </w:r>
+          </w:p>
+        </w:tc>
+        <w:tc>
+          <w:tcPr>
+            <w:tcW w:w="2160" w:type="dxa"/>
+            <w:vAlign w:val="center"/>
+          </w:tcPr>
+          <w:p>
+            <w:pPr>
+              <w:jc w:val="center"/>
+              <w:rPr>
+                <w:rFonts w:ascii="Times New Roman" w:hAnsi="Times New Roman"/>
+                <w:sz w:val="28"/>
+                <w:szCs w:val="28"/>
+                <w:lang w:val="vi-VN"/>
+              </w:rPr>
+            </w:pPr>
+            <w:r>
+              <w:rPr>
+                <w:rFonts w:ascii="Times New Roman" w:hAnsi="Times New Roman"/>
+                <w:sz w:val="28"/>
+                <w:szCs w:val="28"/>
+                <w:lang w:val="vi-VN"/>
+              </w:rPr>
+              <w:t>Ngày và thời gian rút tiền về</w:t>
+            </w:r>
+          </w:p>
+        </w:tc>
+      </w:tr>
+    </w:tbl>
+    <w:p>
+      <w:pPr>
+        <w:pStyle w:val="ListParagraph"/>
+        <w:spacing w:line="360" w:lineRule="auto"/>
+        <w:ind w:left="641"/>
+        <w:rPr>
+          <w:rFonts w:ascii="Times New Roman" w:hAnsi="Times New Roman"/>
+          <w:bCs/>
+          <w:sz w:val="28"/>
+          <w:szCs w:val="28"/>
+          <w:lang w:val="vi-VN"/>
+        </w:rPr>
+      </w:pPr>
+    </w:p>
+    <w:p>
+      <w:pPr>
+        <w:pStyle w:val="ListParagraph"/>
+        <w:spacing w:line="360" w:lineRule="auto"/>
+        <w:ind w:left="641"/>
+        <w:rPr>
+          <w:rFonts w:ascii="Times New Roman" w:hAnsi="Times New Roman"/>
+          <w:sz w:val="28"/>
+          <w:szCs w:val="28"/>
+          <w:lang w:val="vi-VN"/>
+        </w:rPr>
+      </w:pPr>
+      <w:r>
+        <w:rPr>
+          <w:rFonts w:ascii="Segoe UI Symbol" w:hAnsi="Segoe UI Symbol" w:cs="Segoe UI Symbol"/>
+          <w:bCs/>
+          <w:sz w:val="28"/>
+          <w:szCs w:val="28"/>
+        </w:rPr>
+        <w:t>❖</w:t>
+      </w:r>
+      <w:r>
+        <w:rPr>
+          <w:rFonts w:ascii="Times New Roman" w:hAnsi="Times New Roman"/>
+          <w:bCs/>
+          <w:sz w:val="28"/>
+          <w:szCs w:val="28"/>
+        </w:rPr>
+        <w:t xml:space="preserve"> Bảng </w:t>
+      </w:r>
+      <w:r>
+        <w:rPr>
+          <w:rFonts w:ascii="Times New Roman" w:hAnsi="Times New Roman"/>
+          <w:sz w:val="28"/>
+          <w:szCs w:val="28"/>
+          <w:lang w:val="vi-VN"/>
+        </w:rPr>
+        <w:t>LOAITK</w:t>
+      </w:r>
+    </w:p>
+    <w:tbl>
+      <w:tblPr>
+        <w:tblStyle w:val="TableGrid"/>
+        <w:tblW w:w="9540" w:type="dxa"/>
+        <w:tblInd w:w="-5" w:type="dxa"/>
+        <w:tblLayout w:type="fixed"/>
+        <w:tblLook w:val="06A0" w:firstRow="1" w:lastRow="0" w:firstColumn="1" w:lastColumn="0" w:noHBand="1" w:noVBand="1"/>
+      </w:tblPr>
+      <w:tblGrid>
+        <w:gridCol w:w="810"/>
+        <w:gridCol w:w="1620"/>
+        <w:gridCol w:w="2808"/>
+        <w:gridCol w:w="2142"/>
+        <w:gridCol w:w="2160"/>
+      </w:tblGrid>
+      <w:tr>
+        <w:trPr>
+          <w:trHeight w:val="498"/>
+        </w:trPr>
+        <w:tc>
+          <w:tcPr>
+            <w:tcW w:w="810" w:type="dxa"/>
+            <w:vAlign w:val="center"/>
+          </w:tcPr>
+          <w:p>
+            <w:pPr>
+              <w:jc w:val="center"/>
+              <w:rPr>
+                <w:rFonts w:ascii="Times New Roman" w:hAnsi="Times New Roman"/>
+                <w:b/>
+                <w:bCs/>
+                <w:sz w:val="28"/>
+                <w:szCs w:val="28"/>
+              </w:rPr>
+            </w:pPr>
+            <w:r>
+              <w:rPr>
+                <w:rFonts w:ascii="Times New Roman" w:hAnsi="Times New Roman"/>
+                <w:b/>
+                <w:bCs/>
+                <w:sz w:val="28"/>
+                <w:szCs w:val="28"/>
+              </w:rPr>
+              <w:t>STT</w:t>
+            </w:r>
+          </w:p>
+        </w:tc>
+        <w:tc>
+          <w:tcPr>
+            <w:tcW w:w="1620" w:type="dxa"/>
+            <w:vAlign w:val="center"/>
+          </w:tcPr>
+          <w:p>
+            <w:pPr>
+              <w:jc w:val="center"/>
+              <w:rPr>
+                <w:rFonts w:ascii="Times New Roman" w:hAnsi="Times New Roman"/>
+                <w:b/>
+                <w:bCs/>
+                <w:sz w:val="28"/>
+                <w:szCs w:val="28"/>
+                <w:lang w:val="vi-VN"/>
+              </w:rPr>
+            </w:pPr>
+            <w:r>
+              <w:rPr>
+                <w:rFonts w:ascii="Times New Roman" w:hAnsi="Times New Roman"/>
+                <w:b/>
+                <w:bCs/>
+                <w:sz w:val="28"/>
+                <w:szCs w:val="28"/>
+                <w:lang w:val="vi-VN"/>
+              </w:rPr>
+              <w:t>Thuộc tính</w:t>
+            </w:r>
+          </w:p>
+        </w:tc>
+        <w:tc>
+          <w:tcPr>
+            <w:tcW w:w="2808" w:type="dxa"/>
+            <w:vAlign w:val="center"/>
+          </w:tcPr>
+          <w:p>
+            <w:pPr>
+              <w:jc w:val="center"/>
+              <w:rPr>
+                <w:rFonts w:ascii="Times New Roman" w:hAnsi="Times New Roman"/>
+                <w:b/>
+                <w:bCs/>
+                <w:sz w:val="28"/>
+                <w:szCs w:val="28"/>
+                <w:lang w:val="vi-VN"/>
+              </w:rPr>
+            </w:pPr>
+            <w:r>
+              <w:rPr>
+                <w:rFonts w:ascii="Times New Roman" w:hAnsi="Times New Roman"/>
+                <w:b/>
+                <w:bCs/>
+                <w:sz w:val="28"/>
+                <w:szCs w:val="28"/>
+                <w:lang w:val="vi-VN"/>
+              </w:rPr>
+              <w:t>Kiểu dữ liệu</w:t>
+            </w:r>
+          </w:p>
+        </w:tc>
+        <w:tc>
+          <w:tcPr>
+            <w:tcW w:w="2142" w:type="dxa"/>
+            <w:vAlign w:val="center"/>
+          </w:tcPr>
+          <w:p>
+            <w:pPr>
+              <w:jc w:val="center"/>
+              <w:rPr>
+                <w:rFonts w:ascii="Times New Roman" w:hAnsi="Times New Roman"/>
+                <w:b/>
+                <w:bCs/>
+                <w:sz w:val="28"/>
+                <w:szCs w:val="28"/>
+                <w:lang w:val="vi-VN"/>
+              </w:rPr>
+            </w:pPr>
+            <w:r>
+              <w:rPr>
+                <w:rFonts w:ascii="Times New Roman" w:hAnsi="Times New Roman"/>
+                <w:b/>
+                <w:bCs/>
+                <w:sz w:val="28"/>
+                <w:szCs w:val="28"/>
+                <w:lang w:val="vi-VN"/>
+              </w:rPr>
+              <w:t>Ràng buộc</w:t>
+            </w:r>
+          </w:p>
+        </w:tc>
+        <w:tc>
+          <w:tcPr>
+            <w:tcW w:w="2160" w:type="dxa"/>
+            <w:vAlign w:val="center"/>
+          </w:tcPr>
+          <w:p>
+            <w:pPr>
+              <w:jc w:val="center"/>
+              <w:rPr>
+                <w:rFonts w:ascii="Times New Roman" w:hAnsi="Times New Roman"/>
+                <w:b/>
+                <w:bCs/>
+                <w:sz w:val="28"/>
+                <w:szCs w:val="28"/>
+                <w:lang w:val="vi-VN"/>
+              </w:rPr>
+            </w:pPr>
+            <w:r>
+              <w:rPr>
+                <w:rFonts w:ascii="Times New Roman" w:hAnsi="Times New Roman"/>
+                <w:b/>
+                <w:bCs/>
+                <w:sz w:val="28"/>
+                <w:szCs w:val="28"/>
+                <w:lang w:val="vi-VN"/>
+              </w:rPr>
+              <w:t>Diễn giải</w:t>
+            </w:r>
+          </w:p>
+        </w:tc>
+      </w:tr>
+      <w:tr>
+        <w:trPr>
+          <w:trHeight w:val="498"/>
+        </w:trPr>
+        <w:tc>
+          <w:tcPr>
+            <w:tcW w:w="810" w:type="dxa"/>
+            <w:vAlign w:val="center"/>
+          </w:tcPr>
+          <w:p>
+            <w:pPr>
+              <w:jc w:val="center"/>
+              <w:rPr>
+                <w:rFonts w:ascii="Times New Roman" w:hAnsi="Times New Roman"/>
+                <w:sz w:val="28"/>
+                <w:szCs w:val="28"/>
+                <w:lang w:val="vi-VN"/>
+              </w:rPr>
+            </w:pPr>
+            <w:r>
+              <w:rPr>
+                <w:rFonts w:ascii="Times New Roman" w:hAnsi="Times New Roman"/>
+                <w:sz w:val="28"/>
+                <w:szCs w:val="28"/>
+                <w:lang w:val="vi-VN"/>
+              </w:rPr>
+              <w:t>1</w:t>
+            </w:r>
+          </w:p>
+        </w:tc>
+        <w:tc>
+          <w:tcPr>
+            <w:tcW w:w="1620" w:type="dxa"/>
+            <w:vAlign w:val="center"/>
+          </w:tcPr>
+          <w:p>
+            <w:pPr>
+              <w:jc w:val="center"/>
+              <w:rPr>
+                <w:rFonts w:ascii="Times New Roman" w:hAnsi="Times New Roman"/>
+                <w:sz w:val="28"/>
+                <w:szCs w:val="28"/>
+                <w:lang w:val="vi-VN"/>
+              </w:rPr>
+            </w:pPr>
+            <w:r>
+              <w:rPr>
+                <w:rFonts w:ascii="Times New Roman" w:hAnsi="Times New Roman"/>
+                <w:sz w:val="28"/>
+                <w:szCs w:val="28"/>
+                <w:lang w:val="vi-VN"/>
+              </w:rPr>
+              <w:t>MaLoaiTK</w:t>
+            </w:r>
+          </w:p>
+        </w:tc>
+        <w:tc>
+          <w:tcPr>
+            <w:tcW w:w="2808" w:type="dxa"/>
+            <w:vAlign w:val="center"/>
+          </w:tcPr>
+          <w:p>
+            <w:pPr>
+              <w:jc w:val="center"/>
+              <w:rPr>
+                <w:rFonts w:ascii="Times New Roman" w:hAnsi="Times New Roman"/>
+                <w:sz w:val="28"/>
+                <w:szCs w:val="28"/>
+                <w:lang w:val="vi-VN"/>
+              </w:rPr>
+            </w:pPr>
+            <w:r>
+              <w:rPr>
+                <w:rFonts w:ascii="Times New Roman" w:hAnsi="Times New Roman"/>
+                <w:sz w:val="28"/>
+                <w:szCs w:val="28"/>
+              </w:rPr>
+              <w:t>INT IDENTITY(1,1)</w:t>
+            </w:r>
+          </w:p>
+        </w:tc>
+        <w:tc>
+          <w:tcPr>
+            <w:tcW w:w="2142" w:type="dxa"/>
+            <w:vAlign w:val="center"/>
+          </w:tcPr>
+          <w:p>
+            <w:pPr>
+              <w:jc w:val="center"/>
+              <w:rPr>
+                <w:rFonts w:ascii="Times New Roman" w:hAnsi="Times New Roman"/>
+                <w:sz w:val="28"/>
+                <w:szCs w:val="28"/>
+                <w:lang w:val="vi-VN"/>
+              </w:rPr>
+            </w:pPr>
+            <w:r>
+              <w:rPr>
+                <w:rFonts w:ascii="Times New Roman" w:hAnsi="Times New Roman"/>
+                <w:sz w:val="28"/>
+                <w:szCs w:val="28"/>
+                <w:lang w:val="vi-VN"/>
+              </w:rPr>
+              <w:t>PK, NOT NULL</w:t>
+            </w:r>
+          </w:p>
+        </w:tc>
+        <w:tc>
+          <w:tcPr>
+            <w:tcW w:w="2160" w:type="dxa"/>
+            <w:vAlign w:val="center"/>
+          </w:tcPr>
+          <w:p>
+            <w:pPr>
+              <w:jc w:val="center"/>
+              <w:rPr>
+                <w:rFonts w:ascii="Times New Roman" w:hAnsi="Times New Roman"/>
+                <w:sz w:val="28"/>
+                <w:szCs w:val="28"/>
+                <w:lang w:val="vi-VN"/>
+              </w:rPr>
+            </w:pPr>
+            <w:r>
+              <w:rPr>
+                <w:rFonts w:ascii="Times New Roman" w:hAnsi="Times New Roman"/>
+                <w:sz w:val="28"/>
+                <w:szCs w:val="28"/>
+                <w:lang w:val="vi-VN"/>
+              </w:rPr>
+              <w:t>Mã loại tiết kiệm</w:t>
+            </w:r>
+          </w:p>
+        </w:tc>
+      </w:tr>
+      <w:tr>
+        <w:trPr>
+          <w:trHeight w:val="498"/>
+        </w:trPr>
+        <w:tc>
+          <w:tcPr>
+            <w:tcW w:w="810" w:type="dxa"/>
+            <w:vAlign w:val="center"/>
+          </w:tcPr>
+          <w:p>
+            <w:pPr>
+              <w:jc w:val="center"/>
+              <w:rPr>
+                <w:rFonts w:ascii="Times New Roman" w:hAnsi="Times New Roman"/>
+                <w:sz w:val="28"/>
+                <w:szCs w:val="28"/>
+                <w:lang w:val="vi-VN"/>
+              </w:rPr>
+            </w:pPr>
+            <w:r>
+              <w:rPr>
+                <w:rFonts w:ascii="Times New Roman" w:hAnsi="Times New Roman"/>
+                <w:sz w:val="28"/>
+                <w:szCs w:val="28"/>
+                <w:lang w:val="vi-VN"/>
+              </w:rPr>
+              <w:t>2</w:t>
+            </w:r>
+          </w:p>
+        </w:tc>
+        <w:tc>
+          <w:tcPr>
+            <w:tcW w:w="1620" w:type="dxa"/>
+            <w:vAlign w:val="center"/>
+          </w:tcPr>
+          <w:p>
+            <w:pPr>
+              <w:jc w:val="center"/>
+              <w:rPr>
+                <w:rFonts w:ascii="Times New Roman" w:hAnsi="Times New Roman"/>
+                <w:sz w:val="28"/>
+                <w:szCs w:val="28"/>
+                <w:lang w:val="vi-VN"/>
+              </w:rPr>
+            </w:pPr>
+            <w:r>
+              <w:rPr>
+                <w:rFonts w:ascii="Times New Roman" w:hAnsi="Times New Roman"/>
+                <w:sz w:val="28"/>
+                <w:szCs w:val="28"/>
+                <w:lang w:val="vi-VN"/>
+              </w:rPr>
+              <w:t>KyHan</w:t>
+            </w:r>
+          </w:p>
+        </w:tc>
+        <w:tc>
+          <w:tcPr>
+            <w:tcW w:w="2808" w:type="dxa"/>
+            <w:vAlign w:val="center"/>
+          </w:tcPr>
+          <w:p>
+            <w:pPr>
+              <w:jc w:val="center"/>
+              <w:rPr>
+                <w:rFonts w:ascii="Times New Roman" w:hAnsi="Times New Roman"/>
+                <w:sz w:val="28"/>
+                <w:szCs w:val="28"/>
+                <w:lang w:val="vi-VN"/>
+              </w:rPr>
+            </w:pPr>
+            <w:r>
+              <w:rPr>
+                <w:rFonts w:ascii="Times New Roman" w:hAnsi="Times New Roman"/>
+                <w:sz w:val="28"/>
+                <w:szCs w:val="28"/>
+                <w:lang w:val="vi-VN"/>
+              </w:rPr>
+              <w:t>SMALLINT</w:t>
+            </w:r>
+          </w:p>
+        </w:tc>
+        <w:tc>
+          <w:tcPr>
+            <w:tcW w:w="2142" w:type="dxa"/>
+            <w:vAlign w:val="center"/>
+          </w:tcPr>
+          <w:p>
+            <w:pPr>
+              <w:jc w:val="center"/>
+              <w:rPr>
+                <w:rFonts w:ascii="Times New Roman" w:hAnsi="Times New Roman"/>
+                <w:sz w:val="28"/>
+                <w:szCs w:val="28"/>
+                <w:lang w:val="vi-VN"/>
+              </w:rPr>
+            </w:pPr>
+            <w:r>
+              <w:rPr>
+                <w:rFonts w:ascii="Times New Roman" w:hAnsi="Times New Roman"/>
+                <w:sz w:val="28"/>
+                <w:szCs w:val="28"/>
+                <w:lang w:val="vi-VN"/>
+              </w:rPr>
+              <w:t>NOT NULL</w:t>
+            </w:r>
+          </w:p>
+        </w:tc>
+        <w:tc>
+          <w:tcPr>
+            <w:tcW w:w="2160" w:type="dxa"/>
+            <w:vAlign w:val="center"/>
+          </w:tcPr>
+          <w:p>
+            <w:pPr>
+              <w:jc w:val="center"/>
+              <w:rPr>
+                <w:rFonts w:ascii="Times New Roman" w:hAnsi="Times New Roman"/>
+                <w:sz w:val="28"/>
+                <w:szCs w:val="28"/>
+                <w:lang w:val="vi-VN"/>
+              </w:rPr>
+            </w:pPr>
+            <w:r>
+              <w:rPr>
+                <w:rFonts w:ascii="Times New Roman" w:hAnsi="Times New Roman"/>
+                <w:sz w:val="28"/>
+                <w:szCs w:val="28"/>
+                <w:lang w:val="vi-VN"/>
+              </w:rPr>
+              <w:t>Kỳ hạn của loại tiết kiệm</w:t>
+            </w:r>
+          </w:p>
+        </w:tc>
+      </w:tr>
+      <w:tr>
+        <w:trPr>
+          <w:trHeight w:val="498"/>
+        </w:trPr>
+        <w:tc>
+          <w:tcPr>
+            <w:tcW w:w="810" w:type="dxa"/>
+            <w:vAlign w:val="center"/>
+          </w:tcPr>
+          <w:p>
+            <w:pPr>
+              <w:jc w:val="center"/>
+              <w:rPr>
+                <w:rFonts w:ascii="Times New Roman" w:hAnsi="Times New Roman"/>
+                <w:sz w:val="28"/>
+                <w:szCs w:val="28"/>
+                <w:lang w:val="vi-VN"/>
+              </w:rPr>
+            </w:pPr>
+            <w:r>
+              <w:rPr>
+                <w:rFonts w:ascii="Times New Roman" w:hAnsi="Times New Roman"/>
+                <w:sz w:val="28"/>
+                <w:szCs w:val="28"/>
+                <w:lang w:val="vi-VN"/>
+              </w:rPr>
+              <w:t>3</w:t>
+            </w:r>
+          </w:p>
+        </w:tc>
+        <w:tc>
+          <w:tcPr>
+            <w:tcW w:w="1620" w:type="dxa"/>
+            <w:vAlign w:val="center"/>
+          </w:tcPr>
+          <w:p>
+            <w:pPr>
+              <w:jc w:val="center"/>
+              <w:rPr>
+                <w:rFonts w:ascii="Times New Roman" w:hAnsi="Times New Roman"/>
+                <w:sz w:val="28"/>
+                <w:szCs w:val="28"/>
+                <w:lang w:val="vi-VN"/>
+              </w:rPr>
+            </w:pPr>
+            <w:r>
+              <w:rPr>
+                <w:rFonts w:ascii="Times New Roman" w:hAnsi="Times New Roman"/>
+                <w:sz w:val="28"/>
+                <w:szCs w:val="28"/>
+                <w:lang w:val="vi-VN"/>
+              </w:rPr>
+              <w:t>LaiXuat</w:t>
+            </w:r>
+          </w:p>
+        </w:tc>
+        <w:tc>
+          <w:tcPr>
+            <w:tcW w:w="2808" w:type="dxa"/>
+            <w:vAlign w:val="center"/>
+          </w:tcPr>
+          <w:p>
+            <w:pPr>
+              <w:jc w:val="center"/>
+              <w:rPr>
+                <w:rFonts w:ascii="Times New Roman" w:hAnsi="Times New Roman"/>
+                <w:sz w:val="28"/>
+                <w:szCs w:val="28"/>
+                <w:lang w:val="vi-VN"/>
+              </w:rPr>
+            </w:pPr>
+            <w:r>
+              <w:rPr>
+                <w:rFonts w:ascii="Times New Roman" w:hAnsi="Times New Roman"/>
+                <w:sz w:val="28"/>
+                <w:szCs w:val="28"/>
+                <w:lang w:val="vi-VN"/>
+              </w:rPr>
+              <w:t>FLOAT</w:t>
+            </w:r>
+          </w:p>
+        </w:tc>
+        <w:tc>
+          <w:tcPr>
+            <w:tcW w:w="2142" w:type="dxa"/>
+            <w:vAlign w:val="center"/>
+          </w:tcPr>
+          <w:p>
+            <w:pPr>
+              <w:jc w:val="center"/>
+              <w:rPr>
+                <w:rFonts w:ascii="Times New Roman" w:hAnsi="Times New Roman"/>
+                <w:sz w:val="28"/>
+                <w:szCs w:val="28"/>
+                <w:lang w:val="vi-VN"/>
+              </w:rPr>
+            </w:pPr>
+            <w:r>
+              <w:rPr>
+                <w:rFonts w:ascii="Times New Roman" w:hAnsi="Times New Roman"/>
+                <w:sz w:val="28"/>
+                <w:szCs w:val="28"/>
+                <w:lang w:val="vi-VN"/>
+              </w:rPr>
+              <w:t>NOT NULL</w:t>
+            </w:r>
+          </w:p>
+        </w:tc>
+        <w:tc>
+          <w:tcPr>
+            <w:tcW w:w="2160" w:type="dxa"/>
+            <w:vAlign w:val="center"/>
+          </w:tcPr>
+          <w:p>
+            <w:pPr>
+              <w:jc w:val="center"/>
+              <w:rPr>
+                <w:rFonts w:ascii="Times New Roman" w:hAnsi="Times New Roman"/>
+                <w:sz w:val="28"/>
+                <w:szCs w:val="28"/>
+                <w:lang w:val="vi-VN"/>
+              </w:rPr>
+            </w:pPr>
+            <w:r>
+              <w:rPr>
+                <w:rFonts w:ascii="Times New Roman" w:hAnsi="Times New Roman"/>
+                <w:sz w:val="28"/>
+                <w:szCs w:val="28"/>
+                <w:lang w:val="vi-VN"/>
+              </w:rPr>
+              <w:t>Lãi xuất của loại tiết kiệm</w:t>
+            </w:r>
+          </w:p>
+        </w:tc>
+      </w:tr>
+    </w:tbl>
+    <w:p>
+      <w:pPr>
+        <w:pStyle w:val="ListParagraph"/>
+        <w:spacing w:line="360" w:lineRule="auto"/>
+        <w:ind w:left="641"/>
+        <w:rPr>
+          <w:rFonts w:ascii="Times New Roman" w:hAnsi="Times New Roman"/>
+          <w:sz w:val="28"/>
+          <w:szCs w:val="28"/>
+          <w:lang w:val="vi-VN"/>
+        </w:rPr>
+      </w:pPr>
+    </w:p>
+    <w:p>
+      <w:pPr>
+        <w:pStyle w:val="ListParagraph"/>
+        <w:spacing w:line="360" w:lineRule="auto"/>
+        <w:ind w:left="641"/>
+        <w:rPr>
+          <w:rFonts w:ascii="Times New Roman" w:hAnsi="Times New Roman"/>
+          <w:sz w:val="28"/>
+          <w:szCs w:val="28"/>
+          <w:lang w:val="vi-VN"/>
+        </w:rPr>
+      </w:pPr>
+      <w:r>
+        <w:rPr>
+          <w:rFonts w:ascii="Segoe UI Symbol" w:hAnsi="Segoe UI Symbol" w:cs="Segoe UI Symbol"/>
+          <w:bCs/>
+          <w:sz w:val="28"/>
+          <w:szCs w:val="28"/>
+        </w:rPr>
+        <w:t>❖</w:t>
+      </w:r>
+      <w:r>
+        <w:rPr>
+          <w:rFonts w:ascii="Times New Roman" w:hAnsi="Times New Roman"/>
+          <w:bCs/>
+          <w:sz w:val="28"/>
+          <w:szCs w:val="28"/>
+        </w:rPr>
+        <w:t xml:space="preserve"> Bảng </w:t>
+      </w:r>
+      <w:r>
+        <w:rPr>
+          <w:rFonts w:ascii="Times New Roman" w:hAnsi="Times New Roman"/>
+          <w:sz w:val="28"/>
+          <w:szCs w:val="28"/>
+          <w:lang w:val="vi-VN"/>
+        </w:rPr>
+        <w:t>KHACHHANG</w:t>
+      </w:r>
+      <w:bookmarkStart w:id="1" w:name="_GoBack"/>
+      <w:bookmarkEnd w:id="1"/>
+    </w:p>
+    <w:tbl>
+      <w:tblPr>
+        <w:tblStyle w:val="TableGrid"/>
+        <w:tblW w:w="9540" w:type="dxa"/>
+        <w:tblInd w:w="-5" w:type="dxa"/>
+        <w:tblLayout w:type="fixed"/>
+        <w:tblLook w:val="06A0" w:firstRow="1" w:lastRow="0" w:firstColumn="1" w:lastColumn="0" w:noHBand="1" w:noVBand="1"/>
+      </w:tblPr>
+      <w:tblGrid>
+        <w:gridCol w:w="810"/>
+        <w:gridCol w:w="1620"/>
+        <w:gridCol w:w="2808"/>
+        <w:gridCol w:w="2142"/>
+        <w:gridCol w:w="2160"/>
+      </w:tblGrid>
+      <w:tr>
+        <w:trPr>
+          <w:trHeight w:val="498"/>
+        </w:trPr>
+        <w:tc>
+          <w:tcPr>
+            <w:tcW w:w="810" w:type="dxa"/>
+            <w:vAlign w:val="center"/>
+          </w:tcPr>
+          <w:p>
+            <w:pPr>
+              <w:rPr>
+                <w:rFonts w:ascii="Times New Roman" w:hAnsi="Times New Roman"/>
+                <w:b/>
+                <w:bCs/>
+                <w:sz w:val="28"/>
+                <w:szCs w:val="28"/>
+              </w:rPr>
+            </w:pPr>
+            <w:r>
+              <w:rPr>
+                <w:rFonts w:ascii="Times New Roman" w:hAnsi="Times New Roman"/>
+                <w:b/>
+                <w:bCs/>
+                <w:sz w:val="28"/>
+                <w:szCs w:val="28"/>
+              </w:rPr>
+              <w:t>STT</w:t>
+            </w:r>
+          </w:p>
+        </w:tc>
+        <w:tc>
+          <w:tcPr>
+            <w:tcW w:w="1620" w:type="dxa"/>
+            <w:vAlign w:val="center"/>
+          </w:tcPr>
+          <w:p>
+            <w:pPr>
+              <w:rPr>
+                <w:rFonts w:ascii="Times New Roman" w:hAnsi="Times New Roman"/>
+                <w:b/>
+                <w:bCs/>
+                <w:sz w:val="28"/>
+                <w:szCs w:val="28"/>
+                <w:lang w:val="vi-VN"/>
+              </w:rPr>
+            </w:pPr>
+            <w:r>
+              <w:rPr>
+                <w:rFonts w:ascii="Times New Roman" w:hAnsi="Times New Roman"/>
+                <w:b/>
+                <w:bCs/>
+                <w:sz w:val="28"/>
+                <w:szCs w:val="28"/>
+                <w:lang w:val="vi-VN"/>
+              </w:rPr>
+              <w:t>Thuộc tính</w:t>
+            </w:r>
+          </w:p>
+        </w:tc>
+        <w:tc>
+          <w:tcPr>
+            <w:tcW w:w="2808" w:type="dxa"/>
+            <w:vAlign w:val="center"/>
+          </w:tcPr>
+          <w:p>
+            <w:pPr>
+              <w:rPr>
+                <w:rFonts w:ascii="Times New Roman" w:hAnsi="Times New Roman"/>
+                <w:b/>
+                <w:bCs/>
+                <w:sz w:val="28"/>
+                <w:szCs w:val="28"/>
+                <w:lang w:val="vi-VN"/>
+              </w:rPr>
+            </w:pPr>
+            <w:r>
+              <w:rPr>
+                <w:rFonts w:ascii="Times New Roman" w:hAnsi="Times New Roman"/>
+                <w:b/>
+                <w:bCs/>
+                <w:sz w:val="28"/>
+                <w:szCs w:val="28"/>
+                <w:lang w:val="vi-VN"/>
+              </w:rPr>
+              <w:t>Kiểu dữ liệu</w:t>
+            </w:r>
+          </w:p>
+        </w:tc>
+        <w:tc>
+          <w:tcPr>
+            <w:tcW w:w="2142" w:type="dxa"/>
+            <w:vAlign w:val="center"/>
+          </w:tcPr>
+          <w:p>
+            <w:pPr>
+              <w:rPr>
+                <w:rFonts w:ascii="Times New Roman" w:hAnsi="Times New Roman"/>
+                <w:b/>
+                <w:bCs/>
+                <w:sz w:val="28"/>
+                <w:szCs w:val="28"/>
+                <w:lang w:val="vi-VN"/>
+              </w:rPr>
+            </w:pPr>
+            <w:r>
+              <w:rPr>
+                <w:rFonts w:ascii="Times New Roman" w:hAnsi="Times New Roman"/>
+                <w:b/>
+                <w:bCs/>
+                <w:sz w:val="28"/>
+                <w:szCs w:val="28"/>
+                <w:lang w:val="vi-VN"/>
+              </w:rPr>
+              <w:t>Ràng buộc</w:t>
+            </w:r>
+          </w:p>
+        </w:tc>
+        <w:tc>
+          <w:tcPr>
+            <w:tcW w:w="2160" w:type="dxa"/>
+            <w:vAlign w:val="center"/>
+          </w:tcPr>
+          <w:p>
+            <w:pPr>
+              <w:rPr>
+                <w:rFonts w:ascii="Times New Roman" w:hAnsi="Times New Roman"/>
+                <w:b/>
+                <w:bCs/>
+                <w:sz w:val="28"/>
+                <w:szCs w:val="28"/>
+                <w:lang w:val="vi-VN"/>
+              </w:rPr>
+            </w:pPr>
+            <w:r>
+              <w:rPr>
+                <w:rFonts w:ascii="Times New Roman" w:hAnsi="Times New Roman"/>
+                <w:b/>
+                <w:bCs/>
+                <w:sz w:val="28"/>
+                <w:szCs w:val="28"/>
+                <w:lang w:val="vi-VN"/>
+              </w:rPr>
+              <w:t>Diễn giải</w:t>
+            </w:r>
+          </w:p>
+        </w:tc>
+      </w:tr>
+      <w:tr>
+        <w:trPr>
+          <w:trHeight w:val="498"/>
+        </w:trPr>
+        <w:tc>
+          <w:tcPr>
+            <w:tcW w:w="810" w:type="dxa"/>
+            <w:vAlign w:val="center"/>
+          </w:tcPr>
+          <w:p>
+            <w:pPr>
+              <w:rPr>
+                <w:rFonts w:ascii="Times New Roman" w:hAnsi="Times New Roman"/>
+                <w:sz w:val="28"/>
+                <w:szCs w:val="28"/>
+                <w:lang w:val="vi-VN"/>
+              </w:rPr>
+            </w:pPr>
+            <w:r>
+              <w:rPr>
+                <w:rFonts w:ascii="Times New Roman" w:hAnsi="Times New Roman"/>
+                <w:sz w:val="28"/>
+                <w:szCs w:val="28"/>
+                <w:lang w:val="vi-VN"/>
+              </w:rPr>
+              <w:t>1</w:t>
+            </w:r>
+          </w:p>
+        </w:tc>
+        <w:tc>
+          <w:tcPr>
+            <w:tcW w:w="1620" w:type="dxa"/>
+            <w:vAlign w:val="center"/>
+          </w:tcPr>
+          <w:p>
+            <w:pPr>
+              <w:rPr>
+                <w:rFonts w:ascii="Times New Roman" w:hAnsi="Times New Roman"/>
+                <w:sz w:val="28"/>
+                <w:szCs w:val="28"/>
+                <w:lang w:val="vi-VN"/>
+              </w:rPr>
+            </w:pPr>
+            <w:r>
+              <w:rPr>
+                <w:rFonts w:ascii="Times New Roman" w:hAnsi="Times New Roman"/>
+                <w:sz w:val="28"/>
+                <w:szCs w:val="28"/>
+                <w:lang w:val="vi-VN"/>
+              </w:rPr>
+              <w:t>MaKH</w:t>
+            </w:r>
+          </w:p>
+        </w:tc>
+        <w:tc>
+          <w:tcPr>
+            <w:tcW w:w="2808" w:type="dxa"/>
+            <w:vAlign w:val="center"/>
+          </w:tcPr>
+          <w:p>
+            <w:pPr>
+              <w:rPr>
+                <w:rFonts w:ascii="Times New Roman" w:hAnsi="Times New Roman"/>
+                <w:sz w:val="28"/>
+                <w:szCs w:val="28"/>
+                <w:lang w:val="vi-VN"/>
+              </w:rPr>
+            </w:pPr>
+            <w:r>
+              <w:rPr>
+                <w:rFonts w:ascii="Times New Roman" w:hAnsi="Times New Roman"/>
+                <w:sz w:val="28"/>
+                <w:szCs w:val="28"/>
+              </w:rPr>
+              <w:t>INT IDENTITY(1,1)</w:t>
+            </w:r>
+          </w:p>
+        </w:tc>
+        <w:tc>
+          <w:tcPr>
+            <w:tcW w:w="2142" w:type="dxa"/>
+            <w:vAlign w:val="center"/>
+          </w:tcPr>
+          <w:p>
+            <w:pPr>
+              <w:rPr>
+                <w:rFonts w:ascii="Times New Roman" w:hAnsi="Times New Roman"/>
+                <w:sz w:val="28"/>
+                <w:szCs w:val="28"/>
+                <w:lang w:val="vi-VN"/>
+              </w:rPr>
+            </w:pPr>
+            <w:r>
+              <w:rPr>
+                <w:rFonts w:ascii="Times New Roman" w:hAnsi="Times New Roman"/>
+                <w:sz w:val="28"/>
+                <w:szCs w:val="28"/>
+                <w:lang w:val="vi-VN"/>
+              </w:rPr>
+              <w:t>PK, NOT NULL</w:t>
+            </w:r>
+          </w:p>
+        </w:tc>
+        <w:tc>
+          <w:tcPr>
+            <w:tcW w:w="2160" w:type="dxa"/>
+            <w:vAlign w:val="center"/>
+          </w:tcPr>
+          <w:p>
+            <w:pPr>
+              <w:rPr>
+                <w:rFonts w:ascii="Times New Roman" w:hAnsi="Times New Roman"/>
+                <w:sz w:val="28"/>
+                <w:szCs w:val="28"/>
+                <w:lang w:val="vi-VN"/>
+              </w:rPr>
+            </w:pPr>
+            <w:r>
+              <w:rPr>
+                <w:rFonts w:ascii="Times New Roman" w:hAnsi="Times New Roman"/>
+                <w:sz w:val="28"/>
+                <w:szCs w:val="28"/>
+                <w:lang w:val="vi-VN"/>
+              </w:rPr>
+              <w:t>Mã khách hàng</w:t>
+            </w:r>
+          </w:p>
+        </w:tc>
+      </w:tr>
+      <w:tr>
+        <w:trPr>
+          <w:trHeight w:val="498"/>
+        </w:trPr>
+        <w:tc>
+          <w:tcPr>
+            <w:tcW w:w="810" w:type="dxa"/>
+            <w:vAlign w:val="center"/>
+          </w:tcPr>
+          <w:p>
+            <w:pPr>
+              <w:rPr>
+                <w:rFonts w:ascii="Times New Roman" w:hAnsi="Times New Roman"/>
+                <w:sz w:val="28"/>
+                <w:szCs w:val="28"/>
+                <w:lang w:val="vi-VN"/>
+              </w:rPr>
+            </w:pPr>
+            <w:r>
+              <w:rPr>
+                <w:rFonts w:ascii="Times New Roman" w:hAnsi="Times New Roman"/>
+                <w:sz w:val="28"/>
+                <w:szCs w:val="28"/>
+                <w:lang w:val="vi-VN"/>
+              </w:rPr>
+              <w:t>2</w:t>
+            </w:r>
+          </w:p>
+        </w:tc>
+        <w:tc>
+          <w:tcPr>
+            <w:tcW w:w="1620" w:type="dxa"/>
+            <w:vAlign w:val="center"/>
+          </w:tcPr>
+          <w:p>
+            <w:pPr>
+              <w:rPr>
+                <w:rFonts w:ascii="Times New Roman" w:hAnsi="Times New Roman"/>
+                <w:sz w:val="28"/>
+                <w:szCs w:val="28"/>
+                <w:lang w:val="vi-VN"/>
+              </w:rPr>
+            </w:pPr>
+            <w:r>
+              <w:rPr>
+                <w:rFonts w:ascii="Times New Roman" w:hAnsi="Times New Roman"/>
+                <w:sz w:val="28"/>
+                <w:szCs w:val="28"/>
+                <w:lang w:val="vi-VN"/>
+              </w:rPr>
+              <w:t>TenKH</w:t>
+            </w:r>
+          </w:p>
+        </w:tc>
+        <w:tc>
+          <w:tcPr>
+            <w:tcW w:w="2808" w:type="dxa"/>
+            <w:vAlign w:val="center"/>
+          </w:tcPr>
+          <w:p>
+            <w:pPr>
+              <w:rPr>
+                <w:rFonts w:ascii="Times New Roman" w:hAnsi="Times New Roman"/>
+                <w:sz w:val="28"/>
+                <w:szCs w:val="28"/>
+                <w:lang w:val="vi-VN"/>
+              </w:rPr>
+            </w:pPr>
+            <w:r>
+              <w:rPr>
+                <w:rFonts w:ascii="Times New Roman" w:hAnsi="Times New Roman"/>
+                <w:sz w:val="28"/>
+                <w:szCs w:val="28"/>
+                <w:lang w:val="vi-VN"/>
+              </w:rPr>
+              <w:t>VARCHAR(40)</w:t>
+            </w:r>
+          </w:p>
+        </w:tc>
+        <w:tc>
+          <w:tcPr>
+            <w:tcW w:w="2142" w:type="dxa"/>
+            <w:vAlign w:val="center"/>
+          </w:tcPr>
+          <w:p>
+            <w:pPr>
+              <w:rPr>
+                <w:rFonts w:ascii="Times New Roman" w:hAnsi="Times New Roman"/>
+                <w:sz w:val="28"/>
+                <w:szCs w:val="28"/>
+                <w:lang w:val="vi-VN"/>
+              </w:rPr>
+            </w:pPr>
+            <w:r>
+              <w:rPr>
+                <w:rFonts w:ascii="Times New Roman" w:hAnsi="Times New Roman"/>
+                <w:sz w:val="28"/>
+                <w:szCs w:val="28"/>
+                <w:lang w:val="vi-VN"/>
+              </w:rPr>
+              <w:t>NOT NULL</w:t>
+            </w:r>
+          </w:p>
+        </w:tc>
+        <w:tc>
+          <w:tcPr>
+            <w:tcW w:w="2160" w:type="dxa"/>
+            <w:vAlign w:val="center"/>
+          </w:tcPr>
+          <w:p>
+            <w:pPr>
+              <w:rPr>
+                <w:rFonts w:ascii="Times New Roman" w:hAnsi="Times New Roman"/>
+                <w:sz w:val="28"/>
+                <w:szCs w:val="28"/>
+                <w:lang w:val="vi-VN"/>
+              </w:rPr>
+            </w:pPr>
+            <w:r>
+              <w:rPr>
+                <w:rFonts w:ascii="Times New Roman" w:hAnsi="Times New Roman"/>
+                <w:sz w:val="28"/>
+                <w:szCs w:val="28"/>
+                <w:lang w:val="vi-VN"/>
+              </w:rPr>
+              <w:t>Tên khách hàng</w:t>
+            </w:r>
+          </w:p>
+        </w:tc>
+      </w:tr>
+      <w:tr>
+        <w:trPr>
+          <w:trHeight w:val="498"/>
+        </w:trPr>
+        <w:tc>
+          <w:tcPr>
+            <w:tcW w:w="810" w:type="dxa"/>
+            <w:vAlign w:val="center"/>
+          </w:tcPr>
+          <w:p>
+            <w:pPr>
+              <w:rPr>
+                <w:rFonts w:ascii="Times New Roman" w:hAnsi="Times New Roman"/>
+                <w:sz w:val="28"/>
+                <w:szCs w:val="28"/>
+                <w:lang w:val="vi-VN"/>
+              </w:rPr>
+            </w:pPr>
+            <w:r>
+              <w:rPr>
+                <w:rFonts w:ascii="Times New Roman" w:hAnsi="Times New Roman"/>
+                <w:sz w:val="28"/>
+                <w:szCs w:val="28"/>
+                <w:lang w:val="vi-VN"/>
+              </w:rPr>
+              <w:t>3</w:t>
+            </w:r>
+          </w:p>
+        </w:tc>
+        <w:tc>
+          <w:tcPr>
+            <w:tcW w:w="1620" w:type="dxa"/>
+            <w:vAlign w:val="center"/>
+          </w:tcPr>
+          <w:p>
+            <w:pPr>
+              <w:rPr>
+                <w:rFonts w:ascii="Times New Roman" w:hAnsi="Times New Roman"/>
+                <w:sz w:val="28"/>
+                <w:szCs w:val="28"/>
+                <w:lang w:val="vi-VN"/>
+              </w:rPr>
+            </w:pPr>
+            <w:r>
+              <w:rPr>
+                <w:rFonts w:ascii="Times New Roman" w:hAnsi="Times New Roman"/>
+                <w:sz w:val="28"/>
+                <w:szCs w:val="28"/>
+                <w:lang w:val="vi-VN"/>
+              </w:rPr>
+              <w:t>DinhDanh</w:t>
+            </w:r>
+          </w:p>
+        </w:tc>
+        <w:tc>
+          <w:tcPr>
+            <w:tcW w:w="2808" w:type="dxa"/>
+            <w:vAlign w:val="center"/>
+          </w:tcPr>
+          <w:p>
+            <w:pPr>
+              <w:rPr>
+                <w:rFonts w:ascii="Times New Roman" w:hAnsi="Times New Roman"/>
+                <w:sz w:val="28"/>
+                <w:szCs w:val="28"/>
+                <w:lang w:val="vi-VN"/>
+              </w:rPr>
+            </w:pPr>
+            <w:r>
+              <w:rPr>
+                <w:rFonts w:ascii="Times New Roman" w:hAnsi="Times New Roman"/>
+                <w:sz w:val="28"/>
+                <w:szCs w:val="28"/>
+                <w:lang w:val="vi-VN"/>
+              </w:rPr>
+              <w:t>VARCHAR(40)</w:t>
+            </w:r>
+          </w:p>
+        </w:tc>
+        <w:tc>
+          <w:tcPr>
+            <w:tcW w:w="2142" w:type="dxa"/>
+            <w:vAlign w:val="center"/>
+          </w:tcPr>
+          <w:p>
+            <w:pPr>
+              <w:rPr>
+                <w:rFonts w:ascii="Times New Roman" w:hAnsi="Times New Roman"/>
+                <w:sz w:val="28"/>
+                <w:szCs w:val="28"/>
+                <w:lang w:val="vi-VN"/>
+              </w:rPr>
+            </w:pPr>
+            <w:r>
+              <w:rPr>
+                <w:rFonts w:ascii="Times New Roman" w:hAnsi="Times New Roman"/>
+                <w:sz w:val="28"/>
+                <w:szCs w:val="28"/>
+                <w:lang w:val="vi-VN"/>
+              </w:rPr>
+              <w:t>NOT NULL</w:t>
+            </w:r>
+          </w:p>
+        </w:tc>
+        <w:tc>
+          <w:tcPr>
+            <w:tcW w:w="2160" w:type="dxa"/>
+            <w:vAlign w:val="center"/>
+          </w:tcPr>
+          <w:p>
+            <w:pPr>
+              <w:rPr>
+                <w:rFonts w:ascii="Times New Roman" w:hAnsi="Times New Roman"/>
+                <w:sz w:val="28"/>
+                <w:szCs w:val="28"/>
+                <w:lang w:val="vi-VN"/>
+              </w:rPr>
+            </w:pPr>
+            <w:r>
+              <w:rPr>
+                <w:rFonts w:ascii="Times New Roman" w:hAnsi="Times New Roman"/>
+                <w:sz w:val="28"/>
+                <w:szCs w:val="28"/>
+                <w:lang w:val="vi-VN"/>
+              </w:rPr>
+              <w:t>Định danh khách hàng</w:t>
+            </w:r>
+          </w:p>
+        </w:tc>
+      </w:tr>
+      <w:tr>
+        <w:trPr>
+          <w:trHeight w:val="498"/>
+        </w:trPr>
+        <w:tc>
+          <w:tcPr>
+            <w:tcW w:w="810" w:type="dxa"/>
+            <w:vAlign w:val="center"/>
+          </w:tcPr>
+          <w:p>
+            <w:pPr>
+              <w:rPr>
+                <w:rFonts w:ascii="Times New Roman" w:hAnsi="Times New Roman"/>
+                <w:sz w:val="28"/>
+                <w:szCs w:val="28"/>
+                <w:lang w:val="vi-VN"/>
+              </w:rPr>
+            </w:pPr>
+            <w:r>
+              <w:rPr>
+                <w:rFonts w:ascii="Times New Roman" w:hAnsi="Times New Roman"/>
+                <w:sz w:val="28"/>
+                <w:szCs w:val="28"/>
+                <w:lang w:val="vi-VN"/>
+              </w:rPr>
+              <w:t>4</w:t>
+            </w:r>
+          </w:p>
+        </w:tc>
+        <w:tc>
+          <w:tcPr>
+            <w:tcW w:w="1620" w:type="dxa"/>
+            <w:vAlign w:val="center"/>
+          </w:tcPr>
+          <w:p>
+            <w:pPr>
+              <w:spacing w:line="360" w:lineRule="auto"/>
+              <w:rPr>
+                <w:rFonts w:ascii="Times New Roman" w:hAnsi="Times New Roman"/>
+                <w:sz w:val="28"/>
+                <w:szCs w:val="28"/>
+                <w:lang w:val="vi-VN"/>
+              </w:rPr>
+            </w:pPr>
+            <w:r>
+              <w:rPr>
+                <w:rFonts w:ascii="Times New Roman" w:hAnsi="Times New Roman"/>
+                <w:sz w:val="28"/>
+                <w:szCs w:val="28"/>
+                <w:lang w:val="vi-VN"/>
+              </w:rPr>
+              <w:t>DiaChi</w:t>
+            </w:r>
+          </w:p>
+        </w:tc>
+        <w:tc>
+          <w:tcPr>
+            <w:tcW w:w="2808" w:type="dxa"/>
+            <w:vAlign w:val="center"/>
+          </w:tcPr>
+          <w:p>
+            <w:pPr>
+              <w:rPr>
+                <w:rFonts w:ascii="Times New Roman" w:hAnsi="Times New Roman"/>
+                <w:sz w:val="28"/>
+                <w:szCs w:val="28"/>
+                <w:lang w:val="vi-VN"/>
+              </w:rPr>
+            </w:pPr>
+            <w:r>
+              <w:rPr>
+                <w:rFonts w:ascii="Times New Roman" w:hAnsi="Times New Roman"/>
+                <w:sz w:val="28"/>
+                <w:szCs w:val="28"/>
+                <w:lang w:val="vi-VN"/>
+              </w:rPr>
+              <w:t>VARCHAR(40)</w:t>
+            </w:r>
+          </w:p>
+        </w:tc>
+        <w:tc>
+          <w:tcPr>
+            <w:tcW w:w="2142" w:type="dxa"/>
+            <w:vAlign w:val="center"/>
+          </w:tcPr>
+          <w:p>
+            <w:pPr>
+              <w:rPr>
+                <w:rFonts w:ascii="Times New Roman" w:hAnsi="Times New Roman"/>
+                <w:sz w:val="28"/>
+                <w:szCs w:val="28"/>
+                <w:lang w:val="vi-VN"/>
+              </w:rPr>
+            </w:pPr>
+            <w:r>
+              <w:rPr>
+                <w:rFonts w:ascii="Times New Roman" w:hAnsi="Times New Roman"/>
+                <w:sz w:val="28"/>
+                <w:szCs w:val="28"/>
+                <w:lang w:val="vi-VN"/>
+              </w:rPr>
+              <w:t>NOT NULL</w:t>
+            </w:r>
+          </w:p>
+        </w:tc>
+        <w:tc>
+          <w:tcPr>
+            <w:tcW w:w="2160" w:type="dxa"/>
+            <w:vAlign w:val="center"/>
+          </w:tcPr>
+          <w:p>
+            <w:pPr>
+              <w:rPr>
+                <w:rFonts w:ascii="Times New Roman" w:hAnsi="Times New Roman"/>
+                <w:sz w:val="28"/>
+                <w:szCs w:val="28"/>
+                <w:lang w:val="vi-VN"/>
+              </w:rPr>
+            </w:pPr>
+            <w:r>
+              <w:rPr>
+                <w:rFonts w:ascii="Times New Roman" w:hAnsi="Times New Roman"/>
+                <w:sz w:val="28"/>
+                <w:szCs w:val="28"/>
+                <w:lang w:val="vi-VN"/>
+              </w:rPr>
+              <w:t xml:space="preserve">Địa chỉ của khách hàng </w:t>
+            </w:r>
+          </w:p>
+        </w:tc>
+      </w:tr>
+      <w:tr>
+        <w:trPr>
+          <w:trHeight w:val="498"/>
+        </w:trPr>
+        <w:tc>
+          <w:tcPr>
+            <w:tcW w:w="810" w:type="dxa"/>
+            <w:vAlign w:val="center"/>
+          </w:tcPr>
+          <w:p>
+            <w:pPr>
+              <w:rPr>
+                <w:rFonts w:ascii="Times New Roman" w:hAnsi="Times New Roman"/>
+                <w:sz w:val="28"/>
+                <w:szCs w:val="28"/>
+                <w:lang w:val="vi-VN"/>
+              </w:rPr>
+            </w:pPr>
+            <w:r>
+              <w:rPr>
+                <w:rFonts w:ascii="Times New Roman" w:hAnsi="Times New Roman"/>
+                <w:sz w:val="28"/>
+                <w:szCs w:val="28"/>
+                <w:lang w:val="vi-VN"/>
+              </w:rPr>
+              <w:t>5</w:t>
+            </w:r>
+          </w:p>
+        </w:tc>
+        <w:tc>
+          <w:tcPr>
+            <w:tcW w:w="1620" w:type="dxa"/>
+            <w:vAlign w:val="center"/>
+          </w:tcPr>
+          <w:p>
+            <w:pPr>
+              <w:spacing w:line="360" w:lineRule="auto"/>
+              <w:rPr>
+                <w:rFonts w:ascii="Times New Roman" w:hAnsi="Times New Roman"/>
+                <w:sz w:val="28"/>
+                <w:szCs w:val="28"/>
+                <w:lang w:val="vi-VN"/>
+              </w:rPr>
+            </w:pPr>
+            <w:r>
+              <w:rPr>
+                <w:rFonts w:ascii="Times New Roman" w:hAnsi="Times New Roman"/>
+                <w:sz w:val="28"/>
+                <w:szCs w:val="28"/>
+                <w:lang w:val="vi-VN"/>
+              </w:rPr>
+              <w:t>SoDuKH</w:t>
+            </w:r>
+          </w:p>
+        </w:tc>
+        <w:tc>
+          <w:tcPr>
+            <w:tcW w:w="2808" w:type="dxa"/>
+            <w:vAlign w:val="center"/>
+          </w:tcPr>
+          <w:p>
+            <w:pPr>
+              <w:rPr>
+                <w:rFonts w:ascii="Times New Roman" w:hAnsi="Times New Roman"/>
+                <w:sz w:val="28"/>
+                <w:szCs w:val="28"/>
+                <w:lang w:val="vi-VN"/>
+              </w:rPr>
+            </w:pPr>
+            <w:r>
+              <w:rPr>
+                <w:rFonts w:ascii="Times New Roman" w:hAnsi="Times New Roman"/>
+                <w:sz w:val="28"/>
+                <w:szCs w:val="28"/>
+                <w:lang w:val="vi-VN"/>
+              </w:rPr>
+              <w:t>MONEY</w:t>
+            </w:r>
+          </w:p>
+        </w:tc>
+        <w:tc>
+          <w:tcPr>
+            <w:tcW w:w="2142" w:type="dxa"/>
+            <w:vAlign w:val="center"/>
+          </w:tcPr>
+          <w:p>
+            <w:pPr>
+              <w:rPr>
+                <w:rFonts w:ascii="Times New Roman" w:hAnsi="Times New Roman"/>
+                <w:sz w:val="28"/>
+                <w:szCs w:val="28"/>
+                <w:lang w:val="vi-VN"/>
+              </w:rPr>
+            </w:pPr>
+            <w:r>
+              <w:rPr>
+                <w:rFonts w:ascii="Times New Roman" w:hAnsi="Times New Roman"/>
+                <w:sz w:val="28"/>
+                <w:szCs w:val="28"/>
+                <w:lang w:val="vi-VN"/>
+              </w:rPr>
+              <w:t>NOT NULL</w:t>
+            </w:r>
+          </w:p>
+        </w:tc>
+        <w:tc>
+          <w:tcPr>
+            <w:tcW w:w="2160" w:type="dxa"/>
+            <w:vAlign w:val="center"/>
+          </w:tcPr>
+          <w:p>
+            <w:pPr>
+              <w:rPr>
+                <w:rFonts w:ascii="Times New Roman" w:hAnsi="Times New Roman"/>
+                <w:sz w:val="28"/>
+                <w:szCs w:val="28"/>
+                <w:lang w:val="vi-VN"/>
+              </w:rPr>
+            </w:pPr>
+            <w:r>
+              <w:rPr>
+                <w:rFonts w:ascii="Times New Roman" w:hAnsi="Times New Roman"/>
+                <w:sz w:val="28"/>
+                <w:szCs w:val="28"/>
+                <w:lang w:val="vi-VN"/>
+              </w:rPr>
+              <w:t>Số dư của khách hàng</w:t>
+            </w:r>
+          </w:p>
+        </w:tc>
+      </w:tr>
+    </w:tbl>
+    <w:p>
+      <w:pPr>
+        <w:pStyle w:val="ListParagraph"/>
+        <w:spacing w:line="360" w:lineRule="auto"/>
+        <w:ind w:left="641"/>
+        <w:rPr>
+          <w:rFonts w:ascii="Times New Roman" w:hAnsi="Times New Roman"/>
+          <w:b/>
+          <w:bCs/>
+          <w:sz w:val="28"/>
+          <w:szCs w:val="28"/>
+          <w:lang w:val="vi-VN"/>
+        </w:rPr>
+      </w:pPr>
+    </w:p>
+    <w:p>
+      <w:pPr>
+        <w:pStyle w:val="ListParagraph"/>
+        <w:spacing w:line="360" w:lineRule="auto"/>
+        <w:ind w:left="641"/>
+        <w:rPr>
+          <w:rFonts w:ascii="Times New Roman" w:hAnsi="Times New Roman"/>
+          <w:sz w:val="28"/>
+          <w:szCs w:val="28"/>
+          <w:lang w:val="vi-VN"/>
+        </w:rPr>
+      </w:pPr>
+      <w:r>
+        <w:rPr>
+          <w:rFonts w:ascii="Segoe UI Symbol" w:hAnsi="Segoe UI Symbol" w:cs="Segoe UI Symbol"/>
+          <w:bCs/>
+          <w:sz w:val="28"/>
+          <w:szCs w:val="28"/>
+        </w:rPr>
+        <w:t>❖</w:t>
+      </w:r>
+      <w:r>
+        <w:rPr>
+          <w:rFonts w:ascii="Times New Roman" w:hAnsi="Times New Roman"/>
+          <w:bCs/>
+          <w:sz w:val="28"/>
+          <w:szCs w:val="28"/>
+        </w:rPr>
+        <w:t xml:space="preserve"> Bảng </w:t>
+      </w:r>
+      <w:r>
+        <w:rPr>
+          <w:rFonts w:ascii="Times New Roman" w:hAnsi="Times New Roman"/>
+          <w:sz w:val="28"/>
+          <w:szCs w:val="28"/>
+        </w:rPr>
+        <w:t>THAMSO</w:t>
+      </w:r>
+    </w:p>
+    <w:tbl>
+      <w:tblPr>
+        <w:tblStyle w:val="TableGrid"/>
+        <w:tblW w:w="9540" w:type="dxa"/>
+        <w:tblInd w:w="-5" w:type="dxa"/>
+        <w:tblLayout w:type="fixed"/>
+        <w:tblLook w:val="06A0" w:firstRow="1" w:lastRow="0" w:firstColumn="1" w:lastColumn="0" w:noHBand="1" w:noVBand="1"/>
+      </w:tblPr>
+      <w:tblGrid>
+        <w:gridCol w:w="810"/>
+        <w:gridCol w:w="2340"/>
+        <w:gridCol w:w="1800"/>
+        <w:gridCol w:w="1980"/>
+        <w:gridCol w:w="2610"/>
+      </w:tblGrid>
+      <w:tr>
+        <w:trPr>
+          <w:trHeight w:val="498"/>
+        </w:trPr>
+        <w:tc>
+          <w:tcPr>
+            <w:tcW w:w="810" w:type="dxa"/>
+            <w:vAlign w:val="center"/>
+          </w:tcPr>
+          <w:p>
+            <w:pPr>
+              <w:jc w:val="center"/>
+              <w:rPr>
+                <w:rFonts w:ascii="Times New Roman" w:hAnsi="Times New Roman"/>
+                <w:b/>
+                <w:bCs/>
+                <w:sz w:val="28"/>
+                <w:szCs w:val="28"/>
+              </w:rPr>
+            </w:pPr>
+            <w:r>
+              <w:rPr>
+                <w:rFonts w:ascii="Times New Roman" w:hAnsi="Times New Roman"/>
+                <w:b/>
+                <w:bCs/>
+                <w:sz w:val="28"/>
+                <w:szCs w:val="28"/>
+              </w:rPr>
+              <w:t>STT</w:t>
+            </w:r>
+          </w:p>
+        </w:tc>
+        <w:tc>
+          <w:tcPr>
+            <w:tcW w:w="2340" w:type="dxa"/>
+            <w:vAlign w:val="center"/>
+          </w:tcPr>
+          <w:p>
+            <w:pPr>
+              <w:jc w:val="center"/>
+              <w:rPr>
+                <w:rFonts w:ascii="Times New Roman" w:hAnsi="Times New Roman"/>
+                <w:b/>
+                <w:bCs/>
+                <w:sz w:val="28"/>
+                <w:szCs w:val="28"/>
+                <w:lang w:val="vi-VN"/>
+              </w:rPr>
+            </w:pPr>
+            <w:r>
+              <w:rPr>
+                <w:rFonts w:ascii="Times New Roman" w:hAnsi="Times New Roman"/>
+                <w:b/>
+                <w:bCs/>
+                <w:sz w:val="28"/>
+                <w:szCs w:val="28"/>
+                <w:lang w:val="vi-VN"/>
+              </w:rPr>
+              <w:t>Thuộc tính</w:t>
+            </w:r>
+          </w:p>
+        </w:tc>
+        <w:tc>
+          <w:tcPr>
+            <w:tcW w:w="1800" w:type="dxa"/>
+            <w:vAlign w:val="center"/>
+          </w:tcPr>
+          <w:p>
+            <w:pPr>
+              <w:jc w:val="center"/>
+              <w:rPr>
+                <w:rFonts w:ascii="Times New Roman" w:hAnsi="Times New Roman"/>
+                <w:b/>
+                <w:bCs/>
+                <w:sz w:val="28"/>
+                <w:szCs w:val="28"/>
+                <w:lang w:val="vi-VN"/>
+              </w:rPr>
+            </w:pPr>
+            <w:r>
+              <w:rPr>
+                <w:rFonts w:ascii="Times New Roman" w:hAnsi="Times New Roman"/>
+                <w:b/>
+                <w:bCs/>
+                <w:sz w:val="28"/>
+                <w:szCs w:val="28"/>
+                <w:lang w:val="vi-VN"/>
+              </w:rPr>
+              <w:t>Kiểu dữ liệu</w:t>
+            </w:r>
+          </w:p>
+        </w:tc>
+        <w:tc>
+          <w:tcPr>
+            <w:tcW w:w="1980" w:type="dxa"/>
+            <w:vAlign w:val="center"/>
+          </w:tcPr>
+          <w:p>
+            <w:pPr>
+              <w:jc w:val="center"/>
+              <w:rPr>
+                <w:rFonts w:ascii="Times New Roman" w:hAnsi="Times New Roman"/>
+                <w:b/>
+                <w:bCs/>
+                <w:sz w:val="28"/>
+                <w:szCs w:val="28"/>
+                <w:lang w:val="vi-VN"/>
+              </w:rPr>
+            </w:pPr>
+            <w:r>
+              <w:rPr>
+                <w:rFonts w:ascii="Times New Roman" w:hAnsi="Times New Roman"/>
+                <w:b/>
+                <w:bCs/>
+                <w:sz w:val="28"/>
+                <w:szCs w:val="28"/>
+                <w:lang w:val="vi-VN"/>
+              </w:rPr>
+              <w:t>Ràng buộc</w:t>
+            </w:r>
+          </w:p>
+        </w:tc>
+        <w:tc>
+          <w:tcPr>
+            <w:tcW w:w="2610" w:type="dxa"/>
+            <w:vAlign w:val="center"/>
+          </w:tcPr>
+          <w:p>
+            <w:pPr>
+              <w:jc w:val="center"/>
+              <w:rPr>
+                <w:rFonts w:ascii="Times New Roman" w:hAnsi="Times New Roman"/>
+                <w:b/>
+                <w:bCs/>
+                <w:sz w:val="28"/>
+                <w:szCs w:val="28"/>
+                <w:lang w:val="vi-VN"/>
+              </w:rPr>
+            </w:pPr>
+            <w:r>
+              <w:rPr>
+                <w:rFonts w:ascii="Times New Roman" w:hAnsi="Times New Roman"/>
+                <w:b/>
+                <w:bCs/>
+                <w:sz w:val="28"/>
+                <w:szCs w:val="28"/>
+                <w:lang w:val="vi-VN"/>
+              </w:rPr>
+              <w:t>Diễn giải</w:t>
+            </w:r>
+          </w:p>
+        </w:tc>
+      </w:tr>
+      <w:tr>
+        <w:trPr>
+          <w:trHeight w:val="498"/>
+        </w:trPr>
+        <w:tc>
+          <w:tcPr>
+            <w:tcW w:w="810" w:type="dxa"/>
+            <w:vAlign w:val="center"/>
+          </w:tcPr>
+          <w:p>
+            <w:pPr>
+              <w:jc w:val="center"/>
+              <w:rPr>
+                <w:rFonts w:ascii="Times New Roman" w:hAnsi="Times New Roman"/>
+                <w:sz w:val="28"/>
+                <w:szCs w:val="28"/>
+                <w:lang w:val="vi-VN"/>
+              </w:rPr>
+            </w:pPr>
+            <w:r>
+              <w:rPr>
+                <w:rFonts w:ascii="Times New Roman" w:hAnsi="Times New Roman"/>
+                <w:sz w:val="28"/>
+                <w:szCs w:val="28"/>
+                <w:lang w:val="vi-VN"/>
+              </w:rPr>
+              <w:t>1</w:t>
+            </w:r>
+          </w:p>
+        </w:tc>
+        <w:tc>
+          <w:tcPr>
+            <w:tcW w:w="2340" w:type="dxa"/>
+            <w:vAlign w:val="center"/>
+          </w:tcPr>
+          <w:p>
+            <w:pPr>
+              <w:jc w:val="center"/>
+              <w:rPr>
+                <w:rFonts w:ascii="Times New Roman" w:hAnsi="Times New Roman"/>
+                <w:sz w:val="28"/>
+                <w:szCs w:val="28"/>
+                <w:lang w:val="vi-VN"/>
+              </w:rPr>
+            </w:pPr>
+            <w:r>
+              <w:rPr>
+                <w:rFonts w:ascii="Times New Roman" w:hAnsi="Times New Roman"/>
+                <w:sz w:val="28"/>
+                <w:szCs w:val="28"/>
+                <w:lang w:val="vi-VN"/>
+              </w:rPr>
+              <w:t>TienGuiToiThieu</w:t>
+            </w:r>
+          </w:p>
+        </w:tc>
+        <w:tc>
+          <w:tcPr>
+            <w:tcW w:w="1800" w:type="dxa"/>
+            <w:vAlign w:val="center"/>
+          </w:tcPr>
+          <w:p>
+            <w:pPr>
+              <w:jc w:val="center"/>
+              <w:rPr>
+                <w:rFonts w:ascii="Times New Roman" w:hAnsi="Times New Roman"/>
+                <w:sz w:val="28"/>
+                <w:szCs w:val="28"/>
+                <w:lang w:val="vi-VN"/>
+              </w:rPr>
+            </w:pPr>
+            <w:r>
+              <w:rPr>
+                <w:rFonts w:ascii="Times New Roman" w:hAnsi="Times New Roman"/>
+                <w:sz w:val="28"/>
+                <w:szCs w:val="28"/>
+                <w:lang w:val="vi-VN"/>
+              </w:rPr>
+              <w:t>MONEY</w:t>
+            </w:r>
+          </w:p>
+        </w:tc>
+        <w:tc>
+          <w:tcPr>
+            <w:tcW w:w="1980" w:type="dxa"/>
+            <w:vAlign w:val="center"/>
+          </w:tcPr>
+          <w:p>
+            <w:pPr>
+              <w:jc w:val="center"/>
+              <w:rPr>
+                <w:rFonts w:ascii="Times New Roman" w:hAnsi="Times New Roman"/>
+                <w:sz w:val="28"/>
+                <w:szCs w:val="28"/>
+                <w:lang w:val="vi-VN"/>
+              </w:rPr>
+            </w:pPr>
+            <w:r>
+              <w:rPr>
+                <w:rFonts w:ascii="Times New Roman" w:hAnsi="Times New Roman"/>
+                <w:sz w:val="28"/>
+                <w:szCs w:val="28"/>
+                <w:lang w:val="vi-VN"/>
+              </w:rPr>
+              <w:t>NOT NULL</w:t>
+            </w:r>
+          </w:p>
+        </w:tc>
+        <w:tc>
+          <w:tcPr>
+            <w:tcW w:w="2610" w:type="dxa"/>
+            <w:vAlign w:val="center"/>
+          </w:tcPr>
+          <w:p>
+            <w:pPr>
+              <w:jc w:val="center"/>
+              <w:rPr>
+                <w:rFonts w:ascii="Times New Roman" w:hAnsi="Times New Roman"/>
+                <w:sz w:val="28"/>
+                <w:szCs w:val="28"/>
+                <w:lang w:val="vi-VN"/>
+              </w:rPr>
+            </w:pPr>
+            <w:r>
+              <w:rPr>
+                <w:rFonts w:ascii="Times New Roman" w:hAnsi="Times New Roman"/>
+                <w:sz w:val="28"/>
+                <w:szCs w:val="28"/>
+                <w:lang w:val="vi-VN"/>
+              </w:rPr>
+              <w:t>Số tiền tối thiểu trong một lần gửi</w:t>
+            </w:r>
+          </w:p>
+        </w:tc>
+      </w:tr>
+      <w:tr>
+        <w:trPr>
+          <w:trHeight w:val="498"/>
+        </w:trPr>
+        <w:tc>
+          <w:tcPr>
+            <w:tcW w:w="810" w:type="dxa"/>
+            <w:vAlign w:val="center"/>
+          </w:tcPr>
+          <w:p>
+            <w:pPr>
+              <w:jc w:val="center"/>
+              <w:rPr>
+                <w:rFonts w:ascii="Times New Roman" w:hAnsi="Times New Roman"/>
+                <w:sz w:val="28"/>
+                <w:szCs w:val="28"/>
+                <w:lang w:val="vi-VN"/>
+              </w:rPr>
+            </w:pPr>
+            <w:r>
+              <w:rPr>
+                <w:rFonts w:ascii="Times New Roman" w:hAnsi="Times New Roman"/>
+                <w:sz w:val="28"/>
+                <w:szCs w:val="28"/>
+                <w:lang w:val="vi-VN"/>
+              </w:rPr>
+              <w:t>2</w:t>
+            </w:r>
+          </w:p>
+        </w:tc>
+        <w:tc>
+          <w:tcPr>
+            <w:tcW w:w="2340" w:type="dxa"/>
+            <w:vAlign w:val="center"/>
+          </w:tcPr>
+          <w:p>
+            <w:pPr>
+              <w:jc w:val="center"/>
+              <w:rPr>
+                <w:rFonts w:ascii="Times New Roman" w:hAnsi="Times New Roman"/>
+                <w:sz w:val="28"/>
+                <w:szCs w:val="28"/>
+                <w:lang w:val="vi-VN"/>
+              </w:rPr>
+            </w:pPr>
+            <w:r>
+              <w:rPr>
+                <w:rFonts w:ascii="Times New Roman" w:hAnsi="Times New Roman"/>
+                <w:sz w:val="28"/>
+                <w:szCs w:val="28"/>
+                <w:lang w:val="vi-VN"/>
+              </w:rPr>
+              <w:t>NgayRutToiThieu</w:t>
+            </w:r>
+          </w:p>
+        </w:tc>
+        <w:tc>
+          <w:tcPr>
+            <w:tcW w:w="1800" w:type="dxa"/>
+            <w:vAlign w:val="center"/>
+          </w:tcPr>
+          <w:p>
+            <w:pPr>
+              <w:jc w:val="center"/>
+              <w:rPr>
+                <w:rFonts w:ascii="Times New Roman" w:hAnsi="Times New Roman"/>
+                <w:sz w:val="28"/>
+                <w:szCs w:val="28"/>
+                <w:lang w:val="vi-VN"/>
+              </w:rPr>
+            </w:pPr>
+            <w:r>
+              <w:rPr>
+                <w:rFonts w:ascii="Times New Roman" w:hAnsi="Times New Roman"/>
+                <w:sz w:val="28"/>
+                <w:szCs w:val="28"/>
+                <w:lang w:val="vi-VN"/>
+              </w:rPr>
+              <w:t>INT</w:t>
+            </w:r>
+          </w:p>
+        </w:tc>
+        <w:tc>
+          <w:tcPr>
+            <w:tcW w:w="1980" w:type="dxa"/>
+            <w:vAlign w:val="center"/>
+          </w:tcPr>
+          <w:p>
+            <w:pPr>
+              <w:jc w:val="center"/>
+              <w:rPr>
+                <w:rFonts w:ascii="Times New Roman" w:hAnsi="Times New Roman"/>
+                <w:sz w:val="28"/>
+                <w:szCs w:val="28"/>
+                <w:lang w:val="vi-VN"/>
+              </w:rPr>
+            </w:pPr>
+            <w:r>
+              <w:rPr>
+                <w:rFonts w:ascii="Times New Roman" w:hAnsi="Times New Roman"/>
+                <w:sz w:val="28"/>
+                <w:szCs w:val="28"/>
+                <w:lang w:val="vi-VN"/>
+              </w:rPr>
+              <w:t>NOT NULL</w:t>
+            </w:r>
+          </w:p>
+        </w:tc>
+        <w:tc>
+          <w:tcPr>
+            <w:tcW w:w="2610" w:type="dxa"/>
+            <w:vAlign w:val="center"/>
+          </w:tcPr>
+          <w:p>
+            <w:pPr>
+              <w:jc w:val="center"/>
+              <w:rPr>
+                <w:rFonts w:ascii="Times New Roman" w:hAnsi="Times New Roman"/>
+                <w:sz w:val="28"/>
+                <w:szCs w:val="28"/>
+                <w:lang w:val="vi-VN"/>
+              </w:rPr>
+            </w:pPr>
+            <w:r>
+              <w:rPr>
+                <w:rFonts w:ascii="Times New Roman" w:hAnsi="Times New Roman"/>
+                <w:sz w:val="28"/>
+                <w:szCs w:val="28"/>
+                <w:lang w:val="vi-VN"/>
+              </w:rPr>
+              <w:t>Số ngày tối thiểu sau khi gửi để có thể rút tiền</w:t>
+            </w:r>
+          </w:p>
+        </w:tc>
+      </w:tr>
+    </w:tbl>
+    <w:p>
+      <w:pPr>
+        <w:pStyle w:val="ListParagraph"/>
+        <w:spacing w:line="360" w:lineRule="auto"/>
+        <w:ind w:left="641"/>
+        <w:rPr>
+          <w:rFonts w:ascii="Times New Roman" w:hAnsi="Times New Roman"/>
+          <w:b/>
+          <w:bCs/>
+          <w:sz w:val="28"/>
+          <w:szCs w:val="28"/>
+          <w:lang w:val="vi-VN"/>
+        </w:rPr>
+      </w:pPr>
+    </w:p>
+    <w:p/>
     <w:sectPr>
       <w:headerReference w:type="default" r:id="rId21"/>
       <w:pgSz w:w="11906" w:h="16838"/>
@@ -17793,7 +22194,7 @@
           <w:rPr>
             <w:noProof/>
           </w:rPr>
-          <w:t>26</w:t>
+          <w:t>28</w:t>
         </w:r>
         <w:r>
           <w:rPr>
@@ -21032,7 +25433,7 @@
 </file>
 
 <file path=customXml/itemProps1.xml><?xml version="1.0" encoding="utf-8"?>
-<ds:datastoreItem xmlns:ds="http://schemas.openxmlformats.org/officeDocument/2006/customXml" ds:itemID="{3C4DC003-4E6A-4380-93B4-22395D8EC7E2}">
+<ds:datastoreItem xmlns:ds="http://schemas.openxmlformats.org/officeDocument/2006/customXml" ds:itemID="{D4BDCF82-BEA9-482A-AD51-EDC921C87034}">
   <ds:schemaRefs>
     <ds:schemaRef ds:uri="http://schemas.openxmlformats.org/officeDocument/2006/bibliography"/>
   </ds:schemaRefs>

</xml_diff>

<commit_message>
Update linh tinh, phân quyền người dùng
</commit_message>
<xml_diff>
--- a/BaoCao.docx
+++ b/BaoCao.docx
@@ -12971,18 +12971,6 @@
     </w:p>
     <w:p>
       <w:pPr>
-        <w:spacing w:line="360" w:lineRule="auto"/>
-        <w:ind w:left="511"/>
-        <w:rPr>
-          <w:rFonts w:ascii="Times New Roman" w:hAnsi="Times New Roman"/>
-          <w:b/>
-          <w:sz w:val="28"/>
-          <w:szCs w:val="28"/>
-        </w:rPr>
-      </w:pPr>
-    </w:p>
-    <w:p>
-      <w:pPr>
         <w:pStyle w:val="ListParagraph"/>
         <w:numPr>
           <w:ilvl w:val="0"/>
@@ -13316,7 +13304,6 @@
           <w:sz w:val="28"/>
           <w:szCs w:val="28"/>
         </w:rPr>
-        <w:lastRenderedPageBreak/>
         <w:t>B8</w:t>
       </w:r>
       <w:r>
@@ -13366,6 +13353,7 @@
           <w:sz w:val="28"/>
           <w:szCs w:val="28"/>
         </w:rPr>
+        <w:lastRenderedPageBreak/>
         <w:t>B9</w:t>
       </w:r>
       <w:r>
@@ -13477,7 +13465,7 @@
                 <w:sz w:val="28"/>
                 <w:szCs w:val="28"/>
               </w:rPr>
-              <w:t>BM7</w:t>
+              <w:t>BM8</w:t>
             </w:r>
             <w:r>
               <w:rPr>
@@ -13853,14 +13841,901 @@
     </w:tbl>
     <w:p>
       <w:pPr>
-        <w:spacing w:line="360" w:lineRule="auto"/>
-        <w:rPr>
-          <w:rFonts w:ascii="Times New Roman" w:hAnsi="Times New Roman"/>
-          <w:b/>
-          <w:sz w:val="28"/>
-          <w:szCs w:val="28"/>
-        </w:rPr>
-      </w:pPr>
+        <w:pStyle w:val="ListParagraph"/>
+        <w:numPr>
+          <w:ilvl w:val="0"/>
+          <w:numId w:val="2"/>
+        </w:numPr>
+        <w:spacing w:line="360" w:lineRule="auto"/>
+        <w:rPr>
+          <w:rFonts w:ascii="Times New Roman" w:hAnsi="Times New Roman"/>
+          <w:b/>
+          <w:sz w:val="28"/>
+          <w:szCs w:val="28"/>
+        </w:rPr>
+      </w:pPr>
+      <w:r>
+        <w:rPr>
+          <w:rFonts w:ascii="Times New Roman" w:hAnsi="Times New Roman"/>
+          <w:b/>
+          <w:sz w:val="28"/>
+          <w:szCs w:val="28"/>
+        </w:rPr>
+        <w:drawing>
+          <wp:anchor distT="0" distB="0" distL="114300" distR="114300" simplePos="0" relativeHeight="251665408" behindDoc="0" locked="0" layoutInCell="1" allowOverlap="1" wp14:anchorId="4654AAAC" wp14:editId="5E449048">
+            <wp:simplePos x="0" y="0"/>
+            <wp:positionH relativeFrom="column">
+              <wp:posOffset>-10795</wp:posOffset>
+            </wp:positionH>
+            <wp:positionV relativeFrom="paragraph">
+              <wp:posOffset>304165</wp:posOffset>
+            </wp:positionV>
+            <wp:extent cx="5579745" cy="2918460"/>
+            <wp:effectExtent l="0" t="0" r="1905" b="0"/>
+            <wp:wrapSquare wrapText="bothSides"/>
+            <wp:docPr id="15" name="Picture 15"/>
+            <wp:cNvGraphicFramePr>
+              <a:graphicFrameLocks xmlns:a="http://schemas.openxmlformats.org/drawingml/2006/main" noChangeAspect="1"/>
+            </wp:cNvGraphicFramePr>
+            <a:graphic xmlns:a="http://schemas.openxmlformats.org/drawingml/2006/main">
+              <a:graphicData uri="http://schemas.openxmlformats.org/drawingml/2006/picture">
+                <pic:pic xmlns:pic="http://schemas.openxmlformats.org/drawingml/2006/picture">
+                  <pic:nvPicPr>
+                    <pic:cNvPr id="1" name=""/>
+                    <pic:cNvPicPr/>
+                  </pic:nvPicPr>
+                  <pic:blipFill>
+                    <a:blip r:embed="rId16">
+                      <a:extLst>
+                        <a:ext uri="{28A0092B-C50C-407E-A947-70E740481C1C}">
+                          <a14:useLocalDpi xmlns:a14="http://schemas.microsoft.com/office/drawing/2010/main" val="0"/>
+                        </a:ext>
+                      </a:extLst>
+                    </a:blip>
+                    <a:stretch>
+                      <a:fillRect/>
+                    </a:stretch>
+                  </pic:blipFill>
+                  <pic:spPr>
+                    <a:xfrm>
+                      <a:off x="0" y="0"/>
+                      <a:ext cx="5579745" cy="2918460"/>
+                    </a:xfrm>
+                    <a:prstGeom prst="rect">
+                      <a:avLst/>
+                    </a:prstGeom>
+                  </pic:spPr>
+                </pic:pic>
+              </a:graphicData>
+            </a:graphic>
+          </wp:anchor>
+        </w:drawing>
+      </w:r>
+      <w:r>
+        <w:rPr>
+          <w:rFonts w:ascii="Times New Roman" w:hAnsi="Times New Roman"/>
+          <w:b/>
+          <w:sz w:val="28"/>
+          <w:szCs w:val="28"/>
+        </w:rPr>
+        <w:t>Sơ đồ 8.</w:t>
+      </w:r>
+    </w:p>
+    <w:p>
+      <w:pPr>
+        <w:pStyle w:val="ListParagraph"/>
+        <w:numPr>
+          <w:ilvl w:val="0"/>
+          <w:numId w:val="2"/>
+        </w:numPr>
+        <w:spacing w:line="360" w:lineRule="auto"/>
+        <w:rPr>
+          <w:rFonts w:ascii="Times New Roman" w:hAnsi="Times New Roman"/>
+          <w:b/>
+          <w:sz w:val="28"/>
+          <w:szCs w:val="28"/>
+        </w:rPr>
+      </w:pPr>
+      <w:r>
+        <w:rPr>
+          <w:rFonts w:ascii="Times New Roman" w:hAnsi="Times New Roman"/>
+          <w:b/>
+          <w:sz w:val="28"/>
+          <w:szCs w:val="28"/>
+        </w:rPr>
+        <w:t>Các luồng dữ liệu.</w:t>
+      </w:r>
+    </w:p>
+    <w:p>
+      <w:pPr>
+        <w:pStyle w:val="ListParagraph"/>
+        <w:numPr>
+          <w:ilvl w:val="1"/>
+          <w:numId w:val="6"/>
+        </w:numPr>
+        <w:spacing w:line="360" w:lineRule="auto"/>
+        <w:jc w:val="both"/>
+        <w:rPr>
+          <w:rFonts w:ascii="Times New Roman" w:hAnsi="Times New Roman"/>
+          <w:b/>
+          <w:sz w:val="28"/>
+          <w:szCs w:val="28"/>
+        </w:rPr>
+      </w:pPr>
+      <w:r>
+        <w:rPr>
+          <w:rFonts w:ascii="Times New Roman" w:hAnsi="Times New Roman"/>
+          <w:b/>
+          <w:sz w:val="28"/>
+          <w:szCs w:val="28"/>
+        </w:rPr>
+        <w:t xml:space="preserve">D1: </w:t>
+      </w:r>
+      <w:r>
+        <w:rPr>
+          <w:rFonts w:ascii="Times New Roman" w:hAnsi="Times New Roman"/>
+          <w:bCs/>
+          <w:sz w:val="28"/>
+          <w:szCs w:val="28"/>
+        </w:rPr>
+        <w:t>Mã đăng nhập, tên người dùng, quyền người dùng</w:t>
+      </w:r>
+      <w:r>
+        <w:rPr>
+          <w:rFonts w:ascii="Times New Roman" w:hAnsi="Times New Roman"/>
+          <w:bCs/>
+          <w:sz w:val="28"/>
+          <w:szCs w:val="28"/>
+        </w:rPr>
+        <w:t>.</w:t>
+      </w:r>
+    </w:p>
+    <w:p>
+      <w:pPr>
+        <w:pStyle w:val="ListParagraph"/>
+        <w:numPr>
+          <w:ilvl w:val="1"/>
+          <w:numId w:val="6"/>
+        </w:numPr>
+        <w:spacing w:line="360" w:lineRule="auto"/>
+        <w:jc w:val="both"/>
+        <w:rPr>
+          <w:rFonts w:ascii="Times New Roman" w:hAnsi="Times New Roman"/>
+          <w:b/>
+          <w:sz w:val="28"/>
+          <w:szCs w:val="28"/>
+        </w:rPr>
+      </w:pPr>
+      <w:r>
+        <w:rPr>
+          <w:rFonts w:ascii="Times New Roman" w:hAnsi="Times New Roman"/>
+          <w:b/>
+          <w:sz w:val="28"/>
+          <w:szCs w:val="28"/>
+        </w:rPr>
+        <w:t xml:space="preserve">D2: </w:t>
+      </w:r>
+      <w:r>
+        <w:rPr>
+          <w:rFonts w:ascii="Times New Roman" w:hAnsi="Times New Roman"/>
+          <w:bCs/>
+          <w:sz w:val="28"/>
+          <w:szCs w:val="28"/>
+        </w:rPr>
+        <w:t>Không có.</w:t>
+      </w:r>
+    </w:p>
+    <w:p>
+      <w:pPr>
+        <w:pStyle w:val="ListParagraph"/>
+        <w:numPr>
+          <w:ilvl w:val="1"/>
+          <w:numId w:val="6"/>
+        </w:numPr>
+        <w:spacing w:line="360" w:lineRule="auto"/>
+        <w:jc w:val="both"/>
+        <w:rPr>
+          <w:rFonts w:ascii="Times New Roman" w:hAnsi="Times New Roman"/>
+          <w:b/>
+          <w:sz w:val="28"/>
+          <w:szCs w:val="28"/>
+        </w:rPr>
+      </w:pPr>
+      <w:r>
+        <w:rPr>
+          <w:rFonts w:ascii="Times New Roman" w:hAnsi="Times New Roman"/>
+          <w:b/>
+          <w:sz w:val="28"/>
+          <w:szCs w:val="28"/>
+        </w:rPr>
+        <w:t xml:space="preserve">D3: </w:t>
+      </w:r>
+      <w:r>
+        <w:rPr>
+          <w:rFonts w:ascii="Times New Roman" w:hAnsi="Times New Roman"/>
+          <w:bCs/>
+          <w:sz w:val="28"/>
+          <w:szCs w:val="28"/>
+        </w:rPr>
+        <w:t xml:space="preserve">Danh sách </w:t>
+      </w:r>
+      <w:r>
+        <w:rPr>
+          <w:rFonts w:ascii="Times New Roman" w:hAnsi="Times New Roman"/>
+          <w:bCs/>
+          <w:sz w:val="28"/>
+          <w:szCs w:val="28"/>
+        </w:rPr>
+        <w:t>phân quyền, danh sách các người dùng (Mã đăng nhập, tên người dùng)</w:t>
+      </w:r>
+      <w:r>
+        <w:rPr>
+          <w:rFonts w:ascii="Times New Roman" w:hAnsi="Times New Roman"/>
+          <w:bCs/>
+          <w:sz w:val="28"/>
+          <w:szCs w:val="28"/>
+        </w:rPr>
+        <w:t>.</w:t>
+      </w:r>
+    </w:p>
+    <w:p>
+      <w:pPr>
+        <w:pStyle w:val="ListParagraph"/>
+        <w:numPr>
+          <w:ilvl w:val="1"/>
+          <w:numId w:val="6"/>
+        </w:numPr>
+        <w:spacing w:line="360" w:lineRule="auto"/>
+        <w:jc w:val="both"/>
+        <w:rPr>
+          <w:rFonts w:ascii="Times New Roman" w:hAnsi="Times New Roman"/>
+          <w:b/>
+          <w:sz w:val="28"/>
+          <w:szCs w:val="28"/>
+        </w:rPr>
+      </w:pPr>
+      <w:r>
+        <w:rPr>
+          <w:rFonts w:ascii="Times New Roman" w:hAnsi="Times New Roman"/>
+          <w:b/>
+          <w:sz w:val="28"/>
+          <w:szCs w:val="28"/>
+        </w:rPr>
+        <w:t xml:space="preserve">D4: </w:t>
+      </w:r>
+      <w:r>
+        <w:rPr>
+          <w:rFonts w:ascii="Times New Roman" w:hAnsi="Times New Roman"/>
+          <w:bCs/>
+          <w:sz w:val="28"/>
+          <w:szCs w:val="28"/>
+        </w:rPr>
+        <w:t>D3 sau khi thay đổi theo D1.</w:t>
+      </w:r>
+    </w:p>
+    <w:p>
+      <w:pPr>
+        <w:pStyle w:val="ListParagraph"/>
+        <w:numPr>
+          <w:ilvl w:val="1"/>
+          <w:numId w:val="6"/>
+        </w:numPr>
+        <w:spacing w:line="360" w:lineRule="auto"/>
+        <w:jc w:val="both"/>
+        <w:rPr>
+          <w:rFonts w:ascii="Times New Roman" w:hAnsi="Times New Roman"/>
+          <w:b/>
+          <w:sz w:val="28"/>
+          <w:szCs w:val="28"/>
+        </w:rPr>
+      </w:pPr>
+      <w:r>
+        <w:rPr>
+          <w:rFonts w:ascii="Times New Roman" w:hAnsi="Times New Roman"/>
+          <w:b/>
+          <w:sz w:val="28"/>
+          <w:szCs w:val="28"/>
+        </w:rPr>
+        <w:t xml:space="preserve">D5: </w:t>
+      </w:r>
+      <w:r>
+        <w:rPr>
+          <w:rFonts w:ascii="Times New Roman" w:hAnsi="Times New Roman"/>
+          <w:sz w:val="28"/>
+          <w:szCs w:val="28"/>
+        </w:rPr>
+        <w:t>Không có.</w:t>
+      </w:r>
+    </w:p>
+    <w:p>
+      <w:pPr>
+        <w:pStyle w:val="ListParagraph"/>
+        <w:numPr>
+          <w:ilvl w:val="1"/>
+          <w:numId w:val="6"/>
+        </w:numPr>
+        <w:spacing w:line="360" w:lineRule="auto"/>
+        <w:jc w:val="both"/>
+        <w:rPr>
+          <w:rFonts w:ascii="Times New Roman" w:hAnsi="Times New Roman"/>
+          <w:b/>
+          <w:sz w:val="28"/>
+          <w:szCs w:val="28"/>
+        </w:rPr>
+      </w:pPr>
+      <w:r>
+        <w:rPr>
+          <w:rFonts w:ascii="Times New Roman" w:hAnsi="Times New Roman"/>
+          <w:b/>
+          <w:sz w:val="28"/>
+          <w:szCs w:val="28"/>
+        </w:rPr>
+        <w:t xml:space="preserve">D6: </w:t>
+      </w:r>
+      <w:r>
+        <w:rPr>
+          <w:rFonts w:ascii="Times New Roman" w:hAnsi="Times New Roman"/>
+          <w:bCs/>
+          <w:sz w:val="28"/>
+          <w:szCs w:val="28"/>
+        </w:rPr>
+        <w:t>D4.</w:t>
+      </w:r>
+    </w:p>
+    <w:p>
+      <w:pPr>
+        <w:pStyle w:val="ListParagraph"/>
+        <w:numPr>
+          <w:ilvl w:val="0"/>
+          <w:numId w:val="2"/>
+        </w:numPr>
+        <w:spacing w:line="360" w:lineRule="auto"/>
+        <w:rPr>
+          <w:rFonts w:ascii="Times New Roman" w:hAnsi="Times New Roman"/>
+          <w:b/>
+          <w:sz w:val="28"/>
+          <w:szCs w:val="28"/>
+        </w:rPr>
+      </w:pPr>
+      <w:r>
+        <w:rPr>
+          <w:rFonts w:ascii="Times New Roman" w:hAnsi="Times New Roman"/>
+          <w:b/>
+          <w:sz w:val="28"/>
+          <w:szCs w:val="28"/>
+        </w:rPr>
+        <w:t>Thuật toán.</w:t>
+      </w:r>
+    </w:p>
+    <w:p>
+      <w:pPr>
+        <w:pStyle w:val="ListParagraph"/>
+        <w:numPr>
+          <w:ilvl w:val="1"/>
+          <w:numId w:val="6"/>
+        </w:numPr>
+        <w:spacing w:line="360" w:lineRule="auto"/>
+        <w:jc w:val="both"/>
+        <w:rPr>
+          <w:rFonts w:ascii="Times New Roman" w:hAnsi="Times New Roman"/>
+          <w:sz w:val="28"/>
+          <w:szCs w:val="28"/>
+        </w:rPr>
+      </w:pPr>
+      <w:r>
+        <w:rPr>
+          <w:rFonts w:ascii="Times New Roman" w:hAnsi="Times New Roman"/>
+          <w:b/>
+          <w:sz w:val="28"/>
+          <w:szCs w:val="28"/>
+        </w:rPr>
+        <w:lastRenderedPageBreak/>
+        <w:t>B</w:t>
+      </w:r>
+      <w:r>
+        <w:rPr>
+          <w:rFonts w:ascii="Times New Roman" w:hAnsi="Times New Roman"/>
+          <w:b/>
+          <w:sz w:val="28"/>
+          <w:szCs w:val="28"/>
+        </w:rPr>
+        <w:t>0</w:t>
+      </w:r>
+      <w:r>
+        <w:rPr>
+          <w:rFonts w:ascii="Times New Roman" w:hAnsi="Times New Roman"/>
+          <w:sz w:val="28"/>
+          <w:szCs w:val="28"/>
+        </w:rPr>
+        <w:t xml:space="preserve">: </w:t>
+      </w:r>
+      <w:r>
+        <w:rPr>
+          <w:rFonts w:ascii="Times New Roman" w:hAnsi="Times New Roman"/>
+          <w:sz w:val="28"/>
+          <w:szCs w:val="28"/>
+        </w:rPr>
+        <w:t xml:space="preserve">Kiểm tra người cập nhật có phải quản trị viên (Admin) hay không? Nếu không chuyển sang </w:t>
+      </w:r>
+      <w:r>
+        <w:rPr>
+          <w:rFonts w:ascii="Times New Roman" w:hAnsi="Times New Roman"/>
+          <w:b/>
+          <w:sz w:val="28"/>
+          <w:szCs w:val="28"/>
+        </w:rPr>
+        <w:t>B</w:t>
+      </w:r>
+      <w:r>
+        <w:rPr>
+          <w:rFonts w:ascii="Times New Roman" w:hAnsi="Times New Roman"/>
+          <w:b/>
+          <w:sz w:val="28"/>
+          <w:szCs w:val="28"/>
+        </w:rPr>
+        <w:t>10</w:t>
+      </w:r>
+      <w:r>
+        <w:rPr>
+          <w:rFonts w:ascii="Times New Roman" w:hAnsi="Times New Roman"/>
+          <w:b/>
+          <w:sz w:val="28"/>
+          <w:szCs w:val="28"/>
+        </w:rPr>
+        <w:t>.</w:t>
+      </w:r>
+    </w:p>
+    <w:p>
+      <w:pPr>
+        <w:pStyle w:val="ListParagraph"/>
+        <w:numPr>
+          <w:ilvl w:val="1"/>
+          <w:numId w:val="6"/>
+        </w:numPr>
+        <w:spacing w:line="360" w:lineRule="auto"/>
+        <w:jc w:val="both"/>
+        <w:rPr>
+          <w:rFonts w:ascii="Times New Roman" w:hAnsi="Times New Roman"/>
+          <w:sz w:val="28"/>
+          <w:szCs w:val="28"/>
+        </w:rPr>
+      </w:pPr>
+      <w:r>
+        <w:rPr>
+          <w:rFonts w:ascii="Times New Roman" w:hAnsi="Times New Roman"/>
+          <w:b/>
+          <w:sz w:val="28"/>
+          <w:szCs w:val="28"/>
+        </w:rPr>
+        <w:t>B1</w:t>
+      </w:r>
+      <w:r>
+        <w:rPr>
+          <w:rFonts w:ascii="Times New Roman" w:hAnsi="Times New Roman"/>
+          <w:sz w:val="28"/>
+          <w:szCs w:val="28"/>
+        </w:rPr>
+        <w:t>: Nhận D1 từ ng</w:t>
+      </w:r>
+      <w:r>
+        <w:rPr>
+          <w:rFonts w:ascii="Times New Roman" w:hAnsi="Times New Roman" w:hint="eastAsia"/>
+          <w:sz w:val="28"/>
+          <w:szCs w:val="28"/>
+        </w:rPr>
+        <w:t>ư</w:t>
+      </w:r>
+      <w:r>
+        <w:rPr>
+          <w:rFonts w:ascii="Times New Roman" w:hAnsi="Times New Roman"/>
+          <w:sz w:val="28"/>
+          <w:szCs w:val="28"/>
+        </w:rPr>
+        <w:t>ời dùng.</w:t>
+      </w:r>
+    </w:p>
+    <w:p>
+      <w:pPr>
+        <w:pStyle w:val="ListParagraph"/>
+        <w:numPr>
+          <w:ilvl w:val="1"/>
+          <w:numId w:val="6"/>
+        </w:numPr>
+        <w:spacing w:line="360" w:lineRule="auto"/>
+        <w:jc w:val="both"/>
+        <w:rPr>
+          <w:rFonts w:ascii="Times New Roman" w:hAnsi="Times New Roman"/>
+          <w:sz w:val="28"/>
+          <w:szCs w:val="28"/>
+        </w:rPr>
+      </w:pPr>
+      <w:r>
+        <w:rPr>
+          <w:rFonts w:ascii="Times New Roman" w:hAnsi="Times New Roman"/>
+          <w:b/>
+          <w:sz w:val="28"/>
+          <w:szCs w:val="28"/>
+        </w:rPr>
+        <w:t>B2</w:t>
+      </w:r>
+      <w:r>
+        <w:rPr>
+          <w:rFonts w:ascii="Times New Roman" w:hAnsi="Times New Roman"/>
+          <w:sz w:val="28"/>
+          <w:szCs w:val="28"/>
+        </w:rPr>
+        <w:t>: Kết nối c</w:t>
+      </w:r>
+      <w:r>
+        <w:rPr>
+          <w:rFonts w:ascii="Times New Roman" w:hAnsi="Times New Roman" w:hint="eastAsia"/>
+          <w:sz w:val="28"/>
+          <w:szCs w:val="28"/>
+        </w:rPr>
+        <w:t>ơ</w:t>
+      </w:r>
+      <w:r>
+        <w:rPr>
+          <w:rFonts w:ascii="Times New Roman" w:hAnsi="Times New Roman"/>
+          <w:sz w:val="28"/>
+          <w:szCs w:val="28"/>
+        </w:rPr>
+        <w:t xml:space="preserve"> sở dữ liệu.</w:t>
+      </w:r>
+    </w:p>
+    <w:p>
+      <w:pPr>
+        <w:pStyle w:val="ListParagraph"/>
+        <w:numPr>
+          <w:ilvl w:val="1"/>
+          <w:numId w:val="6"/>
+        </w:numPr>
+        <w:spacing w:line="360" w:lineRule="auto"/>
+        <w:jc w:val="both"/>
+        <w:rPr>
+          <w:rFonts w:ascii="Times New Roman" w:hAnsi="Times New Roman"/>
+          <w:sz w:val="28"/>
+          <w:szCs w:val="28"/>
+        </w:rPr>
+      </w:pPr>
+      <w:r>
+        <w:rPr>
+          <w:rFonts w:ascii="Times New Roman" w:hAnsi="Times New Roman"/>
+          <w:b/>
+          <w:sz w:val="28"/>
+          <w:szCs w:val="28"/>
+        </w:rPr>
+        <w:t>B3</w:t>
+      </w:r>
+      <w:r>
+        <w:rPr>
+          <w:rFonts w:ascii="Times New Roman" w:hAnsi="Times New Roman"/>
+          <w:sz w:val="28"/>
+          <w:szCs w:val="28"/>
+        </w:rPr>
+        <w:t>: Đọc D3 từ bộ nhớ phụ.</w:t>
+      </w:r>
+    </w:p>
+    <w:p>
+      <w:pPr>
+        <w:pStyle w:val="ListParagraph"/>
+        <w:numPr>
+          <w:ilvl w:val="1"/>
+          <w:numId w:val="6"/>
+        </w:numPr>
+        <w:spacing w:line="360" w:lineRule="auto"/>
+        <w:jc w:val="both"/>
+        <w:rPr>
+          <w:rFonts w:ascii="Times New Roman" w:hAnsi="Times New Roman"/>
+          <w:sz w:val="28"/>
+          <w:szCs w:val="28"/>
+        </w:rPr>
+      </w:pPr>
+      <w:r>
+        <w:rPr>
+          <w:rFonts w:ascii="Times New Roman" w:hAnsi="Times New Roman"/>
+          <w:b/>
+          <w:sz w:val="28"/>
+          <w:szCs w:val="28"/>
+        </w:rPr>
+        <w:t>B4</w:t>
+      </w:r>
+      <w:r>
+        <w:rPr>
+          <w:rFonts w:ascii="Times New Roman" w:hAnsi="Times New Roman"/>
+          <w:sz w:val="28"/>
+          <w:szCs w:val="28"/>
+        </w:rPr>
+        <w:t xml:space="preserve">: Kiểm tra </w:t>
+      </w:r>
+      <w:r>
+        <w:rPr>
+          <w:rFonts w:ascii="Times New Roman" w:hAnsi="Times New Roman"/>
+          <w:sz w:val="28"/>
+          <w:szCs w:val="28"/>
+        </w:rPr>
+        <w:t>quyền người dùng có nằm trong danh sách phân quyền hay không? Nếu không chuyển sang</w:t>
+      </w:r>
+      <w:r>
+        <w:rPr>
+          <w:rFonts w:ascii="Times New Roman" w:hAnsi="Times New Roman"/>
+          <w:sz w:val="28"/>
+          <w:szCs w:val="28"/>
+        </w:rPr>
+        <w:t xml:space="preserve"> </w:t>
+      </w:r>
+      <w:r>
+        <w:rPr>
+          <w:rFonts w:ascii="Times New Roman" w:hAnsi="Times New Roman"/>
+          <w:b/>
+          <w:sz w:val="28"/>
+          <w:szCs w:val="28"/>
+        </w:rPr>
+        <w:t>B7.</w:t>
+      </w:r>
+    </w:p>
+    <w:p>
+      <w:pPr>
+        <w:pStyle w:val="ListParagraph"/>
+        <w:numPr>
+          <w:ilvl w:val="1"/>
+          <w:numId w:val="6"/>
+        </w:numPr>
+        <w:spacing w:line="360" w:lineRule="auto"/>
+        <w:jc w:val="both"/>
+        <w:rPr>
+          <w:rFonts w:ascii="Times New Roman" w:hAnsi="Times New Roman"/>
+          <w:sz w:val="28"/>
+          <w:szCs w:val="28"/>
+        </w:rPr>
+      </w:pPr>
+      <w:r>
+        <w:rPr>
+          <w:rFonts w:ascii="Times New Roman" w:hAnsi="Times New Roman"/>
+          <w:b/>
+          <w:sz w:val="28"/>
+          <w:szCs w:val="28"/>
+        </w:rPr>
+        <w:t>B5</w:t>
+      </w:r>
+      <w:r>
+        <w:rPr>
+          <w:rFonts w:ascii="Times New Roman" w:hAnsi="Times New Roman"/>
+          <w:sz w:val="28"/>
+          <w:szCs w:val="28"/>
+        </w:rPr>
+        <w:t>:</w:t>
+      </w:r>
+      <w:r>
+        <w:rPr>
+          <w:rFonts w:ascii="Times New Roman" w:hAnsi="Times New Roman"/>
+          <w:sz w:val="28"/>
+          <w:szCs w:val="28"/>
+        </w:rPr>
+        <w:t xml:space="preserve"> Kiểm tra xem mã đăng nhập, tên đăng nhập có nằm trong danh sách người dùng hay không?</w:t>
+      </w:r>
+      <w:r>
+        <w:rPr>
+          <w:rFonts w:ascii="Times New Roman" w:hAnsi="Times New Roman"/>
+          <w:sz w:val="28"/>
+          <w:szCs w:val="28"/>
+        </w:rPr>
+        <w:t xml:space="preserve"> Nếu không chuyển sang </w:t>
+      </w:r>
+      <w:r>
+        <w:rPr>
+          <w:rFonts w:ascii="Times New Roman" w:hAnsi="Times New Roman"/>
+          <w:b/>
+          <w:sz w:val="28"/>
+          <w:szCs w:val="28"/>
+        </w:rPr>
+        <w:t>B7</w:t>
+      </w:r>
+      <w:r>
+        <w:rPr>
+          <w:rFonts w:ascii="Times New Roman" w:hAnsi="Times New Roman"/>
+          <w:sz w:val="28"/>
+          <w:szCs w:val="28"/>
+        </w:rPr>
+        <w:t>.</w:t>
+      </w:r>
+    </w:p>
+    <w:p>
+      <w:pPr>
+        <w:pStyle w:val="ListParagraph"/>
+        <w:numPr>
+          <w:ilvl w:val="1"/>
+          <w:numId w:val="6"/>
+        </w:numPr>
+        <w:spacing w:line="360" w:lineRule="auto"/>
+        <w:jc w:val="both"/>
+        <w:rPr>
+          <w:rFonts w:ascii="Times New Roman" w:hAnsi="Times New Roman"/>
+          <w:sz w:val="28"/>
+          <w:szCs w:val="28"/>
+        </w:rPr>
+      </w:pPr>
+      <w:r>
+        <w:rPr>
+          <w:rFonts w:ascii="Times New Roman" w:hAnsi="Times New Roman"/>
+          <w:b/>
+          <w:sz w:val="28"/>
+          <w:szCs w:val="28"/>
+        </w:rPr>
+        <w:t>B6</w:t>
+      </w:r>
+      <w:r>
+        <w:rPr>
+          <w:rFonts w:ascii="Times New Roman" w:hAnsi="Times New Roman"/>
+          <w:sz w:val="28"/>
+          <w:szCs w:val="28"/>
+        </w:rPr>
+        <w:t>: Thay đổi dữ liệu từ D3 theo D1.</w:t>
+      </w:r>
+    </w:p>
+    <w:p>
+      <w:pPr>
+        <w:pStyle w:val="ListParagraph"/>
+        <w:numPr>
+          <w:ilvl w:val="1"/>
+          <w:numId w:val="6"/>
+        </w:numPr>
+        <w:spacing w:line="360" w:lineRule="auto"/>
+        <w:jc w:val="both"/>
+        <w:rPr>
+          <w:rFonts w:ascii="Times New Roman" w:hAnsi="Times New Roman"/>
+          <w:sz w:val="28"/>
+          <w:szCs w:val="28"/>
+        </w:rPr>
+      </w:pPr>
+      <w:r>
+        <w:rPr>
+          <w:rFonts w:ascii="Times New Roman" w:hAnsi="Times New Roman"/>
+          <w:b/>
+          <w:sz w:val="28"/>
+          <w:szCs w:val="28"/>
+        </w:rPr>
+        <w:t>B7</w:t>
+      </w:r>
+      <w:r>
+        <w:rPr>
+          <w:rFonts w:ascii="Times New Roman" w:hAnsi="Times New Roman"/>
+          <w:sz w:val="28"/>
+          <w:szCs w:val="28"/>
+        </w:rPr>
+        <w:t>: L</w:t>
+      </w:r>
+      <w:r>
+        <w:rPr>
+          <w:rFonts w:ascii="Times New Roman" w:hAnsi="Times New Roman" w:hint="eastAsia"/>
+          <w:sz w:val="28"/>
+          <w:szCs w:val="28"/>
+        </w:rPr>
+        <w:t>ư</w:t>
+      </w:r>
+      <w:r>
+        <w:rPr>
+          <w:rFonts w:ascii="Times New Roman" w:hAnsi="Times New Roman"/>
+          <w:sz w:val="28"/>
+          <w:szCs w:val="28"/>
+        </w:rPr>
+        <w:t>u D4 xuống bộ nhớ phụ</w:t>
+      </w:r>
+    </w:p>
+    <w:p>
+      <w:pPr>
+        <w:pStyle w:val="ListParagraph"/>
+        <w:numPr>
+          <w:ilvl w:val="1"/>
+          <w:numId w:val="6"/>
+        </w:numPr>
+        <w:spacing w:line="360" w:lineRule="auto"/>
+        <w:jc w:val="both"/>
+        <w:rPr>
+          <w:rFonts w:ascii="Times New Roman" w:hAnsi="Times New Roman"/>
+          <w:sz w:val="28"/>
+          <w:szCs w:val="28"/>
+        </w:rPr>
+      </w:pPr>
+      <w:r>
+        <w:rPr>
+          <w:rFonts w:ascii="Times New Roman" w:hAnsi="Times New Roman"/>
+          <w:b/>
+          <w:sz w:val="28"/>
+          <w:szCs w:val="28"/>
+        </w:rPr>
+        <w:t>B8</w:t>
+      </w:r>
+      <w:r>
+        <w:rPr>
+          <w:rFonts w:ascii="Times New Roman" w:hAnsi="Times New Roman"/>
+          <w:sz w:val="28"/>
+          <w:szCs w:val="28"/>
+        </w:rPr>
+        <w:t>: Trả D6 cho người dùng.</w:t>
+      </w:r>
+    </w:p>
+    <w:p>
+      <w:pPr>
+        <w:pStyle w:val="ListParagraph"/>
+        <w:numPr>
+          <w:ilvl w:val="1"/>
+          <w:numId w:val="6"/>
+        </w:numPr>
+        <w:spacing w:line="360" w:lineRule="auto"/>
+        <w:jc w:val="both"/>
+        <w:rPr>
+          <w:rFonts w:ascii="Times New Roman" w:hAnsi="Times New Roman"/>
+          <w:sz w:val="28"/>
+          <w:szCs w:val="28"/>
+        </w:rPr>
+      </w:pPr>
+      <w:r>
+        <w:rPr>
+          <w:rFonts w:ascii="Times New Roman" w:hAnsi="Times New Roman"/>
+          <w:b/>
+          <w:sz w:val="28"/>
+          <w:szCs w:val="28"/>
+        </w:rPr>
+        <w:t>B9</w:t>
+      </w:r>
+      <w:r>
+        <w:rPr>
+          <w:rFonts w:ascii="Times New Roman" w:hAnsi="Times New Roman"/>
+          <w:sz w:val="28"/>
+          <w:szCs w:val="28"/>
+        </w:rPr>
+        <w:t>: Đóng kết nối c</w:t>
+      </w:r>
+      <w:r>
+        <w:rPr>
+          <w:rFonts w:ascii="Times New Roman" w:hAnsi="Times New Roman" w:hint="eastAsia"/>
+          <w:sz w:val="28"/>
+          <w:szCs w:val="28"/>
+        </w:rPr>
+        <w:t>ơ</w:t>
+      </w:r>
+      <w:r>
+        <w:rPr>
+          <w:rFonts w:ascii="Times New Roman" w:hAnsi="Times New Roman"/>
+          <w:sz w:val="28"/>
+          <w:szCs w:val="28"/>
+        </w:rPr>
+        <w:t xml:space="preserve"> sở dữ liệu.</w:t>
+      </w:r>
+    </w:p>
+    <w:p>
+      <w:pPr>
+        <w:pStyle w:val="ListParagraph"/>
+        <w:numPr>
+          <w:ilvl w:val="1"/>
+          <w:numId w:val="6"/>
+        </w:numPr>
+        <w:spacing w:line="360" w:lineRule="auto"/>
+        <w:jc w:val="both"/>
+        <w:rPr>
+          <w:rFonts w:ascii="Times New Roman" w:hAnsi="Times New Roman"/>
+          <w:sz w:val="28"/>
+          <w:szCs w:val="28"/>
+        </w:rPr>
+      </w:pPr>
+      <w:r>
+        <w:rPr>
+          <w:rFonts w:ascii="Times New Roman" w:hAnsi="Times New Roman"/>
+          <w:b/>
+          <w:sz w:val="28"/>
+          <w:szCs w:val="28"/>
+        </w:rPr>
+        <w:t>B10</w:t>
+      </w:r>
+      <w:r>
+        <w:rPr>
+          <w:rFonts w:ascii="Times New Roman" w:hAnsi="Times New Roman"/>
+          <w:sz w:val="28"/>
+          <w:szCs w:val="28"/>
+        </w:rPr>
+        <w:t>: Kết thúc.</w:t>
+      </w:r>
     </w:p>
     <w:p>
       <w:pPr>
@@ -14017,6 +14892,7 @@
           <w:szCs w:val="28"/>
           <w:lang w:val="en-GB" w:eastAsia="en-GB"/>
         </w:rPr>
+        <w:lastRenderedPageBreak/>
         <w:drawing>
           <wp:inline distT="0" distB="0" distL="0" distR="0" wp14:anchorId="5F4CAE62" wp14:editId="1BCAD70C">
             <wp:extent cx="4733925" cy="2998151"/>
@@ -14033,7 +14909,7 @@
                     <pic:cNvPicPr/>
                   </pic:nvPicPr>
                   <pic:blipFill>
-                    <a:blip r:embed="rId16"/>
+                    <a:blip r:embed="rId17"/>
                     <a:stretch>
                       <a:fillRect/>
                     </a:stretch>
@@ -14122,7 +14998,6 @@
                 <w:sz w:val="28"/>
                 <w:szCs w:val="28"/>
               </w:rPr>
-              <w:lastRenderedPageBreak/>
               <w:t>STT</w:t>
             </w:r>
           </w:p>
@@ -14419,6 +15294,7 @@
                 <w:sz w:val="28"/>
                 <w:szCs w:val="28"/>
               </w:rPr>
+              <w:lastRenderedPageBreak/>
               <w:t>3</w:t>
             </w:r>
           </w:p>
@@ -14624,7 +15500,6 @@
           <w:sz w:val="28"/>
           <w:szCs w:val="28"/>
         </w:rPr>
-        <w:lastRenderedPageBreak/>
         <w:t>Biểu mẫu liên quan: BM1.</w:t>
       </w:r>
     </w:p>
@@ -14802,6 +15677,7 @@
           <w:szCs w:val="28"/>
           <w:lang w:val="en-GB" w:eastAsia="en-GB"/>
         </w:rPr>
+        <w:lastRenderedPageBreak/>
         <w:drawing>
           <wp:anchor distT="0" distB="0" distL="114300" distR="114300" simplePos="0" relativeHeight="251659264" behindDoc="1" locked="0" layoutInCell="1" allowOverlap="1" wp14:anchorId="4FA89AFC" wp14:editId="124E9529">
             <wp:simplePos x="0" y="0"/>
@@ -14834,7 +15710,7 @@
                     <pic:cNvPicPr/>
                   </pic:nvPicPr>
                   <pic:blipFill>
-                    <a:blip r:embed="rId17">
+                    <a:blip r:embed="rId18">
                       <a:extLst>
                         <a:ext uri="{28A0092B-C50C-407E-A947-70E740481C1C}">
                           <a14:useLocalDpi xmlns:a14="http://schemas.microsoft.com/office/drawing/2010/main" val="0"/>
@@ -14884,7 +15760,6 @@
           <w:sz w:val="28"/>
           <w:szCs w:val="28"/>
         </w:rPr>
-        <w:lastRenderedPageBreak/>
         <w:t>Thiết kế dữ liệu với tính tiến hóa:</w:t>
       </w:r>
     </w:p>
@@ -15140,6 +16015,7 @@
           <w:szCs w:val="28"/>
           <w:lang w:val="fr-FR"/>
         </w:rPr>
+        <w:lastRenderedPageBreak/>
         <w:t>Qui định liên quan: QĐ2.</w:t>
       </w:r>
     </w:p>
@@ -15376,7 +16252,6 @@
           <w:szCs w:val="28"/>
           <w:lang w:val="en-GB" w:eastAsia="en-GB"/>
         </w:rPr>
-        <w:lastRenderedPageBreak/>
         <w:drawing>
           <wp:inline distT="0" distB="0" distL="0" distR="0" wp14:anchorId="6BBCF0AD" wp14:editId="4A6A122F">
             <wp:extent cx="5303980" cy="5448772"/>
@@ -15393,7 +16268,7 @@
                     <pic:cNvPicPr/>
                   </pic:nvPicPr>
                   <pic:blipFill>
-                    <a:blip r:embed="rId18"/>
+                    <a:blip r:embed="rId19"/>
                     <a:stretch>
                       <a:fillRect/>
                     </a:stretch>
@@ -15462,6 +16337,7 @@
           <w:sz w:val="28"/>
           <w:szCs w:val="28"/>
         </w:rPr>
+        <w:lastRenderedPageBreak/>
         <w:t>Xét yêu cầu lập phiếu rút tiền.</w:t>
       </w:r>
     </w:p>
@@ -15639,7 +16515,6 @@
           <w:sz w:val="28"/>
           <w:szCs w:val="28"/>
         </w:rPr>
-        <w:lastRenderedPageBreak/>
         <w:t xml:space="preserve">Các thuộc tính trừu tượng: </w:t>
       </w:r>
       <w:r>
@@ -15718,7 +16593,7 @@
                     <pic:cNvPicPr/>
                   </pic:nvPicPr>
                   <pic:blipFill>
-                    <a:blip r:embed="rId19">
+                    <a:blip r:embed="rId20">
                       <a:extLst>
                         <a:ext uri="{28A0092B-C50C-407E-A947-70E740481C1C}">
                           <a14:useLocalDpi xmlns:a14="http://schemas.microsoft.com/office/drawing/2010/main" val="0"/>
@@ -15774,6 +16649,7 @@
           <w:sz w:val="28"/>
           <w:szCs w:val="28"/>
         </w:rPr>
+        <w:lastRenderedPageBreak/>
         <w:t>Thiết kế dữ liệu với tính tiến hóa:</w:t>
       </w:r>
     </w:p>
@@ -15911,7 +16787,6 @@
           <w:sz w:val="28"/>
           <w:szCs w:val="28"/>
         </w:rPr>
-        <w:lastRenderedPageBreak/>
         <w:t>Các thuộc tính trừu tượng: MaPhieu, MaKH, MaCT, MaLoaiTK.</w:t>
       </w:r>
     </w:p>
@@ -15962,7 +16837,7 @@
                     <pic:cNvPicPr/>
                   </pic:nvPicPr>
                   <pic:blipFill>
-                    <a:blip r:embed="rId20">
+                    <a:blip r:embed="rId21">
                       <a:extLst>
                         <a:ext uri="{28A0092B-C50C-407E-A947-70E740481C1C}">
                           <a14:useLocalDpi xmlns:a14="http://schemas.microsoft.com/office/drawing/2010/main" val="0"/>
@@ -16062,6 +16937,7 @@
           <w:sz w:val="28"/>
           <w:szCs w:val="28"/>
         </w:rPr>
+        <w:lastRenderedPageBreak/>
         <w:t>Thiết kế dữ liệu với tính đúng đắn:</w:t>
       </w:r>
     </w:p>
@@ -16233,7 +17109,6 @@
           <w:sz w:val="28"/>
           <w:szCs w:val="28"/>
         </w:rPr>
-        <w:lastRenderedPageBreak/>
         <w:t>Các thuộc tính trừu tượng:</w:t>
       </w:r>
       <w:r>
@@ -16305,7 +17180,7 @@
                     <pic:cNvPicPr/>
                   </pic:nvPicPr>
                   <pic:blipFill>
-                    <a:blip r:embed="rId20">
+                    <a:blip r:embed="rId21">
                       <a:extLst>
                         <a:ext uri="{28A0092B-C50C-407E-A947-70E740481C1C}">
                           <a14:useLocalDpi xmlns:a14="http://schemas.microsoft.com/office/drawing/2010/main" val="0"/>
@@ -16402,6 +17277,7 @@
           <w:sz w:val="28"/>
           <w:szCs w:val="28"/>
         </w:rPr>
+        <w:lastRenderedPageBreak/>
         <w:t>Xét yêu cầu lập báo cáo.</w:t>
       </w:r>
     </w:p>
@@ -16484,6 +17360,14 @@
         </w:rPr>
         <w:t>Biểu mẫu liên quan: BM5.1</w:t>
       </w:r>
+      <w:r>
+        <w:rPr>
+          <w:rFonts w:ascii="Times New Roman" w:hAnsi="Times New Roman"/>
+          <w:sz w:val="28"/>
+          <w:szCs w:val="28"/>
+        </w:rPr>
+        <w:t>.</w:t>
+      </w:r>
     </w:p>
     <w:p>
       <w:pPr>
@@ -16509,6 +17393,14 @@
         </w:rPr>
         <w:t>Sơ đồ luồng liên quan: SĐ5</w:t>
       </w:r>
+      <w:r>
+        <w:rPr>
+          <w:rFonts w:ascii="Times New Roman" w:hAnsi="Times New Roman"/>
+          <w:sz w:val="28"/>
+          <w:szCs w:val="28"/>
+        </w:rPr>
+        <w:t>.</w:t>
+      </w:r>
     </w:p>
     <w:p>
       <w:pPr>
@@ -16542,6 +17434,14 @@
         </w:rPr>
         <w:t>Không có</w:t>
       </w:r>
+      <w:r>
+        <w:rPr>
+          <w:rFonts w:ascii="Times New Roman" w:hAnsi="Times New Roman"/>
+          <w:sz w:val="28"/>
+          <w:szCs w:val="28"/>
+        </w:rPr>
+        <w:t>.</w:t>
+      </w:r>
     </w:p>
     <w:p>
       <w:pPr>
@@ -16564,7 +17464,6 @@
           <w:sz w:val="28"/>
           <w:szCs w:val="28"/>
         </w:rPr>
-        <w:lastRenderedPageBreak/>
         <w:t>Thiết kế dữ liệu: table CTPHIEUGUI, table KHACHHANG,</w:t>
       </w:r>
       <w:r>
@@ -16684,7 +17583,7 @@
                     <pic:cNvPicPr/>
                   </pic:nvPicPr>
                   <pic:blipFill>
-                    <a:blip r:embed="rId20">
+                    <a:blip r:embed="rId21">
                       <a:extLst>
                         <a:ext uri="{28A0092B-C50C-407E-A947-70E740481C1C}">
                           <a14:useLocalDpi xmlns:a14="http://schemas.microsoft.com/office/drawing/2010/main" val="0"/>
@@ -16838,6 +17737,14 @@
         </w:rPr>
         <w:t>Biểu mẫu liên quan: BM5.2</w:t>
       </w:r>
+      <w:r>
+        <w:rPr>
+          <w:rFonts w:ascii="Times New Roman" w:hAnsi="Times New Roman"/>
+          <w:sz w:val="28"/>
+          <w:szCs w:val="28"/>
+        </w:rPr>
+        <w:t>.</w:t>
+      </w:r>
     </w:p>
     <w:p>
       <w:pPr>
@@ -16863,6 +17770,14 @@
         </w:rPr>
         <w:t>Sơ đồ luồng liên quan: SĐ6</w:t>
       </w:r>
+      <w:r>
+        <w:rPr>
+          <w:rFonts w:ascii="Times New Roman" w:hAnsi="Times New Roman"/>
+          <w:sz w:val="28"/>
+          <w:szCs w:val="28"/>
+        </w:rPr>
+        <w:t>.</w:t>
+      </w:r>
     </w:p>
     <w:p>
       <w:pPr>
@@ -16896,6 +17811,14 @@
         </w:rPr>
         <w:t>Không có</w:t>
       </w:r>
+      <w:r>
+        <w:rPr>
+          <w:rFonts w:ascii="Times New Roman" w:hAnsi="Times New Roman"/>
+          <w:sz w:val="28"/>
+          <w:szCs w:val="28"/>
+        </w:rPr>
+        <w:t>.</w:t>
+      </w:r>
     </w:p>
     <w:p>
       <w:pPr>
@@ -16918,7 +17841,6 @@
           <w:sz w:val="28"/>
           <w:szCs w:val="28"/>
         </w:rPr>
-        <w:lastRenderedPageBreak/>
         <w:t>Thiết kế dữ liệu: table CTPHIEUGUI, table KHACHHANG,</w:t>
       </w:r>
       <w:r>
@@ -17023,7 +17945,7 @@
                     <pic:cNvPicPr/>
                   </pic:nvPicPr>
                   <pic:blipFill>
-                    <a:blip r:embed="rId20">
+                    <a:blip r:embed="rId21">
                       <a:extLst>
                         <a:ext uri="{28A0092B-C50C-407E-A947-70E740481C1C}">
                           <a14:useLocalDpi xmlns:a14="http://schemas.microsoft.com/office/drawing/2010/main" val="0"/>
@@ -17142,6 +18064,417 @@
       <w:pPr>
         <w:pStyle w:val="ListParagraph"/>
         <w:numPr>
+          <w:ilvl w:val="0"/>
+          <w:numId w:val="19"/>
+        </w:numPr>
+        <w:spacing w:line="360" w:lineRule="auto"/>
+        <w:ind w:left="851" w:hanging="284"/>
+        <w:rPr>
+          <w:rFonts w:ascii="Times New Roman" w:hAnsi="Times New Roman"/>
+          <w:b/>
+          <w:bCs/>
+          <w:sz w:val="28"/>
+          <w:szCs w:val="28"/>
+        </w:rPr>
+      </w:pPr>
+      <w:r>
+        <w:rPr>
+          <w:rFonts w:ascii="Times New Roman" w:hAnsi="Times New Roman"/>
+          <w:b/>
+          <w:bCs/>
+          <w:sz w:val="28"/>
+          <w:szCs w:val="28"/>
+        </w:rPr>
+        <w:t>Thiết kế dữ liệu với tính đúng đắn:</w:t>
+      </w:r>
+    </w:p>
+    <w:p>
+      <w:pPr>
+        <w:pStyle w:val="ListParagraph"/>
+        <w:numPr>
+          <w:ilvl w:val="0"/>
+          <w:numId w:val="20"/>
+        </w:numPr>
+        <w:spacing w:line="360" w:lineRule="auto"/>
+        <w:rPr>
+          <w:rFonts w:ascii="Times New Roman" w:hAnsi="Times New Roman"/>
+          <w:b/>
+          <w:bCs/>
+          <w:sz w:val="28"/>
+          <w:szCs w:val="28"/>
+        </w:rPr>
+      </w:pPr>
+      <w:r>
+        <w:rPr>
+          <w:rFonts w:ascii="Times New Roman" w:hAnsi="Times New Roman"/>
+          <w:sz w:val="28"/>
+          <w:szCs w:val="28"/>
+        </w:rPr>
+        <w:t>Biểu mẫu liên quan: BM8.</w:t>
+      </w:r>
+    </w:p>
+    <w:p>
+      <w:pPr>
+        <w:pStyle w:val="ListParagraph"/>
+        <w:numPr>
+          <w:ilvl w:val="0"/>
+          <w:numId w:val="20"/>
+        </w:numPr>
+        <w:spacing w:line="360" w:lineRule="auto"/>
+        <w:rPr>
+          <w:rFonts w:ascii="Times New Roman" w:hAnsi="Times New Roman"/>
+          <w:b/>
+          <w:bCs/>
+          <w:sz w:val="28"/>
+          <w:szCs w:val="28"/>
+        </w:rPr>
+      </w:pPr>
+      <w:r>
+        <w:rPr>
+          <w:rFonts w:ascii="Times New Roman" w:hAnsi="Times New Roman"/>
+          <w:sz w:val="28"/>
+          <w:szCs w:val="28"/>
+        </w:rPr>
+        <w:t>Sơ đồ luồng liên quan: SĐ8.</w:t>
+      </w:r>
+    </w:p>
+    <w:p>
+      <w:pPr>
+        <w:pStyle w:val="ListParagraph"/>
+        <w:numPr>
+          <w:ilvl w:val="0"/>
+          <w:numId w:val="20"/>
+        </w:numPr>
+        <w:spacing w:line="360" w:lineRule="auto"/>
+        <w:rPr>
+          <w:rFonts w:ascii="Times New Roman" w:hAnsi="Times New Roman"/>
+          <w:b/>
+          <w:bCs/>
+          <w:sz w:val="28"/>
+          <w:szCs w:val="28"/>
+        </w:rPr>
+      </w:pPr>
+      <w:r>
+        <w:rPr>
+          <w:rFonts w:ascii="Times New Roman" w:hAnsi="Times New Roman"/>
+          <w:sz w:val="28"/>
+          <w:szCs w:val="28"/>
+        </w:rPr>
+        <w:t xml:space="preserve">Các thuộc tính mới: </w:t>
+      </w:r>
+      <w:r>
+        <w:rPr>
+          <w:rFonts w:ascii="Times New Roman" w:hAnsi="Times New Roman"/>
+          <w:sz w:val="28"/>
+          <w:szCs w:val="28"/>
+        </w:rPr>
+        <w:t xml:space="preserve">MaKH -&gt; MaNguoiDung, MaNhom, MatKhau, TenKH -&gt; TenNguoiDung, TenNhom, </w:t>
+      </w:r>
+      <w:r>
+        <w:rPr>
+          <w:rFonts w:ascii="Times New Roman" w:hAnsi="Times New Roman"/>
+          <w:sz w:val="28"/>
+          <w:szCs w:val="28"/>
+        </w:rPr>
+        <w:t>CTPHIEUGUI(NgayCT) -&gt; CTPHIEUGUI(NgayThayDoi)</w:t>
+      </w:r>
+      <w:r>
+        <w:rPr>
+          <w:rFonts w:ascii="Times New Roman" w:hAnsi="Times New Roman"/>
+          <w:sz w:val="28"/>
+          <w:szCs w:val="28"/>
+        </w:rPr>
+        <w:t>.</w:t>
+      </w:r>
+    </w:p>
+    <w:p>
+      <w:pPr>
+        <w:pStyle w:val="ListParagraph"/>
+        <w:numPr>
+          <w:ilvl w:val="0"/>
+          <w:numId w:val="20"/>
+        </w:numPr>
+        <w:spacing w:line="360" w:lineRule="auto"/>
+        <w:rPr>
+          <w:rFonts w:ascii="Times New Roman" w:hAnsi="Times New Roman"/>
+          <w:b/>
+          <w:sz w:val="28"/>
+          <w:szCs w:val="28"/>
+        </w:rPr>
+      </w:pPr>
+      <w:r>
+        <w:rPr>
+          <w:rFonts w:ascii="Times New Roman" w:hAnsi="Times New Roman"/>
+          <w:sz w:val="28"/>
+          <w:szCs w:val="28"/>
+        </w:rPr>
+        <w:t xml:space="preserve">Thiết kế dữ liệu: table CTPHIEUGUI, </w:t>
+      </w:r>
+      <w:r>
+        <w:rPr>
+          <w:rFonts w:ascii="Times New Roman" w:hAnsi="Times New Roman"/>
+          <w:color w:val="FF0000"/>
+          <w:sz w:val="28"/>
+          <w:szCs w:val="28"/>
+        </w:rPr>
+        <w:t>table KHACHHANG</w:t>
+      </w:r>
+      <w:r>
+        <w:rPr>
+          <w:rFonts w:ascii="Times New Roman" w:hAnsi="Times New Roman"/>
+          <w:color w:val="FF0000"/>
+          <w:sz w:val="28"/>
+          <w:szCs w:val="28"/>
+        </w:rPr>
+        <w:t xml:space="preserve"> -&gt; table NGUOIDUNG</w:t>
+      </w:r>
+      <w:r>
+        <w:rPr>
+          <w:rFonts w:ascii="Times New Roman" w:hAnsi="Times New Roman"/>
+          <w:sz w:val="28"/>
+          <w:szCs w:val="28"/>
+        </w:rPr>
+        <w:t>,</w:t>
+      </w:r>
+      <w:r>
+        <w:rPr>
+          <w:rFonts w:ascii="Times New Roman" w:hAnsi="Times New Roman"/>
+          <w:sz w:val="28"/>
+          <w:szCs w:val="28"/>
+          <w:lang w:val="vi-VN"/>
+        </w:rPr>
+        <w:t xml:space="preserve"> </w:t>
+      </w:r>
+      <w:r>
+        <w:rPr>
+          <w:rFonts w:ascii="Times New Roman" w:hAnsi="Times New Roman"/>
+          <w:sz w:val="28"/>
+          <w:szCs w:val="28"/>
+        </w:rPr>
+        <w:t>table PHIEUGUI, table LOAITK,</w:t>
+      </w:r>
+      <w:r>
+        <w:rPr>
+          <w:rFonts w:ascii="Times New Roman" w:hAnsi="Times New Roman"/>
+          <w:sz w:val="28"/>
+          <w:szCs w:val="28"/>
+        </w:rPr>
+        <w:t>table THAMSO</w:t>
+      </w:r>
+      <w:r>
+        <w:rPr>
+          <w:rFonts w:ascii="Times New Roman" w:hAnsi="Times New Roman"/>
+          <w:sz w:val="28"/>
+          <w:szCs w:val="28"/>
+        </w:rPr>
+        <w:t xml:space="preserve">, </w:t>
+      </w:r>
+      <w:r>
+        <w:rPr>
+          <w:rFonts w:ascii="Times New Roman" w:hAnsi="Times New Roman"/>
+          <w:color w:val="FF0000"/>
+          <w:sz w:val="28"/>
+          <w:szCs w:val="28"/>
+        </w:rPr>
+        <w:t>table NHOMNGUOIDUNG</w:t>
+      </w:r>
+      <w:r>
+        <w:rPr>
+          <w:rFonts w:ascii="Times New Roman" w:hAnsi="Times New Roman"/>
+          <w:sz w:val="28"/>
+          <w:szCs w:val="28"/>
+        </w:rPr>
+        <w:t>.</w:t>
+      </w:r>
+    </w:p>
+    <w:p>
+      <w:pPr>
+        <w:pStyle w:val="ListParagraph"/>
+        <w:numPr>
+          <w:ilvl w:val="0"/>
+          <w:numId w:val="20"/>
+        </w:numPr>
+        <w:spacing w:line="360" w:lineRule="auto"/>
+        <w:rPr>
+          <w:rFonts w:ascii="Times New Roman" w:hAnsi="Times New Roman"/>
+          <w:b/>
+          <w:sz w:val="28"/>
+          <w:szCs w:val="28"/>
+        </w:rPr>
+      </w:pPr>
+      <w:r>
+        <w:rPr>
+          <w:rFonts w:ascii="Times New Roman" w:hAnsi="Times New Roman"/>
+          <w:sz w:val="28"/>
+          <w:szCs w:val="28"/>
+        </w:rPr>
+        <w:t>Các thuộc tính trừu tượng:</w:t>
+      </w:r>
+      <w:r>
+        <w:rPr>
+          <w:rFonts w:ascii="Times New Roman" w:hAnsi="Times New Roman"/>
+          <w:sz w:val="28"/>
+          <w:szCs w:val="28"/>
+        </w:rPr>
+        <w:t xml:space="preserve"> </w:t>
+      </w:r>
+      <w:r>
+        <w:rPr>
+          <w:rFonts w:ascii="Times New Roman" w:hAnsi="Times New Roman"/>
+          <w:sz w:val="28"/>
+          <w:szCs w:val="28"/>
+        </w:rPr>
+        <w:t xml:space="preserve">MaPhieu, </w:t>
+      </w:r>
+      <w:r>
+        <w:rPr>
+          <w:rFonts w:ascii="Times New Roman" w:hAnsi="Times New Roman"/>
+          <w:color w:val="FF0000"/>
+          <w:sz w:val="28"/>
+          <w:szCs w:val="28"/>
+        </w:rPr>
+        <w:t>MaKH</w:t>
+      </w:r>
+      <w:r>
+        <w:rPr>
+          <w:rFonts w:ascii="Times New Roman" w:hAnsi="Times New Roman"/>
+          <w:color w:val="FF0000"/>
+          <w:sz w:val="28"/>
+          <w:szCs w:val="28"/>
+        </w:rPr>
+        <w:t xml:space="preserve"> -&gt; MaNguoiDung</w:t>
+      </w:r>
+      <w:r>
+        <w:rPr>
+          <w:rFonts w:ascii="Times New Roman" w:hAnsi="Times New Roman"/>
+          <w:sz w:val="28"/>
+          <w:szCs w:val="28"/>
+        </w:rPr>
+        <w:t>, MaCT, MaLoaiTK</w:t>
+      </w:r>
+      <w:r>
+        <w:rPr>
+          <w:rFonts w:ascii="Times New Roman" w:hAnsi="Times New Roman"/>
+          <w:sz w:val="28"/>
+          <w:szCs w:val="28"/>
+        </w:rPr>
+        <w:t>,</w:t>
+      </w:r>
+      <w:r>
+        <w:rPr>
+          <w:rFonts w:ascii="Times New Roman" w:hAnsi="Times New Roman"/>
+          <w:color w:val="FF0000"/>
+          <w:sz w:val="28"/>
+          <w:szCs w:val="28"/>
+        </w:rPr>
+        <w:t xml:space="preserve"> MaNhom</w:t>
+      </w:r>
+      <w:r>
+        <w:rPr>
+          <w:rFonts w:ascii="Times New Roman" w:hAnsi="Times New Roman"/>
+          <w:sz w:val="28"/>
+          <w:szCs w:val="28"/>
+        </w:rPr>
+        <w:t>.</w:t>
+      </w:r>
+    </w:p>
+    <w:p>
+      <w:pPr>
+        <w:pStyle w:val="ListParagraph"/>
+        <w:numPr>
+          <w:ilvl w:val="0"/>
+          <w:numId w:val="20"/>
+        </w:numPr>
+        <w:spacing w:line="360" w:lineRule="auto"/>
+        <w:rPr>
+          <w:rFonts w:ascii="Times New Roman" w:hAnsi="Times New Roman"/>
+          <w:b/>
+          <w:sz w:val="28"/>
+          <w:szCs w:val="28"/>
+        </w:rPr>
+      </w:pPr>
+      <w:r>
+        <w:rPr>
+          <w:rFonts w:ascii="Times New Roman" w:hAnsi="Times New Roman"/>
+          <w:b/>
+          <w:sz w:val="28"/>
+          <w:szCs w:val="28"/>
+        </w:rPr>
+        <w:drawing>
+          <wp:anchor distT="0" distB="0" distL="114300" distR="114300" simplePos="0" relativeHeight="251666432" behindDoc="0" locked="0" layoutInCell="1" allowOverlap="1" wp14:anchorId="5A6EF4C3" wp14:editId="258CCAAE">
+            <wp:simplePos x="0" y="0"/>
+            <wp:positionH relativeFrom="column">
+              <wp:posOffset>24765</wp:posOffset>
+            </wp:positionH>
+            <wp:positionV relativeFrom="paragraph">
+              <wp:posOffset>307975</wp:posOffset>
+            </wp:positionV>
+            <wp:extent cx="5579745" cy="2245360"/>
+            <wp:effectExtent l="0" t="0" r="1905" b="2540"/>
+            <wp:wrapSquare wrapText="bothSides"/>
+            <wp:docPr id="22" name="Picture 22"/>
+            <wp:cNvGraphicFramePr>
+              <a:graphicFrameLocks xmlns:a="http://schemas.openxmlformats.org/drawingml/2006/main" noChangeAspect="1"/>
+            </wp:cNvGraphicFramePr>
+            <a:graphic xmlns:a="http://schemas.openxmlformats.org/drawingml/2006/main">
+              <a:graphicData uri="http://schemas.openxmlformats.org/drawingml/2006/picture">
+                <pic:pic xmlns:pic="http://schemas.openxmlformats.org/drawingml/2006/picture">
+                  <pic:nvPicPr>
+                    <pic:cNvPr id="1" name=""/>
+                    <pic:cNvPicPr/>
+                  </pic:nvPicPr>
+                  <pic:blipFill>
+                    <a:blip r:embed="rId22">
+                      <a:extLst>
+                        <a:ext uri="{28A0092B-C50C-407E-A947-70E740481C1C}">
+                          <a14:useLocalDpi xmlns:a14="http://schemas.microsoft.com/office/drawing/2010/main" val="0"/>
+                        </a:ext>
+                      </a:extLst>
+                    </a:blip>
+                    <a:stretch>
+                      <a:fillRect/>
+                    </a:stretch>
+                  </pic:blipFill>
+                  <pic:spPr>
+                    <a:xfrm>
+                      <a:off x="0" y="0"/>
+                      <a:ext cx="5579745" cy="2245360"/>
+                    </a:xfrm>
+                    <a:prstGeom prst="rect">
+                      <a:avLst/>
+                    </a:prstGeom>
+                  </pic:spPr>
+                </pic:pic>
+              </a:graphicData>
+            </a:graphic>
+          </wp:anchor>
+        </w:drawing>
+      </w:r>
+      <w:r>
+        <w:rPr>
+          <w:rFonts w:ascii="Times New Roman" w:hAnsi="Times New Roman"/>
+          <w:sz w:val="28"/>
+          <w:szCs w:val="28"/>
+        </w:rPr>
+        <w:t>Sơ đồ logic:</w:t>
+      </w:r>
+    </w:p>
+    <w:p>
+      <w:pPr>
+        <w:spacing w:line="360" w:lineRule="auto"/>
+        <w:ind w:left="1211"/>
+        <w:rPr>
+          <w:rFonts w:ascii="Times New Roman" w:hAnsi="Times New Roman"/>
+          <w:b/>
+          <w:sz w:val="28"/>
+          <w:szCs w:val="28"/>
+        </w:rPr>
+      </w:pPr>
+    </w:p>
+    <w:p>
+      <w:pPr>
+        <w:pStyle w:val="ListParagraph"/>
+        <w:numPr>
           <w:ilvl w:val="1"/>
           <w:numId w:val="16"/>
         </w:numPr>
@@ -17161,6 +18494,76 @@
           <w:szCs w:val="28"/>
         </w:rPr>
         <w:t>Sơ đồ logic hoàn chỉnh.</w:t>
+      </w:r>
+    </w:p>
+    <w:p>
+      <w:pPr>
+        <w:spacing w:line="360" w:lineRule="auto"/>
+        <w:ind w:left="641"/>
+        <w:rPr>
+          <w:rFonts w:ascii="Times New Roman" w:hAnsi="Times New Roman"/>
+          <w:b/>
+          <w:sz w:val="28"/>
+          <w:szCs w:val="28"/>
+        </w:rPr>
+      </w:pPr>
+      <w:r>
+        <w:rPr>
+          <w:rFonts w:ascii="Times New Roman" w:hAnsi="Times New Roman"/>
+          <w:b/>
+          <w:sz w:val="28"/>
+          <w:szCs w:val="28"/>
+        </w:rPr>
+        <w:lastRenderedPageBreak/>
+        <w:drawing>
+          <wp:anchor distT="0" distB="0" distL="114300" distR="114300" simplePos="0" relativeHeight="251667456" behindDoc="0" locked="0" layoutInCell="1" allowOverlap="1" wp14:anchorId="5E449661" wp14:editId="1F625BC8">
+            <wp:simplePos x="0" y="0"/>
+            <wp:positionH relativeFrom="column">
+              <wp:posOffset>65405</wp:posOffset>
+            </wp:positionH>
+            <wp:positionV relativeFrom="paragraph">
+              <wp:posOffset>0</wp:posOffset>
+            </wp:positionV>
+            <wp:extent cx="5579745" cy="2245360"/>
+            <wp:effectExtent l="0" t="0" r="1905" b="2540"/>
+            <wp:wrapSquare wrapText="bothSides"/>
+            <wp:docPr id="23" name="Picture 23"/>
+            <wp:cNvGraphicFramePr>
+              <a:graphicFrameLocks xmlns:a="http://schemas.openxmlformats.org/drawingml/2006/main" noChangeAspect="1"/>
+            </wp:cNvGraphicFramePr>
+            <a:graphic xmlns:a="http://schemas.openxmlformats.org/drawingml/2006/main">
+              <a:graphicData uri="http://schemas.openxmlformats.org/drawingml/2006/picture">
+                <pic:pic xmlns:pic="http://schemas.openxmlformats.org/drawingml/2006/picture">
+                  <pic:nvPicPr>
+                    <pic:cNvPr id="1" name=""/>
+                    <pic:cNvPicPr/>
+                  </pic:nvPicPr>
+                  <pic:blipFill>
+                    <a:blip r:embed="rId22">
+                      <a:extLst>
+                        <a:ext uri="{28A0092B-C50C-407E-A947-70E740481C1C}">
+                          <a14:useLocalDpi xmlns:a14="http://schemas.microsoft.com/office/drawing/2010/main" val="0"/>
+                        </a:ext>
+                      </a:extLst>
+                    </a:blip>
+                    <a:stretch>
+                      <a:fillRect/>
+                    </a:stretch>
+                  </pic:blipFill>
+                  <pic:spPr>
+                    <a:xfrm>
+                      <a:off x="0" y="0"/>
+                      <a:ext cx="5579745" cy="2245360"/>
+                    </a:xfrm>
+                    <a:prstGeom prst="rect">
+                      <a:avLst/>
+                    </a:prstGeom>
+                  </pic:spPr>
+                </pic:pic>
+              </a:graphicData>
+            </a:graphic>
+          </wp:anchor>
+        </w:drawing>
       </w:r>
     </w:p>
     <w:p>
@@ -17390,7 +18793,6 @@
                 <w:sz w:val="28"/>
                 <w:szCs w:val="28"/>
               </w:rPr>
-              <w:lastRenderedPageBreak/>
               <w:t>2</w:t>
             </w:r>
           </w:p>
@@ -17570,7 +18972,7 @@
                 <w:sz w:val="28"/>
                 <w:szCs w:val="28"/>
               </w:rPr>
-              <w:t>KHACHHANG</w:t>
+              <w:t>NGUOIDUNG</w:t>
             </w:r>
           </w:p>
         </w:tc>
@@ -17594,7 +18996,15 @@
                 <w:sz w:val="28"/>
                 <w:szCs w:val="28"/>
               </w:rPr>
-              <w:t>Danh sách Khách hàng</w:t>
+              <w:t xml:space="preserve">Danh sách </w:t>
+            </w:r>
+            <w:r>
+              <w:rPr>
+                <w:rFonts w:ascii="Times New Roman" w:hAnsi="Times New Roman"/>
+                <w:sz w:val="28"/>
+                <w:szCs w:val="28"/>
+              </w:rPr>
+              <w:t>Người dùng</w:t>
             </w:r>
           </w:p>
         </w:tc>
@@ -17673,6 +19083,84 @@
                 <w:szCs w:val="28"/>
               </w:rPr>
               <w:t>Danh sách Tham số</w:t>
+            </w:r>
+          </w:p>
+        </w:tc>
+      </w:tr>
+      <w:tr>
+        <w:trPr>
+          <w:trHeight w:val="567"/>
+        </w:trPr>
+        <w:tc>
+          <w:tcPr>
+            <w:tcW w:w="870" w:type="dxa"/>
+            <w:vAlign w:val="center"/>
+          </w:tcPr>
+          <w:p>
+            <w:pPr>
+              <w:jc w:val="center"/>
+              <w:rPr>
+                <w:rFonts w:ascii="Times New Roman" w:hAnsi="Times New Roman"/>
+                <w:sz w:val="28"/>
+                <w:szCs w:val="28"/>
+              </w:rPr>
+            </w:pPr>
+            <w:r>
+              <w:rPr>
+                <w:rFonts w:ascii="Times New Roman" w:hAnsi="Times New Roman"/>
+                <w:sz w:val="28"/>
+                <w:szCs w:val="28"/>
+              </w:rPr>
+              <w:t>6</w:t>
+            </w:r>
+          </w:p>
+        </w:tc>
+        <w:tc>
+          <w:tcPr>
+            <w:tcW w:w="4305" w:type="dxa"/>
+            <w:vAlign w:val="center"/>
+          </w:tcPr>
+          <w:p>
+            <w:pPr>
+              <w:spacing w:line="360" w:lineRule="auto"/>
+              <w:jc w:val="center"/>
+              <w:rPr>
+                <w:rFonts w:ascii="Times New Roman" w:hAnsi="Times New Roman"/>
+                <w:sz w:val="28"/>
+                <w:szCs w:val="28"/>
+              </w:rPr>
+            </w:pPr>
+            <w:r>
+              <w:rPr>
+                <w:rFonts w:ascii="Times New Roman" w:hAnsi="Times New Roman"/>
+                <w:sz w:val="28"/>
+                <w:szCs w:val="28"/>
+              </w:rPr>
+              <w:t>NHOMNGUOIDUNG</w:t>
+            </w:r>
+          </w:p>
+        </w:tc>
+        <w:tc>
+          <w:tcPr>
+            <w:tcW w:w="3093" w:type="dxa"/>
+            <w:vAlign w:val="center"/>
+          </w:tcPr>
+          <w:p>
+            <w:pPr>
+              <w:jc w:val="center"/>
+              <w:rPr>
+                <w:rFonts w:ascii="Times New Roman" w:hAnsi="Times New Roman"/>
+                <w:sz w:val="28"/>
+                <w:szCs w:val="28"/>
+              </w:rPr>
+            </w:pPr>
+            <w:r>
+              <w:rPr>
+                <w:rFonts w:ascii="Times New Roman" w:hAnsi="Times New Roman"/>
+                <w:sz w:val="28"/>
+                <w:szCs w:val="28"/>
+              </w:rPr>
+              <w:t>Danh sách Nhóm người dùng</w:t>
             </w:r>
           </w:p>
         </w:tc>
@@ -18226,15 +19714,13 @@
                 <w:rFonts w:ascii="Times New Roman" w:hAnsi="Times New Roman"/>
                 <w:sz w:val="28"/>
                 <w:szCs w:val="28"/>
-                <w:lang w:val="vi-VN"/>
-              </w:rPr>
-            </w:pPr>
-            <w:r>
-              <w:rPr>
-                <w:rFonts w:ascii="Times New Roman" w:hAnsi="Times New Roman"/>
-                <w:sz w:val="28"/>
-                <w:szCs w:val="28"/>
-                <w:lang w:val="vi-VN"/>
+              </w:rPr>
+            </w:pPr>
+            <w:r>
+              <w:rPr>
+                <w:rFonts w:ascii="Times New Roman" w:hAnsi="Times New Roman"/>
+                <w:sz w:val="28"/>
+                <w:szCs w:val="28"/>
               </w:rPr>
               <w:t>MaKH</w:t>
             </w:r>
@@ -18252,17 +19738,15 @@
                 <w:rFonts w:ascii="Times New Roman" w:hAnsi="Times New Roman"/>
                 <w:sz w:val="28"/>
                 <w:szCs w:val="28"/>
-                <w:lang w:val="vi-VN"/>
-              </w:rPr>
-            </w:pPr>
-            <w:r>
-              <w:rPr>
-                <w:rFonts w:ascii="Times New Roman" w:hAnsi="Times New Roman"/>
-                <w:sz w:val="28"/>
-                <w:szCs w:val="28"/>
-                <w:lang w:val="vi-VN"/>
-              </w:rPr>
-              <w:t>INT</w:t>
+              </w:rPr>
+            </w:pPr>
+            <w:r>
+              <w:rPr>
+                <w:rFonts w:ascii="Times New Roman" w:hAnsi="Times New Roman"/>
+                <w:sz w:val="28"/>
+                <w:szCs w:val="28"/>
+              </w:rPr>
+              <w:t>NVARCHAR(20)</w:t>
             </w:r>
           </w:p>
         </w:tc>
@@ -18569,6 +20053,7 @@
                 <w:szCs w:val="28"/>
                 <w:lang w:val="vi-VN"/>
               </w:rPr>
+              <w:lastRenderedPageBreak/>
               <w:t>5</w:t>
             </w:r>
           </w:p>
@@ -19855,7 +21340,6 @@
                 <w:szCs w:val="28"/>
                 <w:lang w:val="vi-VN"/>
               </w:rPr>
-              <w:lastRenderedPageBreak/>
               <w:t>5</w:t>
             </w:r>
           </w:p>
@@ -20752,7 +22236,6 @@
           <w:rFonts w:ascii="Times New Roman" w:hAnsi="Times New Roman"/>
           <w:sz w:val="28"/>
           <w:szCs w:val="28"/>
-          <w:lang w:val="vi-VN"/>
         </w:rPr>
       </w:pPr>
       <w:r>
@@ -20778,12 +22261,9 @@
           <w:rFonts w:ascii="Times New Roman" w:hAnsi="Times New Roman"/>
           <w:sz w:val="28"/>
           <w:szCs w:val="28"/>
-          <w:lang w:val="vi-VN"/>
-        </w:rPr>
-        <w:t>KHACHHANG</w:t>
-      </w:r>
-      <w:bookmarkStart w:id="1" w:name="_GoBack"/>
-      <w:bookmarkEnd w:id="1"/>
+        </w:rPr>
+        <w:t>NGUOIDUNG</w:t>
+      </w:r>
     </w:p>
     <w:tbl>
       <w:tblPr>
@@ -20988,17 +22468,15 @@
                 <w:rFonts w:ascii="Times New Roman" w:hAnsi="Times New Roman"/>
                 <w:sz w:val="28"/>
                 <w:szCs w:val="28"/>
-                <w:lang w:val="vi-VN"/>
-              </w:rPr>
-            </w:pPr>
-            <w:r>
-              <w:rPr>
-                <w:rFonts w:ascii="Times New Roman" w:hAnsi="Times New Roman"/>
-                <w:sz w:val="28"/>
-                <w:szCs w:val="28"/>
-                <w:lang w:val="vi-VN"/>
-              </w:rPr>
-              <w:t>MaKH</w:t>
+              </w:rPr>
+            </w:pPr>
+            <w:r>
+              <w:rPr>
+                <w:rFonts w:ascii="Times New Roman" w:hAnsi="Times New Roman"/>
+                <w:sz w:val="28"/>
+                <w:szCs w:val="28"/>
+              </w:rPr>
+              <w:t>MaNguoiDung</w:t>
             </w:r>
           </w:p>
         </w:tc>
@@ -21022,7 +22500,7 @@
                 <w:sz w:val="28"/>
                 <w:szCs w:val="28"/>
               </w:rPr>
-              <w:t>INT IDENTITY(1,1)</w:t>
+              <w:t>NVARCHAR(20)</w:t>
             </w:r>
           </w:p>
         </w:tc>
@@ -21092,16 +22570,15 @@
                 <w:rFonts w:ascii="Times New Roman" w:hAnsi="Times New Roman"/>
                 <w:sz w:val="28"/>
                 <w:szCs w:val="28"/>
-                <w:lang w:val="vi-VN"/>
-              </w:rPr>
-            </w:pPr>
-            <w:r>
-              <w:rPr>
-                <w:rFonts w:ascii="Times New Roman" w:hAnsi="Times New Roman"/>
-                <w:sz w:val="28"/>
-                <w:szCs w:val="28"/>
-                <w:lang w:val="vi-VN"/>
-              </w:rPr>
+              </w:rPr>
+            </w:pPr>
+            <w:r>
+              <w:rPr>
+                <w:rFonts w:ascii="Times New Roman" w:hAnsi="Times New Roman"/>
+                <w:sz w:val="28"/>
+                <w:szCs w:val="28"/>
+              </w:rPr>
+              <w:lastRenderedPageBreak/>
               <w:t>2</w:t>
             </w:r>
           </w:p>
@@ -21117,17 +22594,15 @@
                 <w:rFonts w:ascii="Times New Roman" w:hAnsi="Times New Roman"/>
                 <w:sz w:val="28"/>
                 <w:szCs w:val="28"/>
-                <w:lang w:val="vi-VN"/>
-              </w:rPr>
-            </w:pPr>
-            <w:r>
-              <w:rPr>
-                <w:rFonts w:ascii="Times New Roman" w:hAnsi="Times New Roman"/>
-                <w:sz w:val="28"/>
-                <w:szCs w:val="28"/>
-                <w:lang w:val="vi-VN"/>
-              </w:rPr>
-              <w:t>TenKH</w:t>
+              </w:rPr>
+            </w:pPr>
+            <w:r>
+              <w:rPr>
+                <w:rFonts w:ascii="Times New Roman" w:hAnsi="Times New Roman"/>
+                <w:sz w:val="28"/>
+                <w:szCs w:val="28"/>
+              </w:rPr>
+              <w:t>MaNhom</w:t>
             </w:r>
           </w:p>
         </w:tc>
@@ -21142,17 +22617,15 @@
                 <w:rFonts w:ascii="Times New Roman" w:hAnsi="Times New Roman"/>
                 <w:sz w:val="28"/>
                 <w:szCs w:val="28"/>
-                <w:lang w:val="vi-VN"/>
-              </w:rPr>
-            </w:pPr>
-            <w:r>
-              <w:rPr>
-                <w:rFonts w:ascii="Times New Roman" w:hAnsi="Times New Roman"/>
-                <w:sz w:val="28"/>
-                <w:szCs w:val="28"/>
-                <w:lang w:val="vi-VN"/>
-              </w:rPr>
-              <w:t>VARCHAR(40)</w:t>
+              </w:rPr>
+            </w:pPr>
+            <w:r>
+              <w:rPr>
+                <w:rFonts w:ascii="Times New Roman" w:hAnsi="Times New Roman"/>
+                <w:sz w:val="28"/>
+                <w:szCs w:val="28"/>
+              </w:rPr>
+              <w:t>INT</w:t>
             </w:r>
           </w:p>
         </w:tc>
@@ -21167,17 +22640,15 @@
                 <w:rFonts w:ascii="Times New Roman" w:hAnsi="Times New Roman"/>
                 <w:sz w:val="28"/>
                 <w:szCs w:val="28"/>
-                <w:lang w:val="vi-VN"/>
-              </w:rPr>
-            </w:pPr>
-            <w:r>
-              <w:rPr>
-                <w:rFonts w:ascii="Times New Roman" w:hAnsi="Times New Roman"/>
-                <w:sz w:val="28"/>
-                <w:szCs w:val="28"/>
-                <w:lang w:val="vi-VN"/>
-              </w:rPr>
-              <w:t>NOT NULL</w:t>
+              </w:rPr>
+            </w:pPr>
+            <w:r>
+              <w:rPr>
+                <w:rFonts w:ascii="Times New Roman" w:hAnsi="Times New Roman"/>
+                <w:sz w:val="28"/>
+                <w:szCs w:val="28"/>
+              </w:rPr>
+              <w:t>FK, NOT NULL</w:t>
             </w:r>
           </w:p>
         </w:tc>
@@ -21192,17 +22663,15 @@
                 <w:rFonts w:ascii="Times New Roman" w:hAnsi="Times New Roman"/>
                 <w:sz w:val="28"/>
                 <w:szCs w:val="28"/>
-                <w:lang w:val="vi-VN"/>
-              </w:rPr>
-            </w:pPr>
-            <w:r>
-              <w:rPr>
-                <w:rFonts w:ascii="Times New Roman" w:hAnsi="Times New Roman"/>
-                <w:sz w:val="28"/>
-                <w:szCs w:val="28"/>
-                <w:lang w:val="vi-VN"/>
-              </w:rPr>
-              <w:t>Tên khách hàng</w:t>
+              </w:rPr>
+            </w:pPr>
+            <w:r>
+              <w:rPr>
+                <w:rFonts w:ascii="Times New Roman" w:hAnsi="Times New Roman"/>
+                <w:sz w:val="28"/>
+                <w:szCs w:val="28"/>
+              </w:rPr>
+              <w:t>Mã nhóm người dùng</w:t>
             </w:r>
           </w:p>
         </w:tc>
@@ -21222,15 +22691,13 @@
                 <w:rFonts w:ascii="Times New Roman" w:hAnsi="Times New Roman"/>
                 <w:sz w:val="28"/>
                 <w:szCs w:val="28"/>
-                <w:lang w:val="vi-VN"/>
-              </w:rPr>
-            </w:pPr>
-            <w:r>
-              <w:rPr>
-                <w:rFonts w:ascii="Times New Roman" w:hAnsi="Times New Roman"/>
-                <w:sz w:val="28"/>
-                <w:szCs w:val="28"/>
-                <w:lang w:val="vi-VN"/>
+              </w:rPr>
+            </w:pPr>
+            <w:r>
+              <w:rPr>
+                <w:rFonts w:ascii="Times New Roman" w:hAnsi="Times New Roman"/>
+                <w:sz w:val="28"/>
+                <w:szCs w:val="28"/>
               </w:rPr>
               <w:t>3</w:t>
             </w:r>
@@ -21247,17 +22714,15 @@
                 <w:rFonts w:ascii="Times New Roman" w:hAnsi="Times New Roman"/>
                 <w:sz w:val="28"/>
                 <w:szCs w:val="28"/>
-                <w:lang w:val="vi-VN"/>
-              </w:rPr>
-            </w:pPr>
-            <w:r>
-              <w:rPr>
-                <w:rFonts w:ascii="Times New Roman" w:hAnsi="Times New Roman"/>
-                <w:sz w:val="28"/>
-                <w:szCs w:val="28"/>
-                <w:lang w:val="vi-VN"/>
-              </w:rPr>
-              <w:t>DinhDanh</w:t>
+              </w:rPr>
+            </w:pPr>
+            <w:r>
+              <w:rPr>
+                <w:rFonts w:ascii="Times New Roman" w:hAnsi="Times New Roman"/>
+                <w:sz w:val="28"/>
+                <w:szCs w:val="28"/>
+              </w:rPr>
+              <w:t>MatKhau</w:t>
             </w:r>
           </w:p>
         </w:tc>
@@ -21272,17 +22737,15 @@
                 <w:rFonts w:ascii="Times New Roman" w:hAnsi="Times New Roman"/>
                 <w:sz w:val="28"/>
                 <w:szCs w:val="28"/>
-                <w:lang w:val="vi-VN"/>
-              </w:rPr>
-            </w:pPr>
-            <w:r>
-              <w:rPr>
-                <w:rFonts w:ascii="Times New Roman" w:hAnsi="Times New Roman"/>
-                <w:sz w:val="28"/>
-                <w:szCs w:val="28"/>
-                <w:lang w:val="vi-VN"/>
-              </w:rPr>
-              <w:t>VARCHAR(40)</w:t>
+              </w:rPr>
+            </w:pPr>
+            <w:r>
+              <w:rPr>
+                <w:rFonts w:ascii="Times New Roman" w:hAnsi="Times New Roman"/>
+                <w:sz w:val="28"/>
+                <w:szCs w:val="28"/>
+              </w:rPr>
+              <w:t>NVARCHAR(255)</w:t>
             </w:r>
           </w:p>
         </w:tc>
@@ -21297,15 +22760,13 @@
                 <w:rFonts w:ascii="Times New Roman" w:hAnsi="Times New Roman"/>
                 <w:sz w:val="28"/>
                 <w:szCs w:val="28"/>
-                <w:lang w:val="vi-VN"/>
-              </w:rPr>
-            </w:pPr>
-            <w:r>
-              <w:rPr>
-                <w:rFonts w:ascii="Times New Roman" w:hAnsi="Times New Roman"/>
-                <w:sz w:val="28"/>
-                <w:szCs w:val="28"/>
-                <w:lang w:val="vi-VN"/>
+              </w:rPr>
+            </w:pPr>
+            <w:r>
+              <w:rPr>
+                <w:rFonts w:ascii="Times New Roman" w:hAnsi="Times New Roman"/>
+                <w:sz w:val="28"/>
+                <w:szCs w:val="28"/>
               </w:rPr>
               <w:t>NOT NULL</w:t>
             </w:r>
@@ -21322,17 +22783,15 @@
                 <w:rFonts w:ascii="Times New Roman" w:hAnsi="Times New Roman"/>
                 <w:sz w:val="28"/>
                 <w:szCs w:val="28"/>
-                <w:lang w:val="vi-VN"/>
-              </w:rPr>
-            </w:pPr>
-            <w:r>
-              <w:rPr>
-                <w:rFonts w:ascii="Times New Roman" w:hAnsi="Times New Roman"/>
-                <w:sz w:val="28"/>
-                <w:szCs w:val="28"/>
-                <w:lang w:val="vi-VN"/>
-              </w:rPr>
-              <w:t>Định danh khách hàng</w:t>
+              </w:rPr>
+            </w:pPr>
+            <w:r>
+              <w:rPr>
+                <w:rFonts w:ascii="Times New Roman" w:hAnsi="Times New Roman"/>
+                <w:sz w:val="28"/>
+                <w:szCs w:val="28"/>
+              </w:rPr>
+              <w:t>Mật khẩu người dùng</w:t>
             </w:r>
           </w:p>
         </w:tc>
@@ -21352,15 +22811,13 @@
                 <w:rFonts w:ascii="Times New Roman" w:hAnsi="Times New Roman"/>
                 <w:sz w:val="28"/>
                 <w:szCs w:val="28"/>
-                <w:lang w:val="vi-VN"/>
-              </w:rPr>
-            </w:pPr>
-            <w:r>
-              <w:rPr>
-                <w:rFonts w:ascii="Times New Roman" w:hAnsi="Times New Roman"/>
-                <w:sz w:val="28"/>
-                <w:szCs w:val="28"/>
-                <w:lang w:val="vi-VN"/>
+              </w:rPr>
+            </w:pPr>
+            <w:r>
+              <w:rPr>
+                <w:rFonts w:ascii="Times New Roman" w:hAnsi="Times New Roman"/>
+                <w:sz w:val="28"/>
+                <w:szCs w:val="28"/>
               </w:rPr>
               <w:t>4</w:t>
             </w:r>
@@ -21373,22 +22830,28 @@
           </w:tcPr>
           <w:p>
             <w:pPr>
-              <w:spacing w:line="360" w:lineRule="auto"/>
-              <w:rPr>
-                <w:rFonts w:ascii="Times New Roman" w:hAnsi="Times New Roman"/>
-                <w:sz w:val="28"/>
-                <w:szCs w:val="28"/>
-                <w:lang w:val="vi-VN"/>
-              </w:rPr>
-            </w:pPr>
-            <w:r>
-              <w:rPr>
-                <w:rFonts w:ascii="Times New Roman" w:hAnsi="Times New Roman"/>
-                <w:sz w:val="28"/>
-                <w:szCs w:val="28"/>
-                <w:lang w:val="vi-VN"/>
-              </w:rPr>
-              <w:t>DiaChi</w:t>
+              <w:rPr>
+                <w:rFonts w:ascii="Times New Roman" w:hAnsi="Times New Roman"/>
+                <w:sz w:val="28"/>
+                <w:szCs w:val="28"/>
+              </w:rPr>
+            </w:pPr>
+            <w:r>
+              <w:rPr>
+                <w:rFonts w:ascii="Times New Roman" w:hAnsi="Times New Roman"/>
+                <w:sz w:val="28"/>
+                <w:szCs w:val="28"/>
+                <w:lang w:val="vi-VN"/>
+              </w:rPr>
+              <w:t>Ten</w:t>
+            </w:r>
+            <w:r>
+              <w:rPr>
+                <w:rFonts w:ascii="Times New Roman" w:hAnsi="Times New Roman"/>
+                <w:sz w:val="28"/>
+                <w:szCs w:val="28"/>
+              </w:rPr>
+              <w:t>NguoiDung</w:t>
             </w:r>
           </w:p>
         </w:tc>
@@ -21453,17 +22916,24 @@
                 <w:rFonts w:ascii="Times New Roman" w:hAnsi="Times New Roman"/>
                 <w:sz w:val="28"/>
                 <w:szCs w:val="28"/>
-                <w:lang w:val="vi-VN"/>
-              </w:rPr>
-            </w:pPr>
-            <w:r>
-              <w:rPr>
-                <w:rFonts w:ascii="Times New Roman" w:hAnsi="Times New Roman"/>
-                <w:sz w:val="28"/>
-                <w:szCs w:val="28"/>
-                <w:lang w:val="vi-VN"/>
-              </w:rPr>
-              <w:t xml:space="preserve">Địa chỉ của khách hàng </w:t>
+              </w:rPr>
+            </w:pPr>
+            <w:r>
+              <w:rPr>
+                <w:rFonts w:ascii="Times New Roman" w:hAnsi="Times New Roman"/>
+                <w:sz w:val="28"/>
+                <w:szCs w:val="28"/>
+                <w:lang w:val="vi-VN"/>
+              </w:rPr>
+              <w:t xml:space="preserve">Tên </w:t>
+            </w:r>
+            <w:r>
+              <w:rPr>
+                <w:rFonts w:ascii="Times New Roman" w:hAnsi="Times New Roman"/>
+                <w:sz w:val="28"/>
+                <w:szCs w:val="28"/>
+              </w:rPr>
+              <w:t>người dùng</w:t>
             </w:r>
           </w:p>
         </w:tc>
@@ -21483,15 +22953,13 @@
                 <w:rFonts w:ascii="Times New Roman" w:hAnsi="Times New Roman"/>
                 <w:sz w:val="28"/>
                 <w:szCs w:val="28"/>
-                <w:lang w:val="vi-VN"/>
-              </w:rPr>
-            </w:pPr>
-            <w:r>
-              <w:rPr>
-                <w:rFonts w:ascii="Times New Roman" w:hAnsi="Times New Roman"/>
-                <w:sz w:val="28"/>
-                <w:szCs w:val="28"/>
-                <w:lang w:val="vi-VN"/>
+              </w:rPr>
+            </w:pPr>
+            <w:r>
+              <w:rPr>
+                <w:rFonts w:ascii="Times New Roman" w:hAnsi="Times New Roman"/>
+                <w:sz w:val="28"/>
+                <w:szCs w:val="28"/>
               </w:rPr>
               <w:t>5</w:t>
             </w:r>
@@ -21504,6 +22972,151 @@
           </w:tcPr>
           <w:p>
             <w:pPr>
+              <w:rPr>
+                <w:rFonts w:ascii="Times New Roman" w:hAnsi="Times New Roman"/>
+                <w:sz w:val="28"/>
+                <w:szCs w:val="28"/>
+                <w:lang w:val="vi-VN"/>
+              </w:rPr>
+            </w:pPr>
+            <w:r>
+              <w:rPr>
+                <w:rFonts w:ascii="Times New Roman" w:hAnsi="Times New Roman"/>
+                <w:sz w:val="28"/>
+                <w:szCs w:val="28"/>
+                <w:lang w:val="vi-VN"/>
+              </w:rPr>
+              <w:t>DinhDanh</w:t>
+            </w:r>
+          </w:p>
+        </w:tc>
+        <w:tc>
+          <w:tcPr>
+            <w:tcW w:w="2808" w:type="dxa"/>
+            <w:vAlign w:val="center"/>
+          </w:tcPr>
+          <w:p>
+            <w:pPr>
+              <w:rPr>
+                <w:rFonts w:ascii="Times New Roman" w:hAnsi="Times New Roman"/>
+                <w:sz w:val="28"/>
+                <w:szCs w:val="28"/>
+                <w:lang w:val="vi-VN"/>
+              </w:rPr>
+            </w:pPr>
+            <w:r>
+              <w:rPr>
+                <w:rFonts w:ascii="Times New Roman" w:hAnsi="Times New Roman"/>
+                <w:sz w:val="28"/>
+                <w:szCs w:val="28"/>
+                <w:lang w:val="vi-VN"/>
+              </w:rPr>
+              <w:t>VARCHAR(40)</w:t>
+            </w:r>
+          </w:p>
+        </w:tc>
+        <w:tc>
+          <w:tcPr>
+            <w:tcW w:w="2142" w:type="dxa"/>
+            <w:vAlign w:val="center"/>
+          </w:tcPr>
+          <w:p>
+            <w:pPr>
+              <w:rPr>
+                <w:rFonts w:ascii="Times New Roman" w:hAnsi="Times New Roman"/>
+                <w:sz w:val="28"/>
+                <w:szCs w:val="28"/>
+                <w:lang w:val="vi-VN"/>
+              </w:rPr>
+            </w:pPr>
+            <w:r>
+              <w:rPr>
+                <w:rFonts w:ascii="Times New Roman" w:hAnsi="Times New Roman"/>
+                <w:sz w:val="28"/>
+                <w:szCs w:val="28"/>
+                <w:lang w:val="vi-VN"/>
+              </w:rPr>
+              <w:t>NOT NULL</w:t>
+            </w:r>
+          </w:p>
+        </w:tc>
+        <w:tc>
+          <w:tcPr>
+            <w:tcW w:w="2160" w:type="dxa"/>
+            <w:vAlign w:val="center"/>
+          </w:tcPr>
+          <w:p>
+            <w:pPr>
+              <w:rPr>
+                <w:rFonts w:ascii="Times New Roman" w:hAnsi="Times New Roman"/>
+                <w:sz w:val="28"/>
+                <w:szCs w:val="28"/>
+                <w:lang w:val="vi-VN"/>
+              </w:rPr>
+            </w:pPr>
+            <w:r>
+              <w:rPr>
+                <w:rFonts w:ascii="Times New Roman" w:hAnsi="Times New Roman"/>
+                <w:sz w:val="28"/>
+                <w:szCs w:val="28"/>
+                <w:lang w:val="vi-VN"/>
+              </w:rPr>
+              <w:t>Định danh</w:t>
+            </w:r>
+            <w:r>
+              <w:rPr>
+                <w:rFonts w:ascii="Times New Roman" w:hAnsi="Times New Roman"/>
+                <w:sz w:val="28"/>
+                <w:szCs w:val="28"/>
+                <w:lang w:val="vi-VN"/>
+              </w:rPr>
+              <w:t xml:space="preserve"> </w:t>
+            </w:r>
+            <w:r>
+              <w:rPr>
+                <w:rFonts w:ascii="Times New Roman" w:hAnsi="Times New Roman"/>
+                <w:sz w:val="28"/>
+                <w:szCs w:val="28"/>
+              </w:rPr>
+              <w:t>người dùng</w:t>
+            </w:r>
+          </w:p>
+        </w:tc>
+      </w:tr>
+      <w:tr>
+        <w:trPr>
+          <w:trHeight w:val="498"/>
+        </w:trPr>
+        <w:tc>
+          <w:tcPr>
+            <w:tcW w:w="810" w:type="dxa"/>
+            <w:vAlign w:val="center"/>
+          </w:tcPr>
+          <w:p>
+            <w:pPr>
+              <w:rPr>
+                <w:rFonts w:ascii="Times New Roman" w:hAnsi="Times New Roman"/>
+                <w:sz w:val="28"/>
+                <w:szCs w:val="28"/>
+              </w:rPr>
+            </w:pPr>
+            <w:r>
+              <w:rPr>
+                <w:rFonts w:ascii="Times New Roman" w:hAnsi="Times New Roman"/>
+                <w:sz w:val="28"/>
+                <w:szCs w:val="28"/>
+              </w:rPr>
+              <w:t>6</w:t>
+            </w:r>
+          </w:p>
+        </w:tc>
+        <w:tc>
+          <w:tcPr>
+            <w:tcW w:w="1620" w:type="dxa"/>
+            <w:vAlign w:val="center"/>
+          </w:tcPr>
+          <w:p>
+            <w:pPr>
               <w:spacing w:line="360" w:lineRule="auto"/>
               <w:rPr>
                 <w:rFonts w:ascii="Times New Roman" w:hAnsi="Times New Roman"/>
@@ -21519,7 +23132,7 @@
                 <w:szCs w:val="28"/>
                 <w:lang w:val="vi-VN"/>
               </w:rPr>
-              <w:t>SoDuKH</w:t>
+              <w:t>DiaChi</w:t>
             </w:r>
           </w:p>
         </w:tc>
@@ -21544,6 +23157,152 @@
                 <w:szCs w:val="28"/>
                 <w:lang w:val="vi-VN"/>
               </w:rPr>
+              <w:t>VARCHAR(40)</w:t>
+            </w:r>
+          </w:p>
+        </w:tc>
+        <w:tc>
+          <w:tcPr>
+            <w:tcW w:w="2142" w:type="dxa"/>
+            <w:vAlign w:val="center"/>
+          </w:tcPr>
+          <w:p>
+            <w:pPr>
+              <w:rPr>
+                <w:rFonts w:ascii="Times New Roman" w:hAnsi="Times New Roman"/>
+                <w:sz w:val="28"/>
+                <w:szCs w:val="28"/>
+                <w:lang w:val="vi-VN"/>
+              </w:rPr>
+            </w:pPr>
+            <w:r>
+              <w:rPr>
+                <w:rFonts w:ascii="Times New Roman" w:hAnsi="Times New Roman"/>
+                <w:sz w:val="28"/>
+                <w:szCs w:val="28"/>
+                <w:lang w:val="vi-VN"/>
+              </w:rPr>
+              <w:t>NOT NULL</w:t>
+            </w:r>
+          </w:p>
+        </w:tc>
+        <w:tc>
+          <w:tcPr>
+            <w:tcW w:w="2160" w:type="dxa"/>
+            <w:vAlign w:val="center"/>
+          </w:tcPr>
+          <w:p>
+            <w:pPr>
+              <w:rPr>
+                <w:rFonts w:ascii="Times New Roman" w:hAnsi="Times New Roman"/>
+                <w:sz w:val="28"/>
+                <w:szCs w:val="28"/>
+                <w:lang w:val="vi-VN"/>
+              </w:rPr>
+            </w:pPr>
+            <w:r>
+              <w:rPr>
+                <w:rFonts w:ascii="Times New Roman" w:hAnsi="Times New Roman"/>
+                <w:sz w:val="28"/>
+                <w:szCs w:val="28"/>
+                <w:lang w:val="vi-VN"/>
+              </w:rPr>
+              <w:t xml:space="preserve">Địa chỉ của </w:t>
+            </w:r>
+            <w:r>
+              <w:rPr>
+                <w:rFonts w:ascii="Times New Roman" w:hAnsi="Times New Roman"/>
+                <w:sz w:val="28"/>
+                <w:szCs w:val="28"/>
+              </w:rPr>
+              <w:t>người dùng</w:t>
+            </w:r>
+          </w:p>
+        </w:tc>
+      </w:tr>
+      <w:tr>
+        <w:trPr>
+          <w:trHeight w:val="498"/>
+        </w:trPr>
+        <w:tc>
+          <w:tcPr>
+            <w:tcW w:w="810" w:type="dxa"/>
+            <w:vAlign w:val="center"/>
+          </w:tcPr>
+          <w:p>
+            <w:pPr>
+              <w:rPr>
+                <w:rFonts w:ascii="Times New Roman" w:hAnsi="Times New Roman"/>
+                <w:sz w:val="28"/>
+                <w:szCs w:val="28"/>
+                <w:lang w:val="vi-VN"/>
+              </w:rPr>
+            </w:pPr>
+            <w:r>
+              <w:rPr>
+                <w:rFonts w:ascii="Times New Roman" w:hAnsi="Times New Roman"/>
+                <w:sz w:val="28"/>
+                <w:szCs w:val="28"/>
+                <w:lang w:val="vi-VN"/>
+              </w:rPr>
+              <w:t>5</w:t>
+            </w:r>
+          </w:p>
+        </w:tc>
+        <w:tc>
+          <w:tcPr>
+            <w:tcW w:w="1620" w:type="dxa"/>
+            <w:vAlign w:val="center"/>
+          </w:tcPr>
+          <w:p>
+            <w:pPr>
+              <w:spacing w:line="360" w:lineRule="auto"/>
+              <w:rPr>
+                <w:rFonts w:ascii="Times New Roman" w:hAnsi="Times New Roman"/>
+                <w:sz w:val="28"/>
+                <w:szCs w:val="28"/>
+              </w:rPr>
+            </w:pPr>
+            <w:r>
+              <w:rPr>
+                <w:rFonts w:ascii="Times New Roman" w:hAnsi="Times New Roman"/>
+                <w:sz w:val="28"/>
+                <w:szCs w:val="28"/>
+                <w:lang w:val="vi-VN"/>
+              </w:rPr>
+              <w:t>SoDu</w:t>
+            </w:r>
+            <w:r>
+              <w:rPr>
+                <w:rFonts w:ascii="Times New Roman" w:hAnsi="Times New Roman"/>
+                <w:sz w:val="28"/>
+                <w:szCs w:val="28"/>
+              </w:rPr>
+              <w:t>NguoiDung</w:t>
+            </w:r>
+          </w:p>
+        </w:tc>
+        <w:tc>
+          <w:tcPr>
+            <w:tcW w:w="2808" w:type="dxa"/>
+            <w:vAlign w:val="center"/>
+          </w:tcPr>
+          <w:p>
+            <w:pPr>
+              <w:rPr>
+                <w:rFonts w:ascii="Times New Roman" w:hAnsi="Times New Roman"/>
+                <w:sz w:val="28"/>
+                <w:szCs w:val="28"/>
+                <w:lang w:val="vi-VN"/>
+              </w:rPr>
+            </w:pPr>
+            <w:r>
+              <w:rPr>
+                <w:rFonts w:ascii="Times New Roman" w:hAnsi="Times New Roman"/>
+                <w:sz w:val="28"/>
+                <w:szCs w:val="28"/>
+                <w:lang w:val="vi-VN"/>
+              </w:rPr>
               <w:t>MONEY</w:t>
             </w:r>
           </w:p>
@@ -21594,7 +23353,15 @@
                 <w:szCs w:val="28"/>
                 <w:lang w:val="vi-VN"/>
               </w:rPr>
-              <w:t>Số dư của khách hàng</w:t>
+              <w:t xml:space="preserve">Số dư của </w:t>
+            </w:r>
+            <w:r>
+              <w:rPr>
+                <w:rFonts w:ascii="Times New Roman" w:hAnsi="Times New Roman"/>
+                <w:sz w:val="28"/>
+                <w:szCs w:val="28"/>
+              </w:rPr>
+              <w:t>người dùng</w:t>
             </w:r>
           </w:p>
         </w:tc>
@@ -21606,14 +23373,493 @@
         <w:spacing w:line="360" w:lineRule="auto"/>
         <w:ind w:left="641"/>
         <w:rPr>
-          <w:rFonts w:ascii="Times New Roman" w:hAnsi="Times New Roman"/>
-          <w:b/>
+          <w:rFonts w:ascii="Segoe UI Symbol" w:hAnsi="Segoe UI Symbol" w:cs="Segoe UI Symbol"/>
           <w:bCs/>
           <w:sz w:val="28"/>
           <w:szCs w:val="28"/>
+        </w:rPr>
+      </w:pPr>
+    </w:p>
+    <w:p>
+      <w:pPr>
+        <w:pStyle w:val="ListParagraph"/>
+        <w:spacing w:line="360" w:lineRule="auto"/>
+        <w:ind w:left="641"/>
+        <w:rPr>
+          <w:rFonts w:ascii="Times New Roman" w:hAnsi="Times New Roman"/>
+          <w:sz w:val="28"/>
+          <w:szCs w:val="28"/>
+        </w:rPr>
+      </w:pPr>
+      <w:r>
+        <w:rPr>
+          <w:rFonts w:ascii="Segoe UI Symbol" w:hAnsi="Segoe UI Symbol" w:cs="Segoe UI Symbol"/>
+          <w:bCs/>
+          <w:sz w:val="28"/>
+          <w:szCs w:val="28"/>
+        </w:rPr>
+        <w:t>❖</w:t>
+      </w:r>
+      <w:r>
+        <w:rPr>
+          <w:rFonts w:ascii="Times New Roman" w:hAnsi="Times New Roman"/>
+          <w:bCs/>
+          <w:sz w:val="28"/>
+          <w:szCs w:val="28"/>
+        </w:rPr>
+        <w:t xml:space="preserve"> Bảng </w:t>
+      </w:r>
+      <w:r>
+        <w:rPr>
+          <w:rFonts w:ascii="Times New Roman" w:hAnsi="Times New Roman"/>
+          <w:sz w:val="28"/>
+          <w:szCs w:val="28"/>
+        </w:rPr>
+        <w:t>NHOMNGUOIDUNG</w:t>
+      </w:r>
+    </w:p>
+    <w:tbl>
+      <w:tblPr>
+        <w:tblStyle w:val="TableGrid"/>
+        <w:tblW w:w="9540" w:type="dxa"/>
+        <w:tblInd w:w="-5" w:type="dxa"/>
+        <w:tblLayout w:type="fixed"/>
+        <w:tblLook w:val="06A0" w:firstRow="1" w:lastRow="0" w:firstColumn="1" w:lastColumn="0" w:noHBand="1" w:noVBand="1"/>
+      </w:tblPr>
+      <w:tblGrid>
+        <w:gridCol w:w="810"/>
+        <w:gridCol w:w="1620"/>
+        <w:gridCol w:w="2808"/>
+        <w:gridCol w:w="2142"/>
+        <w:gridCol w:w="2160"/>
+      </w:tblGrid>
+      <w:tr>
+        <w:trPr>
+          <w:trHeight w:val="498"/>
+        </w:trPr>
+        <w:tc>
+          <w:tcPr>
+            <w:tcW w:w="810" w:type="dxa"/>
+            <w:vAlign w:val="center"/>
+          </w:tcPr>
+          <w:p>
+            <w:pPr>
+              <w:rPr>
+                <w:rFonts w:ascii="Times New Roman" w:hAnsi="Times New Roman"/>
+                <w:b/>
+                <w:bCs/>
+                <w:sz w:val="28"/>
+                <w:szCs w:val="28"/>
+              </w:rPr>
+            </w:pPr>
+            <w:r>
+              <w:rPr>
+                <w:rFonts w:ascii="Times New Roman" w:hAnsi="Times New Roman"/>
+                <w:b/>
+                <w:bCs/>
+                <w:sz w:val="28"/>
+                <w:szCs w:val="28"/>
+              </w:rPr>
+              <w:t>STT</w:t>
+            </w:r>
+          </w:p>
+        </w:tc>
+        <w:tc>
+          <w:tcPr>
+            <w:tcW w:w="1620" w:type="dxa"/>
+            <w:vAlign w:val="center"/>
+          </w:tcPr>
+          <w:p>
+            <w:pPr>
+              <w:rPr>
+                <w:rFonts w:ascii="Times New Roman" w:hAnsi="Times New Roman"/>
+                <w:b/>
+                <w:bCs/>
+                <w:sz w:val="28"/>
+                <w:szCs w:val="28"/>
+                <w:lang w:val="vi-VN"/>
+              </w:rPr>
+            </w:pPr>
+            <w:r>
+              <w:rPr>
+                <w:rFonts w:ascii="Times New Roman" w:hAnsi="Times New Roman"/>
+                <w:b/>
+                <w:bCs/>
+                <w:sz w:val="28"/>
+                <w:szCs w:val="28"/>
+                <w:lang w:val="vi-VN"/>
+              </w:rPr>
+              <w:t>Thuộc tính</w:t>
+            </w:r>
+          </w:p>
+        </w:tc>
+        <w:tc>
+          <w:tcPr>
+            <w:tcW w:w="2808" w:type="dxa"/>
+            <w:vAlign w:val="center"/>
+          </w:tcPr>
+          <w:p>
+            <w:pPr>
+              <w:rPr>
+                <w:rFonts w:ascii="Times New Roman" w:hAnsi="Times New Roman"/>
+                <w:b/>
+                <w:bCs/>
+                <w:sz w:val="28"/>
+                <w:szCs w:val="28"/>
+                <w:lang w:val="vi-VN"/>
+              </w:rPr>
+            </w:pPr>
+            <w:r>
+              <w:rPr>
+                <w:rFonts w:ascii="Times New Roman" w:hAnsi="Times New Roman"/>
+                <w:b/>
+                <w:bCs/>
+                <w:sz w:val="28"/>
+                <w:szCs w:val="28"/>
+                <w:lang w:val="vi-VN"/>
+              </w:rPr>
+              <w:t>Kiểu dữ liệu</w:t>
+            </w:r>
+          </w:p>
+        </w:tc>
+        <w:tc>
+          <w:tcPr>
+            <w:tcW w:w="2142" w:type="dxa"/>
+            <w:vAlign w:val="center"/>
+          </w:tcPr>
+          <w:p>
+            <w:pPr>
+              <w:rPr>
+                <w:rFonts w:ascii="Times New Roman" w:hAnsi="Times New Roman"/>
+                <w:b/>
+                <w:bCs/>
+                <w:sz w:val="28"/>
+                <w:szCs w:val="28"/>
+                <w:lang w:val="vi-VN"/>
+              </w:rPr>
+            </w:pPr>
+            <w:r>
+              <w:rPr>
+                <w:rFonts w:ascii="Times New Roman" w:hAnsi="Times New Roman"/>
+                <w:b/>
+                <w:bCs/>
+                <w:sz w:val="28"/>
+                <w:szCs w:val="28"/>
+                <w:lang w:val="vi-VN"/>
+              </w:rPr>
+              <w:t>Ràng buộc</w:t>
+            </w:r>
+          </w:p>
+        </w:tc>
+        <w:tc>
+          <w:tcPr>
+            <w:tcW w:w="2160" w:type="dxa"/>
+            <w:vAlign w:val="center"/>
+          </w:tcPr>
+          <w:p>
+            <w:pPr>
+              <w:rPr>
+                <w:rFonts w:ascii="Times New Roman" w:hAnsi="Times New Roman"/>
+                <w:b/>
+                <w:bCs/>
+                <w:sz w:val="28"/>
+                <w:szCs w:val="28"/>
+                <w:lang w:val="vi-VN"/>
+              </w:rPr>
+            </w:pPr>
+            <w:r>
+              <w:rPr>
+                <w:rFonts w:ascii="Times New Roman" w:hAnsi="Times New Roman"/>
+                <w:b/>
+                <w:bCs/>
+                <w:sz w:val="28"/>
+                <w:szCs w:val="28"/>
+                <w:lang w:val="vi-VN"/>
+              </w:rPr>
+              <w:t>Diễn giải</w:t>
+            </w:r>
+          </w:p>
+        </w:tc>
+      </w:tr>
+      <w:tr>
+        <w:trPr>
+          <w:trHeight w:val="498"/>
+        </w:trPr>
+        <w:tc>
+          <w:tcPr>
+            <w:tcW w:w="810" w:type="dxa"/>
+            <w:vAlign w:val="center"/>
+          </w:tcPr>
+          <w:p>
+            <w:pPr>
+              <w:rPr>
+                <w:rFonts w:ascii="Times New Roman" w:hAnsi="Times New Roman"/>
+                <w:sz w:val="28"/>
+                <w:szCs w:val="28"/>
+                <w:lang w:val="vi-VN"/>
+              </w:rPr>
+            </w:pPr>
+            <w:r>
+              <w:rPr>
+                <w:rFonts w:ascii="Times New Roman" w:hAnsi="Times New Roman"/>
+                <w:sz w:val="28"/>
+                <w:szCs w:val="28"/>
+                <w:lang w:val="vi-VN"/>
+              </w:rPr>
+              <w:t>1</w:t>
+            </w:r>
+          </w:p>
+        </w:tc>
+        <w:tc>
+          <w:tcPr>
+            <w:tcW w:w="1620" w:type="dxa"/>
+            <w:vAlign w:val="center"/>
+          </w:tcPr>
+          <w:p>
+            <w:pPr>
+              <w:rPr>
+                <w:rFonts w:ascii="Times New Roman" w:hAnsi="Times New Roman"/>
+                <w:sz w:val="28"/>
+                <w:szCs w:val="28"/>
+              </w:rPr>
+            </w:pPr>
+            <w:r>
+              <w:rPr>
+                <w:rFonts w:ascii="Times New Roman" w:hAnsi="Times New Roman"/>
+                <w:sz w:val="28"/>
+                <w:szCs w:val="28"/>
+              </w:rPr>
+              <w:t>Ma</w:t>
+            </w:r>
+            <w:r>
+              <w:rPr>
+                <w:rFonts w:ascii="Times New Roman" w:hAnsi="Times New Roman"/>
+                <w:sz w:val="28"/>
+                <w:szCs w:val="28"/>
+              </w:rPr>
+              <w:t>Nhom</w:t>
+            </w:r>
+          </w:p>
+        </w:tc>
+        <w:tc>
+          <w:tcPr>
+            <w:tcW w:w="2808" w:type="dxa"/>
+            <w:vAlign w:val="center"/>
+          </w:tcPr>
+          <w:p>
+            <w:pPr>
+              <w:rPr>
+                <w:rFonts w:ascii="Times New Roman" w:hAnsi="Times New Roman"/>
+                <w:sz w:val="28"/>
+                <w:szCs w:val="28"/>
+                <w:lang w:val="vi-VN"/>
+              </w:rPr>
+            </w:pPr>
+            <w:r>
+              <w:rPr>
+                <w:rFonts w:ascii="Times New Roman" w:hAnsi="Times New Roman"/>
+                <w:sz w:val="28"/>
+                <w:szCs w:val="28"/>
+              </w:rPr>
+              <w:t>INT</w:t>
+            </w:r>
+          </w:p>
+        </w:tc>
+        <w:tc>
+          <w:tcPr>
+            <w:tcW w:w="2142" w:type="dxa"/>
+            <w:vAlign w:val="center"/>
+          </w:tcPr>
+          <w:p>
+            <w:pPr>
+              <w:rPr>
+                <w:rFonts w:ascii="Times New Roman" w:hAnsi="Times New Roman"/>
+                <w:sz w:val="28"/>
+                <w:szCs w:val="28"/>
+                <w:lang w:val="vi-VN"/>
+              </w:rPr>
+            </w:pPr>
+            <w:r>
+              <w:rPr>
+                <w:rFonts w:ascii="Times New Roman" w:hAnsi="Times New Roman"/>
+                <w:sz w:val="28"/>
+                <w:szCs w:val="28"/>
+                <w:lang w:val="vi-VN"/>
+              </w:rPr>
+              <w:t>PK, NOT NULL</w:t>
+            </w:r>
+          </w:p>
+        </w:tc>
+        <w:tc>
+          <w:tcPr>
+            <w:tcW w:w="2160" w:type="dxa"/>
+            <w:vAlign w:val="center"/>
+          </w:tcPr>
+          <w:p>
+            <w:pPr>
+              <w:rPr>
+                <w:rFonts w:ascii="Times New Roman" w:hAnsi="Times New Roman"/>
+                <w:sz w:val="28"/>
+                <w:szCs w:val="28"/>
+              </w:rPr>
+            </w:pPr>
+            <w:r>
+              <w:rPr>
+                <w:rFonts w:ascii="Times New Roman" w:hAnsi="Times New Roman"/>
+                <w:sz w:val="28"/>
+                <w:szCs w:val="28"/>
+                <w:lang w:val="vi-VN"/>
+              </w:rPr>
+              <w:t xml:space="preserve">Mã </w:t>
+            </w:r>
+            <w:r>
+              <w:rPr>
+                <w:rFonts w:ascii="Times New Roman" w:hAnsi="Times New Roman"/>
+                <w:sz w:val="28"/>
+                <w:szCs w:val="28"/>
+              </w:rPr>
+              <w:t>nhóm người dùng</w:t>
+            </w:r>
+          </w:p>
+        </w:tc>
+      </w:tr>
+      <w:tr>
+        <w:trPr>
+          <w:trHeight w:val="498"/>
+        </w:trPr>
+        <w:tc>
+          <w:tcPr>
+            <w:tcW w:w="810" w:type="dxa"/>
+            <w:vAlign w:val="center"/>
+          </w:tcPr>
+          <w:p>
+            <w:pPr>
+              <w:rPr>
+                <w:rFonts w:ascii="Times New Roman" w:hAnsi="Times New Roman"/>
+                <w:sz w:val="28"/>
+                <w:szCs w:val="28"/>
+              </w:rPr>
+            </w:pPr>
+            <w:r>
+              <w:rPr>
+                <w:rFonts w:ascii="Times New Roman" w:hAnsi="Times New Roman"/>
+                <w:sz w:val="28"/>
+                <w:szCs w:val="28"/>
+              </w:rPr>
+              <w:t>2</w:t>
+            </w:r>
+          </w:p>
+        </w:tc>
+        <w:tc>
+          <w:tcPr>
+            <w:tcW w:w="1620" w:type="dxa"/>
+            <w:vAlign w:val="center"/>
+          </w:tcPr>
+          <w:p>
+            <w:pPr>
+              <w:rPr>
+                <w:rFonts w:ascii="Times New Roman" w:hAnsi="Times New Roman"/>
+                <w:sz w:val="28"/>
+                <w:szCs w:val="28"/>
+              </w:rPr>
+            </w:pPr>
+            <w:r>
+              <w:rPr>
+                <w:rFonts w:ascii="Times New Roman" w:hAnsi="Times New Roman"/>
+                <w:sz w:val="28"/>
+                <w:szCs w:val="28"/>
+              </w:rPr>
+              <w:t>TenNhom</w:t>
+            </w:r>
+          </w:p>
+        </w:tc>
+        <w:tc>
+          <w:tcPr>
+            <w:tcW w:w="2808" w:type="dxa"/>
+            <w:vAlign w:val="center"/>
+          </w:tcPr>
+          <w:p>
+            <w:pPr>
+              <w:rPr>
+                <w:rFonts w:ascii="Times New Roman" w:hAnsi="Times New Roman"/>
+                <w:sz w:val="28"/>
+                <w:szCs w:val="28"/>
+              </w:rPr>
+            </w:pPr>
+            <w:r>
+              <w:rPr>
+                <w:rFonts w:ascii="Times New Roman" w:hAnsi="Times New Roman"/>
+                <w:sz w:val="28"/>
+                <w:szCs w:val="28"/>
+              </w:rPr>
+              <w:t>NVARCHAR(20)</w:t>
+            </w:r>
+          </w:p>
+        </w:tc>
+        <w:tc>
+          <w:tcPr>
+            <w:tcW w:w="2142" w:type="dxa"/>
+            <w:vAlign w:val="center"/>
+          </w:tcPr>
+          <w:p>
+            <w:pPr>
+              <w:rPr>
+                <w:rFonts w:ascii="Times New Roman" w:hAnsi="Times New Roman"/>
+                <w:sz w:val="28"/>
+                <w:szCs w:val="28"/>
+              </w:rPr>
+            </w:pPr>
+            <w:r>
+              <w:rPr>
+                <w:rFonts w:ascii="Times New Roman" w:hAnsi="Times New Roman"/>
+                <w:sz w:val="28"/>
+                <w:szCs w:val="28"/>
+              </w:rPr>
+              <w:t>NOT NULL</w:t>
+            </w:r>
+          </w:p>
+        </w:tc>
+        <w:tc>
+          <w:tcPr>
+            <w:tcW w:w="2160" w:type="dxa"/>
+            <w:vAlign w:val="center"/>
+          </w:tcPr>
+          <w:p>
+            <w:pPr>
+              <w:rPr>
+                <w:rFonts w:ascii="Times New Roman" w:hAnsi="Times New Roman"/>
+                <w:sz w:val="28"/>
+                <w:szCs w:val="28"/>
+              </w:rPr>
+            </w:pPr>
+            <w:r>
+              <w:rPr>
+                <w:rFonts w:ascii="Times New Roman" w:hAnsi="Times New Roman"/>
+                <w:sz w:val="28"/>
+                <w:szCs w:val="28"/>
+              </w:rPr>
+              <w:t>Mã nhóm người dùng</w:t>
+            </w:r>
+          </w:p>
+        </w:tc>
+      </w:tr>
+    </w:tbl>
+    <w:p>
+      <w:pPr>
+        <w:pStyle w:val="ListParagraph"/>
+        <w:spacing w:line="360" w:lineRule="auto"/>
+        <w:ind w:left="641"/>
+        <w:rPr>
+          <w:rFonts w:ascii="Times New Roman" w:hAnsi="Times New Roman"/>
+          <w:b/>
+          <w:bCs/>
+          <w:sz w:val="28"/>
+          <w:szCs w:val="28"/>
           <w:lang w:val="vi-VN"/>
         </w:rPr>
       </w:pPr>
+      <w:bookmarkStart w:id="1" w:name="_GoBack"/>
+      <w:bookmarkEnd w:id="1"/>
     </w:p>
     <w:p>
       <w:pPr>
@@ -22110,7 +24356,7 @@
     </w:p>
     <w:p/>
     <w:sectPr>
-      <w:headerReference w:type="default" r:id="rId21"/>
+      <w:headerReference w:type="default" r:id="rId23"/>
       <w:pgSz w:w="11906" w:h="16838"/>
       <w:pgMar w:top="1985" w:right="1134" w:bottom="1701" w:left="1985" w:header="708" w:footer="708" w:gutter="0"/>
       <w:pgNumType w:start="0"/>
@@ -22194,7 +24440,7 @@
           <w:rPr>
             <w:noProof/>
           </w:rPr>
-          <w:t>28</w:t>
+          <w:t>31</w:t>
         </w:r>
         <w:r>
           <w:rPr>
@@ -25433,7 +27679,7 @@
 </file>
 
 <file path=customXml/itemProps1.xml><?xml version="1.0" encoding="utf-8"?>
-<ds:datastoreItem xmlns:ds="http://schemas.openxmlformats.org/officeDocument/2006/customXml" ds:itemID="{D4BDCF82-BEA9-482A-AD51-EDC921C87034}">
+<ds:datastoreItem xmlns:ds="http://schemas.openxmlformats.org/officeDocument/2006/customXml" ds:itemID="{F54CD2C7-5D21-4E91-925C-C340E2BD22BE}">
   <ds:schemaRefs>
     <ds:schemaRef ds:uri="http://schemas.openxmlformats.org/officeDocument/2006/bibliography"/>
   </ds:schemaRefs>

</xml_diff>

<commit_message>
Doi ten thuoc tinh
</commit_message>
<xml_diff>
--- a/BaoCao.docx
+++ b/BaoCao.docx
@@ -4079,8 +4079,6 @@
         </w:rPr>
         <w:t>.</w:t>
       </w:r>
-      <w:bookmarkStart w:id="13" w:name="_GoBack"/>
-      <w:bookmarkEnd w:id="13"/>
     </w:p>
     <w:p>
       <w:pPr>
@@ -4099,7 +4097,7 @@
           <w:lang w:val="fr-FR"/>
         </w:rPr>
       </w:pPr>
-      <w:bookmarkStart w:id="14" w:name="_Toc181300096"/>
+      <w:bookmarkStart w:id="13" w:name="_Toc181300096"/>
       <w:r>
         <w:rPr>
           <w:rFonts w:ascii="Times New Roman" w:hAnsi="Times New Roman"/>
@@ -4110,7 +4108,7 @@
         </w:rPr>
         <w:t>Xác định và mô hình hóa yêu cầu phần mềm:</w:t>
       </w:r>
-      <w:bookmarkEnd w:id="14"/>
+      <w:bookmarkEnd w:id="13"/>
     </w:p>
     <w:p>
       <w:pPr>
@@ -4129,7 +4127,7 @@
           <w:lang w:val="fr-FR"/>
         </w:rPr>
       </w:pPr>
-      <w:bookmarkStart w:id="15" w:name="_Toc181300097"/>
+      <w:bookmarkStart w:id="14" w:name="_Toc181300097"/>
       <w:r>
         <w:rPr>
           <w:rFonts w:ascii="Times New Roman" w:hAnsi="Times New Roman"/>
@@ -4140,7 +4138,7 @@
         </w:rPr>
         <w:t>Danh sách yêu cầu phần mềm.</w:t>
       </w:r>
-      <w:bookmarkEnd w:id="15"/>
+      <w:bookmarkEnd w:id="14"/>
     </w:p>
     <w:tbl>
       <w:tblPr>
@@ -5049,7 +5047,7 @@
           <w:szCs w:val="28"/>
         </w:rPr>
       </w:pPr>
-      <w:bookmarkStart w:id="16" w:name="_Toc181300098"/>
+      <w:bookmarkStart w:id="15" w:name="_Toc181300098"/>
       <w:r>
         <w:rPr>
           <w:rFonts w:ascii="Times New Roman" w:hAnsi="Times New Roman"/>
@@ -5059,7 +5057,7 @@
         </w:rPr>
         <w:t>Phân loại các yêu cầu phần mềm.</w:t>
       </w:r>
-      <w:bookmarkEnd w:id="16"/>
+      <w:bookmarkEnd w:id="15"/>
     </w:p>
     <w:p>
       <w:pPr>
@@ -5077,7 +5075,7 @@
           <w:szCs w:val="28"/>
         </w:rPr>
       </w:pPr>
-      <w:bookmarkStart w:id="17" w:name="_Toc181300099"/>
+      <w:bookmarkStart w:id="16" w:name="_Toc181300099"/>
       <w:r>
         <w:rPr>
           <w:rFonts w:ascii="Times New Roman" w:hAnsi="Times New Roman"/>
@@ -5087,7 +5085,7 @@
         </w:rPr>
         <w:t>Yêu cầu nghiệp vụ.</w:t>
       </w:r>
-      <w:bookmarkEnd w:id="17"/>
+      <w:bookmarkEnd w:id="16"/>
     </w:p>
     <w:tbl>
       <w:tblPr>
@@ -5658,7 +5656,7 @@
           <w:szCs w:val="28"/>
         </w:rPr>
       </w:pPr>
-      <w:bookmarkStart w:id="18" w:name="_Toc181300100"/>
+      <w:bookmarkStart w:id="17" w:name="_Toc181300100"/>
       <w:r>
         <w:rPr>
           <w:rFonts w:ascii="Times New Roman" w:hAnsi="Times New Roman"/>
@@ -5668,7 +5666,7 @@
         </w:rPr>
         <w:t>Yêu cầu chất lượng (tiến hóa).</w:t>
       </w:r>
-      <w:bookmarkEnd w:id="18"/>
+      <w:bookmarkEnd w:id="17"/>
     </w:p>
     <w:tbl>
       <w:tblPr>
@@ -6116,7 +6114,7 @@
           <w:szCs w:val="28"/>
         </w:rPr>
       </w:pPr>
-      <w:bookmarkStart w:id="19" w:name="_Toc181300101"/>
+      <w:bookmarkStart w:id="18" w:name="_Toc181300101"/>
       <w:r>
         <w:rPr>
           <w:rFonts w:ascii="Times New Roman" w:hAnsi="Times New Roman"/>
@@ -6126,7 +6124,7 @@
         </w:rPr>
         <w:t>Yêu cầu hệ thống (bảo mật).</w:t>
       </w:r>
-      <w:bookmarkEnd w:id="19"/>
+      <w:bookmarkEnd w:id="18"/>
     </w:p>
     <w:tbl>
       <w:tblPr>
@@ -7140,7 +7138,7 @@
           <w:szCs w:val="28"/>
         </w:rPr>
       </w:pPr>
-      <w:bookmarkStart w:id="20" w:name="_Toc181300102"/>
+      <w:bookmarkStart w:id="19" w:name="_Toc181300102"/>
       <w:r>
         <w:rPr>
           <w:rFonts w:ascii="Times New Roman" w:hAnsi="Times New Roman"/>
@@ -7150,7 +7148,7 @@
         </w:rPr>
         <w:t>Sơ đồ luồng dữ liệu cho từng yêu cầu (biểu mẫu và qui định kèm theo, sơ đồ, mô tả các luồng dữ liệu và thuật toán).</w:t>
       </w:r>
-      <w:bookmarkEnd w:id="20"/>
+      <w:bookmarkEnd w:id="19"/>
     </w:p>
     <w:p>
       <w:pPr>
@@ -7168,7 +7166,7 @@
           <w:szCs w:val="28"/>
         </w:rPr>
       </w:pPr>
-      <w:bookmarkStart w:id="21" w:name="_Toc181300103"/>
+      <w:bookmarkStart w:id="20" w:name="_Toc181300103"/>
       <w:r>
         <w:rPr>
           <w:rFonts w:ascii="Times New Roman" w:hAnsi="Times New Roman"/>
@@ -7178,7 +7176,7 @@
         </w:rPr>
         <w:t>Yêu cầu lập phiếu gửi tiền.</w:t>
       </w:r>
-      <w:bookmarkEnd w:id="21"/>
+      <w:bookmarkEnd w:id="20"/>
     </w:p>
     <w:p>
       <w:pPr>
@@ -8706,7 +8704,7 @@
           <w:szCs w:val="28"/>
         </w:rPr>
       </w:pPr>
-      <w:bookmarkStart w:id="22" w:name="_Toc181300104"/>
+      <w:bookmarkStart w:id="21" w:name="_Toc181300104"/>
       <w:r>
         <w:rPr>
           <w:rFonts w:ascii="Times New Roman" w:hAnsi="Times New Roman"/>
@@ -8716,7 +8714,7 @@
         </w:rPr>
         <w:t>Yêu cầu cập nhật thông tin phiếu gửi tiền.</w:t>
       </w:r>
-      <w:bookmarkEnd w:id="22"/>
+      <w:bookmarkEnd w:id="21"/>
     </w:p>
     <w:p>
       <w:pPr>
@@ -9742,7 +9740,7 @@
           <w:szCs w:val="28"/>
         </w:rPr>
       </w:pPr>
-      <w:bookmarkStart w:id="23" w:name="_Toc181300105"/>
+      <w:bookmarkStart w:id="22" w:name="_Toc181300105"/>
       <w:r>
         <w:rPr>
           <w:rFonts w:ascii="Times New Roman" w:hAnsi="Times New Roman"/>
@@ -9752,7 +9750,7 @@
         </w:rPr>
         <w:t>Yêu cầu lập phiếu rút tiền.</w:t>
       </w:r>
-      <w:bookmarkEnd w:id="23"/>
+      <w:bookmarkEnd w:id="22"/>
     </w:p>
     <w:p>
       <w:pPr>
@@ -11244,7 +11242,7 @@
           <w:szCs w:val="28"/>
         </w:rPr>
       </w:pPr>
-      <w:bookmarkStart w:id="24" w:name="_Toc181300106"/>
+      <w:bookmarkStart w:id="23" w:name="_Toc181300106"/>
       <w:r>
         <w:rPr>
           <w:rFonts w:ascii="Times New Roman" w:hAnsi="Times New Roman"/>
@@ -11254,7 +11252,7 @@
         </w:rPr>
         <w:t>Yêu cầu tra cứu phiếu gửi tiền.</w:t>
       </w:r>
-      <w:bookmarkEnd w:id="24"/>
+      <w:bookmarkEnd w:id="23"/>
     </w:p>
     <w:p>
       <w:pPr>
@@ -12604,7 +12602,7 @@
           <w:szCs w:val="28"/>
         </w:rPr>
       </w:pPr>
-      <w:bookmarkStart w:id="25" w:name="_Toc181300107"/>
+      <w:bookmarkStart w:id="24" w:name="_Toc181300107"/>
       <w:r>
         <w:rPr>
           <w:rFonts w:ascii="Times New Roman" w:hAnsi="Times New Roman"/>
@@ -12614,7 +12612,7 @@
         </w:rPr>
         <w:t>Yêu cầu lập báo cáo.</w:t>
       </w:r>
-      <w:bookmarkEnd w:id="25"/>
+      <w:bookmarkEnd w:id="24"/>
     </w:p>
     <w:p>
       <w:pPr>
@@ -15402,7 +15400,7 @@
           <w:szCs w:val="28"/>
         </w:rPr>
       </w:pPr>
-      <w:bookmarkStart w:id="26" w:name="_Toc181300108"/>
+      <w:bookmarkStart w:id="25" w:name="_Toc181300108"/>
       <w:r>
         <w:rPr>
           <w:rFonts w:ascii="Times New Roman" w:hAnsi="Times New Roman"/>
@@ -15412,7 +15410,7 @@
         </w:rPr>
         <w:t>Yêu cầu thay đổi danh sách loại tiết kiệm.</w:t>
       </w:r>
-      <w:bookmarkEnd w:id="26"/>
+      <w:bookmarkEnd w:id="25"/>
       <w:r>
         <w:rPr>
           <w:rFonts w:ascii="Times New Roman" w:hAnsi="Times New Roman"/>
@@ -16170,7 +16168,7 @@
           <w:szCs w:val="28"/>
         </w:rPr>
       </w:pPr>
-      <w:bookmarkStart w:id="27" w:name="_Toc181300109"/>
+      <w:bookmarkStart w:id="26" w:name="_Toc181300109"/>
       <w:r>
         <w:rPr>
           <w:rFonts w:ascii="Times New Roman" w:hAnsi="Times New Roman"/>
@@ -16180,7 +16178,7 @@
         </w:rPr>
         <w:t>Yêu cầu thay đổi tham số (Số tiền gửi tối thiểu ban đầu, số ngày tối thiểu để rút tiền).</w:t>
       </w:r>
-      <w:bookmarkEnd w:id="27"/>
+      <w:bookmarkEnd w:id="26"/>
     </w:p>
     <w:p>
       <w:pPr>
@@ -16928,7 +16926,7 @@
           <w:szCs w:val="28"/>
         </w:rPr>
       </w:pPr>
-      <w:bookmarkStart w:id="28" w:name="_Toc181300110"/>
+      <w:bookmarkStart w:id="27" w:name="_Toc181300110"/>
       <w:r>
         <w:rPr>
           <w:rFonts w:ascii="Times New Roman" w:hAnsi="Times New Roman"/>
@@ -16938,7 +16936,7 @@
         </w:rPr>
         <w:t>Yêu cầu phân quyền người dùng. (Tham khảo)</w:t>
       </w:r>
-      <w:bookmarkEnd w:id="28"/>
+      <w:bookmarkEnd w:id="27"/>
     </w:p>
     <w:p>
       <w:pPr>
@@ -18305,7 +18303,7 @@
           <w:szCs w:val="28"/>
         </w:rPr>
       </w:pPr>
-      <w:bookmarkStart w:id="29" w:name="_Toc181300111"/>
+      <w:bookmarkStart w:id="28" w:name="_Toc181300111"/>
       <w:r>
         <w:rPr>
           <w:rFonts w:ascii="Times New Roman" w:hAnsi="Times New Roman"/>
@@ -18315,7 +18313,7 @@
         </w:rPr>
         <w:t>Thiết kế hệ thống.</w:t>
       </w:r>
-      <w:bookmarkEnd w:id="29"/>
+      <w:bookmarkEnd w:id="28"/>
     </w:p>
     <w:p>
       <w:pPr>
@@ -18333,7 +18331,7 @@
           <w:szCs w:val="28"/>
         </w:rPr>
       </w:pPr>
-      <w:bookmarkStart w:id="30" w:name="_Toc181300112"/>
+      <w:bookmarkStart w:id="29" w:name="_Toc181300112"/>
       <w:r>
         <w:rPr>
           <w:rFonts w:ascii="Times New Roman" w:hAnsi="Times New Roman"/>
@@ -18343,7 +18341,7 @@
         </w:rPr>
         <w:t>Kiến trúc hệ thống.</w:t>
       </w:r>
-      <w:bookmarkEnd w:id="30"/>
+      <w:bookmarkEnd w:id="29"/>
     </w:p>
     <w:p>
       <w:pPr>
@@ -18504,7 +18502,7 @@
           <w:szCs w:val="28"/>
         </w:rPr>
       </w:pPr>
-      <w:bookmarkStart w:id="31" w:name="_Toc181300113"/>
+      <w:bookmarkStart w:id="30" w:name="_Toc181300113"/>
       <w:r>
         <w:rPr>
           <w:rFonts w:ascii="Times New Roman" w:hAnsi="Times New Roman"/>
@@ -18514,7 +18512,7 @@
         </w:rPr>
         <w:t>Mô tả các thành phần trong hệ thống.</w:t>
       </w:r>
-      <w:bookmarkEnd w:id="31"/>
+      <w:bookmarkEnd w:id="30"/>
     </w:p>
     <w:tbl>
       <w:tblPr>
@@ -18955,7 +18953,7 @@
           <w:szCs w:val="28"/>
         </w:rPr>
       </w:pPr>
-      <w:bookmarkStart w:id="32" w:name="_Toc181300114"/>
+      <w:bookmarkStart w:id="31" w:name="_Toc181300114"/>
       <w:r>
         <w:rPr>
           <w:rFonts w:ascii="Times New Roman" w:hAnsi="Times New Roman"/>
@@ -18965,7 +18963,7 @@
         </w:rPr>
         <w:t>Thiết kế dữ liệu.</w:t>
       </w:r>
-      <w:bookmarkEnd w:id="32"/>
+      <w:bookmarkEnd w:id="31"/>
     </w:p>
     <w:p>
       <w:pPr>
@@ -18983,7 +18981,7 @@
           <w:szCs w:val="28"/>
         </w:rPr>
       </w:pPr>
-      <w:bookmarkStart w:id="33" w:name="_Toc181300115"/>
+      <w:bookmarkStart w:id="32" w:name="_Toc181300115"/>
       <w:r>
         <w:rPr>
           <w:rFonts w:ascii="Times New Roman" w:hAnsi="Times New Roman"/>
@@ -18993,7 +18991,7 @@
         </w:rPr>
         <w:t>Thuật toán lập sơ đồ logic.</w:t>
       </w:r>
-      <w:bookmarkEnd w:id="33"/>
+      <w:bookmarkEnd w:id="32"/>
     </w:p>
     <w:p>
       <w:pPr>
@@ -19020,7 +19018,7 @@
         </w:rPr>
         <w:t xml:space="preserve"> </w:t>
       </w:r>
-      <w:bookmarkStart w:id="34" w:name="_Toc181300116"/>
+      <w:bookmarkStart w:id="33" w:name="_Toc181300116"/>
       <w:r>
         <w:rPr>
           <w:rFonts w:ascii="Times New Roman" w:hAnsi="Times New Roman"/>
@@ -19030,7 +19028,7 @@
         </w:rPr>
         <w:t>Xét yêu cầu lập phiếu gửi tiền.</w:t>
       </w:r>
-      <w:bookmarkEnd w:id="34"/>
+      <w:bookmarkEnd w:id="33"/>
     </w:p>
     <w:p>
       <w:pPr>
@@ -19536,7 +19534,7 @@
           <w:szCs w:val="28"/>
         </w:rPr>
       </w:pPr>
-      <w:bookmarkStart w:id="35" w:name="_Toc181300117"/>
+      <w:bookmarkStart w:id="34" w:name="_Toc181300117"/>
       <w:r>
         <w:rPr>
           <w:rFonts w:ascii="Times New Roman" w:hAnsi="Times New Roman"/>
@@ -19546,7 +19544,7 @@
         </w:rPr>
         <w:t>Xét yêu cầu cập nhật phiếu gửi tiền.</w:t>
       </w:r>
-      <w:bookmarkEnd w:id="35"/>
+      <w:bookmarkEnd w:id="34"/>
     </w:p>
     <w:p>
       <w:pPr>
@@ -19913,7 +19911,7 @@
           <w:szCs w:val="28"/>
         </w:rPr>
       </w:pPr>
-      <w:bookmarkStart w:id="36" w:name="_Toc181300118"/>
+      <w:bookmarkStart w:id="35" w:name="_Toc181300118"/>
       <w:r>
         <w:rPr>
           <w:rFonts w:ascii="Times New Roman" w:hAnsi="Times New Roman"/>
@@ -19924,7 +19922,7 @@
         <w:lastRenderedPageBreak/>
         <w:t>Xét yêu cầu lập phiếu rút tiền.</w:t>
       </w:r>
-      <w:bookmarkEnd w:id="36"/>
+      <w:bookmarkEnd w:id="35"/>
     </w:p>
     <w:p>
       <w:pPr>
@@ -20490,7 +20488,7 @@
           <w:szCs w:val="28"/>
         </w:rPr>
       </w:pPr>
-      <w:bookmarkStart w:id="37" w:name="_Toc181300119"/>
+      <w:bookmarkStart w:id="36" w:name="_Toc181300119"/>
       <w:r>
         <w:rPr>
           <w:rFonts w:ascii="Times New Roman" w:hAnsi="Times New Roman"/>
@@ -20500,7 +20498,7 @@
         </w:rPr>
         <w:t>Xét yêu cầu tra cứu phiếu gửi tiền.</w:t>
       </w:r>
-      <w:bookmarkEnd w:id="37"/>
+      <w:bookmarkEnd w:id="36"/>
     </w:p>
     <w:p>
       <w:pPr>
@@ -20858,7 +20856,7 @@
           <w:szCs w:val="28"/>
         </w:rPr>
       </w:pPr>
-      <w:bookmarkStart w:id="38" w:name="_Toc181300120"/>
+      <w:bookmarkStart w:id="37" w:name="_Toc181300120"/>
       <w:r>
         <w:rPr>
           <w:rFonts w:ascii="Times New Roman" w:hAnsi="Times New Roman"/>
@@ -20870,7 +20868,7 @@
         <w:lastRenderedPageBreak/>
         <w:t>Xét yêu cầu lập báo cáo.</w:t>
       </w:r>
-      <w:bookmarkEnd w:id="38"/>
+      <w:bookmarkEnd w:id="37"/>
     </w:p>
     <w:p>
       <w:pPr>
@@ -21651,7 +21649,7 @@
         </w:rPr>
         <w:t xml:space="preserve"> </w:t>
       </w:r>
-      <w:bookmarkStart w:id="39" w:name="_Toc181300121"/>
+      <w:bookmarkStart w:id="38" w:name="_Toc181300121"/>
       <w:r>
         <w:rPr>
           <w:rFonts w:ascii="Times New Roman" w:hAnsi="Times New Roman"/>
@@ -21662,7 +21660,7 @@
         </w:rPr>
         <w:t>Xét yêu cầu phân quyền người dùng (Tham khảo).</w:t>
       </w:r>
-      <w:bookmarkEnd w:id="39"/>
+      <w:bookmarkEnd w:id="38"/>
     </w:p>
     <w:p>
       <w:pPr>
@@ -21772,7 +21770,7 @@
           <w:sz w:val="28"/>
           <w:szCs w:val="28"/>
         </w:rPr>
-        <w:t>MaKH -&gt; MaNguoiDung, MaNhom, MatKhau, TenKH -&gt; TenNguoiDung, TenNhom, CTPHIEUGUI(NgayCT) -&gt; CTPHIEUGUI(NgayThayDoi)</w:t>
+        <w:t>MaNhom, MatKhau, TenNhom</w:t>
       </w:r>
       <w:r>
         <w:rPr>
@@ -21794,6 +21792,7 @@
         <w:rPr>
           <w:rFonts w:ascii="Times New Roman" w:hAnsi="Times New Roman"/>
           <w:b/>
+          <w:bCs/>
           <w:sz w:val="28"/>
           <w:szCs w:val="28"/>
         </w:rPr>
@@ -21881,6 +21880,16 @@
           <w:szCs w:val="28"/>
         </w:rPr>
         <w:t>.</w:t>
+      </w:r>
+      <w:r>
+        <w:rPr>
+          <w:rFonts w:ascii="Times New Roman" w:hAnsi="Times New Roman"/>
+          <w:b/>
+          <w:bCs/>
+          <w:sz w:val="28"/>
+          <w:szCs w:val="28"/>
+        </w:rPr>
+        <w:t xml:space="preserve"> </w:t>
       </w:r>
     </w:p>
     <w:p>
@@ -21894,84 +21903,18 @@
         <w:rPr>
           <w:rFonts w:ascii="Times New Roman" w:hAnsi="Times New Roman"/>
           <w:b/>
-          <w:sz w:val="28"/>
-          <w:szCs w:val="28"/>
-        </w:rPr>
-      </w:pPr>
-      <w:r>
-        <w:rPr>
-          <w:rFonts w:ascii="Times New Roman" w:hAnsi="Times New Roman"/>
-          <w:sz w:val="28"/>
-          <w:szCs w:val="28"/>
-        </w:rPr>
-        <w:t>Các thuộc tính trừu tượng:</w:t>
-      </w:r>
-      <w:r>
-        <w:rPr>
-          <w:rFonts w:ascii="Times New Roman" w:hAnsi="Times New Roman"/>
-          <w:sz w:val="28"/>
-          <w:szCs w:val="28"/>
-        </w:rPr>
-        <w:t xml:space="preserve"> </w:t>
-      </w:r>
-      <w:r>
-        <w:rPr>
-          <w:rFonts w:ascii="Times New Roman" w:hAnsi="Times New Roman"/>
-          <w:sz w:val="28"/>
-          <w:szCs w:val="28"/>
-        </w:rPr>
-        <w:t xml:space="preserve">MaPhieu, </w:t>
-      </w:r>
-      <w:r>
-        <w:rPr>
-          <w:rFonts w:ascii="Times New Roman" w:hAnsi="Times New Roman"/>
-          <w:color w:val="FF0000"/>
-          <w:sz w:val="28"/>
-          <w:szCs w:val="28"/>
-        </w:rPr>
-        <w:t>MaKH</w:t>
-      </w:r>
-      <w:r>
-        <w:rPr>
-          <w:rFonts w:ascii="Times New Roman" w:hAnsi="Times New Roman"/>
-          <w:color w:val="FF0000"/>
-          <w:sz w:val="28"/>
-          <w:szCs w:val="28"/>
-        </w:rPr>
-        <w:t xml:space="preserve"> -&gt; MaNguoiDung</w:t>
-      </w:r>
-      <w:r>
-        <w:rPr>
-          <w:rFonts w:ascii="Times New Roman" w:hAnsi="Times New Roman"/>
-          <w:sz w:val="28"/>
-          <w:szCs w:val="28"/>
-        </w:rPr>
-        <w:t>, MaCT, MaLoaiTK</w:t>
-      </w:r>
-      <w:r>
-        <w:rPr>
-          <w:rFonts w:ascii="Times New Roman" w:hAnsi="Times New Roman"/>
-          <w:sz w:val="28"/>
-          <w:szCs w:val="28"/>
-        </w:rPr>
-        <w:t>,</w:t>
-      </w:r>
-      <w:r>
-        <w:rPr>
-          <w:rFonts w:ascii="Times New Roman" w:hAnsi="Times New Roman"/>
-          <w:color w:val="FF0000"/>
-          <w:sz w:val="28"/>
-          <w:szCs w:val="28"/>
-        </w:rPr>
-        <w:t xml:space="preserve"> MaNhom</w:t>
-      </w:r>
-      <w:r>
-        <w:rPr>
-          <w:rFonts w:ascii="Times New Roman" w:hAnsi="Times New Roman"/>
-          <w:sz w:val="28"/>
-          <w:szCs w:val="28"/>
-        </w:rPr>
-        <w:t>.</w:t>
+          <w:bCs/>
+          <w:sz w:val="28"/>
+          <w:szCs w:val="28"/>
+        </w:rPr>
+      </w:pPr>
+      <w:r>
+        <w:rPr>
+          <w:rFonts w:ascii="Times New Roman" w:hAnsi="Times New Roman"/>
+          <w:sz w:val="28"/>
+          <w:szCs w:val="28"/>
+        </w:rPr>
+        <w:t>Đổi tên thuộc tính: KHACHHANG(MaKH) -&gt; NGUOIDUNG(MaNguoiDung), KHACHHANG(TenKH) -&gt; NGUOIDUNG(TenNguoiDung).</w:t>
       </w:r>
     </w:p>
     <w:p>
@@ -21992,25 +21935,114 @@
       <w:r>
         <w:rPr>
           <w:rFonts w:ascii="Times New Roman" w:hAnsi="Times New Roman"/>
-          <w:b/>
-          <w:noProof/>
-          <w:sz w:val="28"/>
-          <w:szCs w:val="28"/>
-          <w:lang w:val="en-GB" w:eastAsia="en-GB"/>
+          <w:sz w:val="28"/>
+          <w:szCs w:val="28"/>
+        </w:rPr>
+        <w:t>Các thuộc tính trừu tượng:</w:t>
+      </w:r>
+      <w:r>
+        <w:rPr>
+          <w:rFonts w:ascii="Times New Roman" w:hAnsi="Times New Roman"/>
+          <w:sz w:val="28"/>
+          <w:szCs w:val="28"/>
+        </w:rPr>
+        <w:t xml:space="preserve"> </w:t>
+      </w:r>
+      <w:r>
+        <w:rPr>
+          <w:rFonts w:ascii="Times New Roman" w:hAnsi="Times New Roman"/>
+          <w:sz w:val="28"/>
+          <w:szCs w:val="28"/>
+        </w:rPr>
+        <w:t xml:space="preserve">MaPhieu, </w:t>
+      </w:r>
+      <w:r>
+        <w:rPr>
+          <w:rFonts w:ascii="Times New Roman" w:hAnsi="Times New Roman"/>
+          <w:color w:val="FF0000"/>
+          <w:sz w:val="28"/>
+          <w:szCs w:val="28"/>
+        </w:rPr>
+        <w:t>MaKH</w:t>
+      </w:r>
+      <w:r>
+        <w:rPr>
+          <w:rFonts w:ascii="Times New Roman" w:hAnsi="Times New Roman"/>
+          <w:color w:val="FF0000"/>
+          <w:sz w:val="28"/>
+          <w:szCs w:val="28"/>
+        </w:rPr>
+        <w:t xml:space="preserve"> -&gt; MaNguoiDung</w:t>
+      </w:r>
+      <w:r>
+        <w:rPr>
+          <w:rFonts w:ascii="Times New Roman" w:hAnsi="Times New Roman"/>
+          <w:sz w:val="28"/>
+          <w:szCs w:val="28"/>
+        </w:rPr>
+        <w:t>, MaCT, MaLoaiTK</w:t>
+      </w:r>
+      <w:r>
+        <w:rPr>
+          <w:rFonts w:ascii="Times New Roman" w:hAnsi="Times New Roman"/>
+          <w:sz w:val="28"/>
+          <w:szCs w:val="28"/>
+        </w:rPr>
+        <w:t>,</w:t>
+      </w:r>
+      <w:r>
+        <w:rPr>
+          <w:rFonts w:ascii="Times New Roman" w:hAnsi="Times New Roman"/>
+          <w:color w:val="FF0000"/>
+          <w:sz w:val="28"/>
+          <w:szCs w:val="28"/>
+        </w:rPr>
+        <w:t xml:space="preserve"> MaNhom</w:t>
+      </w:r>
+      <w:r>
+        <w:rPr>
+          <w:rFonts w:ascii="Times New Roman" w:hAnsi="Times New Roman"/>
+          <w:sz w:val="28"/>
+          <w:szCs w:val="28"/>
+        </w:rPr>
+        <w:t>.</w:t>
+      </w:r>
+    </w:p>
+    <w:p>
+      <w:pPr>
+        <w:pStyle w:val="ListParagraph"/>
+        <w:numPr>
+          <w:ilvl w:val="0"/>
+          <w:numId w:val="20"/>
+        </w:numPr>
+        <w:spacing w:line="360" w:lineRule="auto"/>
+        <w:rPr>
+          <w:rFonts w:ascii="Times New Roman" w:hAnsi="Times New Roman"/>
+          <w:b/>
+          <w:sz w:val="28"/>
+          <w:szCs w:val="28"/>
+        </w:rPr>
+      </w:pPr>
+      <w:r>
+        <w:rPr>
+          <w:rFonts w:ascii="Times New Roman" w:hAnsi="Times New Roman"/>
+          <w:b/>
+          <w:sz w:val="28"/>
+          <w:szCs w:val="28"/>
         </w:rPr>
         <w:drawing>
-          <wp:anchor distT="0" distB="0" distL="114300" distR="114300" simplePos="0" relativeHeight="251666432" behindDoc="0" locked="0" layoutInCell="1" allowOverlap="1" wp14:anchorId="5A6EF4C3" wp14:editId="258CCAAE">
+          <wp:anchor distT="0" distB="0" distL="114300" distR="114300" simplePos="0" relativeHeight="251668480" behindDoc="0" locked="0" layoutInCell="1" allowOverlap="1" wp14:anchorId="0D3D6F47" wp14:editId="08127C20">
             <wp:simplePos x="0" y="0"/>
             <wp:positionH relativeFrom="column">
-              <wp:posOffset>24765</wp:posOffset>
+              <wp:posOffset>62865</wp:posOffset>
             </wp:positionH>
             <wp:positionV relativeFrom="paragraph">
-              <wp:posOffset>307975</wp:posOffset>
+              <wp:posOffset>306070</wp:posOffset>
             </wp:positionV>
-            <wp:extent cx="5579745" cy="2245360"/>
-            <wp:effectExtent l="0" t="0" r="1905" b="2540"/>
+            <wp:extent cx="5579745" cy="3034030"/>
+            <wp:effectExtent l="0" t="0" r="1905" b="0"/>
             <wp:wrapSquare wrapText="bothSides"/>
-            <wp:docPr id="22" name="Picture 22"/>
+            <wp:docPr id="18" name="Picture 18"/>
             <wp:cNvGraphicFramePr>
               <a:graphicFrameLocks xmlns:a="http://schemas.openxmlformats.org/drawingml/2006/main" noChangeAspect="1"/>
             </wp:cNvGraphicFramePr>
@@ -22036,7 +22068,7 @@
                   <pic:spPr>
                     <a:xfrm>
                       <a:off x="0" y="0"/>
-                      <a:ext cx="5579745" cy="2245360"/>
+                      <a:ext cx="5579745" cy="3034030"/>
                     </a:xfrm>
                     <a:prstGeom prst="rect">
                       <a:avLst/>
@@ -22085,7 +22117,7 @@
           <w:szCs w:val="28"/>
         </w:rPr>
       </w:pPr>
-      <w:bookmarkStart w:id="40" w:name="_Toc181300122"/>
+      <w:bookmarkStart w:id="39" w:name="_Toc181300122"/>
       <w:r>
         <w:rPr>
           <w:rFonts w:ascii="Times New Roman" w:hAnsi="Times New Roman"/>
@@ -22095,42 +22127,40 @@
         </w:rPr>
         <w:t>Sơ đồ logic hoàn chỉnh.</w:t>
       </w:r>
-      <w:bookmarkEnd w:id="40"/>
+      <w:bookmarkEnd w:id="39"/>
     </w:p>
     <w:p>
       <w:pPr>
         <w:spacing w:line="360" w:lineRule="auto"/>
         <w:ind w:left="641"/>
-        <w:rPr>
-          <w:rFonts w:ascii="Times New Roman" w:hAnsi="Times New Roman"/>
-          <w:b/>
-          <w:sz w:val="28"/>
-          <w:szCs w:val="28"/>
-        </w:rPr>
-      </w:pPr>
-      <w:r>
-        <w:rPr>
-          <w:rFonts w:ascii="Times New Roman" w:hAnsi="Times New Roman"/>
-          <w:b/>
-          <w:noProof/>
-          <w:sz w:val="28"/>
-          <w:szCs w:val="28"/>
-          <w:lang w:val="en-GB" w:eastAsia="en-GB"/>
+        <w:outlineLvl w:val="1"/>
+        <w:rPr>
+          <w:rFonts w:ascii="Times New Roman" w:hAnsi="Times New Roman"/>
+          <w:sz w:val="28"/>
+          <w:szCs w:val="28"/>
+        </w:rPr>
+      </w:pPr>
+      <w:r>
+        <w:rPr>
+          <w:rFonts w:ascii="Times New Roman" w:hAnsi="Times New Roman"/>
+          <w:b/>
+          <w:sz w:val="28"/>
+          <w:szCs w:val="28"/>
         </w:rPr>
         <w:lastRenderedPageBreak/>
         <w:drawing>
-          <wp:anchor distT="0" distB="0" distL="114300" distR="114300" simplePos="0" relativeHeight="251667456" behindDoc="0" locked="0" layoutInCell="1" allowOverlap="1" wp14:anchorId="5E449661" wp14:editId="1F625BC8">
+          <wp:anchor distT="0" distB="0" distL="114300" distR="114300" simplePos="0" relativeHeight="251669504" behindDoc="0" locked="0" layoutInCell="1" allowOverlap="1" wp14:anchorId="61D07645" wp14:editId="784A8847">
             <wp:simplePos x="0" y="0"/>
             <wp:positionH relativeFrom="column">
-              <wp:posOffset>65405</wp:posOffset>
+              <wp:posOffset>-178435</wp:posOffset>
             </wp:positionH>
             <wp:positionV relativeFrom="paragraph">
-              <wp:posOffset>0</wp:posOffset>
+              <wp:posOffset>911225</wp:posOffset>
             </wp:positionV>
-            <wp:extent cx="5579745" cy="2245360"/>
-            <wp:effectExtent l="0" t="0" r="1905" b="2540"/>
+            <wp:extent cx="5579745" cy="2851150"/>
+            <wp:effectExtent l="0" t="0" r="1905" b="6350"/>
             <wp:wrapSquare wrapText="bothSides"/>
-            <wp:docPr id="23" name="Picture 23"/>
+            <wp:docPr id="19" name="Picture 19"/>
             <wp:cNvGraphicFramePr>
               <a:graphicFrameLocks xmlns:a="http://schemas.openxmlformats.org/drawingml/2006/main" noChangeAspect="1"/>
             </wp:cNvGraphicFramePr>
@@ -22142,7 +22172,7 @@
                     <pic:cNvPicPr/>
                   </pic:nvPicPr>
                   <pic:blipFill>
-                    <a:blip r:embed="rId24">
+                    <a:blip r:embed="rId25">
                       <a:extLst>
                         <a:ext uri="{28A0092B-C50C-407E-A947-70E740481C1C}">
                           <a14:useLocalDpi xmlns:a14="http://schemas.microsoft.com/office/drawing/2010/main" val="0"/>
@@ -22156,7 +22186,7 @@
                   <pic:spPr>
                     <a:xfrm>
                       <a:off x="0" y="0"/>
-                      <a:ext cx="5579745" cy="2245360"/>
+                      <a:ext cx="5579745" cy="2851150"/>
                     </a:xfrm>
                     <a:prstGeom prst="rect">
                       <a:avLst/>
@@ -22168,6 +22198,46 @@
           </wp:anchor>
         </w:drawing>
       </w:r>
+      <w:r>
+        <w:rPr>
+          <w:rFonts w:ascii="Times New Roman" w:hAnsi="Times New Roman"/>
+          <w:b/>
+          <w:sz w:val="28"/>
+          <w:szCs w:val="28"/>
+        </w:rPr>
+        <w:t>-</w:t>
+      </w:r>
+      <w:r>
+        <w:rPr>
+          <w:rFonts w:ascii="Times New Roman" w:hAnsi="Times New Roman"/>
+          <w:b/>
+          <w:sz w:val="28"/>
+          <w:szCs w:val="28"/>
+        </w:rPr>
+        <w:t xml:space="preserve"> Đổi tên một số thuộc tính: </w:t>
+      </w:r>
+      <w:r>
+        <w:rPr>
+          <w:rFonts w:ascii="Times New Roman" w:hAnsi="Times New Roman"/>
+          <w:sz w:val="28"/>
+          <w:szCs w:val="28"/>
+        </w:rPr>
+        <w:t>PHIEUGUI(NgayRut) -&gt; PHIEUGUI(NgayDong), CTPHIEUGUI(NgayCT) -&gt; CTPHIEUGUI(NgayThayDoi).</w:t>
+      </w:r>
+      <w:bookmarkStart w:id="40" w:name="_GoBack"/>
+      <w:bookmarkEnd w:id="40"/>
+    </w:p>
+    <w:p>
+      <w:pPr>
+        <w:spacing w:line="360" w:lineRule="auto"/>
+        <w:ind w:left="641"/>
+        <w:rPr>
+          <w:rFonts w:ascii="Times New Roman" w:hAnsi="Times New Roman"/>
+          <w:b/>
+          <w:sz w:val="28"/>
+          <w:szCs w:val="28"/>
+        </w:rPr>
+      </w:pPr>
     </w:p>
     <w:p>
       <w:pPr>
@@ -23307,6 +23377,7 @@
                 <w:szCs w:val="28"/>
                 <w:lang w:val="vi-VN"/>
               </w:rPr>
+              <w:lastRenderedPageBreak/>
               <w:t>3</w:t>
             </w:r>
           </w:p>
@@ -23662,7 +23733,6 @@
                 <w:szCs w:val="28"/>
                 <w:lang w:val="vi-VN"/>
               </w:rPr>
-              <w:lastRenderedPageBreak/>
               <w:t>5</w:t>
             </w:r>
           </w:p>
@@ -23952,17 +24022,24 @@
                 <w:rFonts w:ascii="Times New Roman" w:hAnsi="Times New Roman"/>
                 <w:sz w:val="28"/>
                 <w:szCs w:val="28"/>
-                <w:lang w:val="vi-VN"/>
-              </w:rPr>
-            </w:pPr>
-            <w:r>
-              <w:rPr>
-                <w:rFonts w:ascii="Times New Roman" w:hAnsi="Times New Roman"/>
-                <w:sz w:val="28"/>
-                <w:szCs w:val="28"/>
-                <w:lang w:val="vi-VN"/>
-              </w:rPr>
-              <w:t>NgayRut</w:t>
+              </w:rPr>
+            </w:pPr>
+            <w:r>
+              <w:rPr>
+                <w:rFonts w:ascii="Times New Roman" w:hAnsi="Times New Roman"/>
+                <w:sz w:val="28"/>
+                <w:szCs w:val="28"/>
+                <w:lang w:val="vi-VN"/>
+              </w:rPr>
+              <w:t>Ngay</w:t>
+            </w:r>
+            <w:r>
+              <w:rPr>
+                <w:rFonts w:ascii="Times New Roman" w:hAnsi="Times New Roman"/>
+                <w:sz w:val="28"/>
+                <w:szCs w:val="28"/>
+              </w:rPr>
+              <w:t>Dong</w:t>
             </w:r>
           </w:p>
         </w:tc>
@@ -24021,7 +24098,6 @@
                 <w:rFonts w:ascii="Times New Roman" w:hAnsi="Times New Roman"/>
                 <w:sz w:val="28"/>
                 <w:szCs w:val="28"/>
-                <w:lang w:val="vi-VN"/>
               </w:rPr>
             </w:pPr>
             <w:r>
@@ -24032,6 +24108,14 @@
                 <w:lang w:val="vi-VN"/>
               </w:rPr>
               <w:t>Ngày rút tiền</w:t>
+            </w:r>
+            <w:r>
+              <w:rPr>
+                <w:rFonts w:ascii="Times New Roman" w:hAnsi="Times New Roman"/>
+                <w:sz w:val="28"/>
+                <w:szCs w:val="28"/>
+              </w:rPr>
+              <w:t xml:space="preserve"> (NULL – Chưa đóng, NOT NULL – chưa đóng)</w:t>
             </w:r>
           </w:p>
         </w:tc>
@@ -24131,9 +24215,16 @@
                 <w:rFonts w:ascii="Times New Roman" w:hAnsi="Times New Roman"/>
                 <w:sz w:val="28"/>
                 <w:szCs w:val="28"/>
-                <w:lang w:val="vi-VN"/>
-              </w:rPr>
-            </w:pPr>
+              </w:rPr>
+            </w:pPr>
+            <w:r>
+              <w:rPr>
+                <w:rFonts w:ascii="Times New Roman" w:hAnsi="Times New Roman"/>
+                <w:sz w:val="28"/>
+                <w:szCs w:val="28"/>
+              </w:rPr>
+              <w:t>NOT NULL</w:t>
+            </w:r>
           </w:p>
         </w:tc>
         <w:tc>
@@ -25713,6 +25804,7 @@
                 <w:szCs w:val="28"/>
                 <w:lang w:val="vi-VN"/>
               </w:rPr>
+              <w:lastRenderedPageBreak/>
               <w:t>3</w:t>
             </w:r>
           </w:p>
@@ -26187,7 +26279,6 @@
                 <w:sz w:val="28"/>
                 <w:szCs w:val="28"/>
               </w:rPr>
-              <w:lastRenderedPageBreak/>
               <w:t>2</w:t>
             </w:r>
           </w:p>
@@ -27828,6 +27919,7 @@
                 <w:szCs w:val="28"/>
                 <w:lang w:val="vi-VN"/>
               </w:rPr>
+              <w:lastRenderedPageBreak/>
               <w:t>2</w:t>
             </w:r>
           </w:p>
@@ -28038,7 +28130,7 @@
           <w:rPr>
             <w:noProof/>
           </w:rPr>
-          <w:t>34</w:t>
+          <w:t>33</w:t>
         </w:r>
         <w:r>
           <w:rPr>
@@ -32355,7 +32447,7 @@
 </file>
 
 <file path=customXml/itemProps1.xml><?xml version="1.0" encoding="utf-8"?>
-<ds:datastoreItem xmlns:ds="http://schemas.openxmlformats.org/officeDocument/2006/customXml" ds:itemID="{A26400CE-B24F-4CB5-BD50-C13F0489B216}">
+<ds:datastoreItem xmlns:ds="http://schemas.openxmlformats.org/officeDocument/2006/customXml" ds:itemID="{8AEB4F8F-31C2-4834-834A-40C75E091CE8}">
   <ds:schemaRefs>
     <ds:schemaRef ds:uri="http://schemas.openxmlformats.org/officeDocument/2006/bibliography"/>
   </ds:schemaRefs>

</xml_diff>